<commit_message>
[Sw3] on DFS in progress
</commit_message>
<xml_diff>
--- a/[Sw2]AdvancedBioSearch/[Sw2]AdvBioSearchwalkthroughs/[Sw2]AdvBioSearchwalkthrough.docx
+++ b/[Sw2]AdvancedBioSearch/[Sw2]AdvBioSearchwalkthroughs/[Sw2]AdvBioSearchwalkthrough.docx
@@ -30,6 +30,11 @@
       </w:r>
     </w:p>
     <w:p>
+      <w:pPr>
+        <w:rPr>
+          <w:color w:val="000000" w:themeColor="text1"/>
+        </w:rPr>
+      </w:pPr>
       <w:r>
         <w:t xml:space="preserve">Have you ever seen </w:t>
       </w:r>
@@ -56,56 +61,30 @@
       </w:r>
       <w:r>
         <w:t>Have you ever wondered how they do that?</w:t>
+      </w:r>
+      <w:r>
+        <w:t xml:space="preserve"> </w:t>
+      </w:r>
+      <w:r>
+        <w:rPr>
+          <w:color w:val="E7635F" w:themeColor="accent2"/>
+        </w:rPr>
+        <w:t xml:space="preserve">Stigmergy </w:t>
+      </w:r>
+      <w:r>
+        <w:rPr>
+          <w:color w:val="000000" w:themeColor="text1"/>
+        </w:rPr>
+        <w:t xml:space="preserve">is the answer. </w:t>
       </w:r>
     </w:p>
     <w:p>
       <w:pPr>
-        <w:rPr>
-          <w:color w:val="000000" w:themeColor="text1"/>
-        </w:rPr>
-      </w:pPr>
-      <w:proofErr w:type="spellStart"/>
-      <w:r>
-        <w:rPr>
-          <w:color w:val="E7635F" w:themeColor="accent2"/>
-        </w:rPr>
-        <w:t>Stigmergy</w:t>
-      </w:r>
-      <w:proofErr w:type="spellEnd"/>
-      <w:r>
-        <w:rPr>
-          <w:color w:val="E7635F" w:themeColor="accent2"/>
-        </w:rPr>
-        <w:t xml:space="preserve"> </w:t>
-      </w:r>
-      <w:r>
-        <w:rPr>
-          <w:color w:val="000000" w:themeColor="text1"/>
-        </w:rPr>
-        <w:t xml:space="preserve">is the answer. </w:t>
-      </w:r>
-      <w:proofErr w:type="spellStart"/>
-      <w:r>
-        <w:rPr>
-          <w:color w:val="E7635F" w:themeColor="accent2"/>
-        </w:rPr>
-        <w:t>Stigmergy</w:t>
-      </w:r>
-      <w:proofErr w:type="spellEnd"/>
-      <w:r>
-        <w:rPr>
-          <w:color w:val="E7635F" w:themeColor="accent2"/>
-        </w:rPr>
-        <w:t xml:space="preserve"> </w:t>
-      </w:r>
-      <w:r>
-        <w:rPr>
-          <w:color w:val="000000" w:themeColor="text1"/>
-        </w:rPr>
-        <w:t xml:space="preserve">is communication that occurs through the environment, rather than from person to person. Ants lay pheromone </w:t>
-      </w:r>
-      <w:bookmarkStart w:id="0" w:name="_GoBack"/>
-      <w:bookmarkEnd w:id="0"/>
+        <w:pStyle w:val="Heading2"/>
+      </w:pPr>
+      <w:r>
+        <w:t>what is stigmergy?</w:t>
+      </w:r>
     </w:p>
     <w:p>
       <w:r>
@@ -113,9 +92,17 @@
           <w:noProof/>
         </w:rPr>
         <w:drawing>
-          <wp:inline distT="0" distB="0" distL="0" distR="0" wp14:anchorId="3E5A369E" wp14:editId="25EE2E3B">
+          <wp:anchor distT="0" distB="0" distL="114300" distR="114300" simplePos="0" relativeHeight="251660288" behindDoc="0" locked="0" layoutInCell="1" allowOverlap="1" wp14:anchorId="786F47C6" wp14:editId="3C5F8C9B">
+            <wp:simplePos x="0" y="0"/>
+            <wp:positionH relativeFrom="margin">
+              <wp:posOffset>88265</wp:posOffset>
+            </wp:positionH>
+            <wp:positionV relativeFrom="page">
+              <wp:posOffset>5379085</wp:posOffset>
+            </wp:positionV>
             <wp:extent cx="5449570" cy="3269615"/>
             <wp:effectExtent l="50800" t="50800" r="62230" b="57785"/>
+            <wp:wrapTopAndBottom/>
             <wp:docPr id="1" name="leafcutterForage.jpg"/>
             <wp:cNvGraphicFramePr>
               <a:graphicFrameLocks xmlns:a="http://schemas.openxmlformats.org/drawingml/2006/main" noChangeAspect="1"/>
@@ -156,21 +143,582 @@
                 </pic:pic>
               </a:graphicData>
             </a:graphic>
-          </wp:inline>
+            <wp14:sizeRelH relativeFrom="page">
+              <wp14:pctWidth>0</wp14:pctWidth>
+            </wp14:sizeRelH>
+            <wp14:sizeRelV relativeFrom="page">
+              <wp14:pctHeight>0</wp14:pctHeight>
+            </wp14:sizeRelV>
+          </wp:anchor>
         </w:drawing>
+      </w:r>
+      <w:r>
+        <w:rPr>
+          <w:color w:val="E7635F" w:themeColor="accent2"/>
+        </w:rPr>
+        <w:t xml:space="preserve">Stigmergy </w:t>
+      </w:r>
+      <w:r>
+        <w:rPr>
+          <w:color w:val="000000" w:themeColor="text1"/>
+        </w:rPr>
+        <w:t>is communication that occurs through the environment, rather than from person to person. Ants</w:t>
+      </w:r>
+      <w:r>
+        <w:rPr>
+          <w:color w:val="000000" w:themeColor="text1"/>
+        </w:rPr>
+        <w:t xml:space="preserve"> employ stigmergy by</w:t>
+      </w:r>
+      <w:r>
+        <w:rPr>
+          <w:color w:val="000000" w:themeColor="text1"/>
+        </w:rPr>
+        <w:t xml:space="preserve"> lay</w:t>
+      </w:r>
+      <w:r>
+        <w:rPr>
+          <w:color w:val="000000" w:themeColor="text1"/>
+        </w:rPr>
+        <w:t>ing</w:t>
+      </w:r>
+      <w:r>
+        <w:rPr>
+          <w:color w:val="000000" w:themeColor="text1"/>
+        </w:rPr>
+        <w:t xml:space="preserve"> </w:t>
+      </w:r>
+      <w:r>
+        <w:rPr>
+          <w:color w:val="000000" w:themeColor="text1"/>
+        </w:rPr>
+        <w:t xml:space="preserve">a chemical pheromone trail that other ants can follow. </w:t>
+      </w:r>
+      <w:r>
+        <w:rPr>
+          <w:color w:val="000000" w:themeColor="text1"/>
+        </w:rPr>
+        <w:t>Laying pheromone allows an ant</w:t>
+      </w:r>
+      <w:r>
+        <w:rPr>
+          <w:color w:val="000000" w:themeColor="text1"/>
+        </w:rPr>
+        <w:t xml:space="preserve"> </w:t>
+      </w:r>
+      <w:r>
+        <w:rPr>
+          <w:color w:val="000000" w:themeColor="text1"/>
+        </w:rPr>
+        <w:t xml:space="preserve">to </w:t>
+      </w:r>
+      <w:r>
+        <w:rPr>
+          <w:color w:val="000000" w:themeColor="text1"/>
+        </w:rPr>
+        <w:t>signal to other ants where resources are without direct communication.</w:t>
+      </w:r>
+      <w:r>
+        <w:rPr>
+          <w:color w:val="000000" w:themeColor="text1"/>
+        </w:rPr>
+        <w:t xml:space="preserve"> </w:t>
+      </w:r>
+      <w:r>
+        <w:rPr>
+          <w:color w:val="000000" w:themeColor="text1"/>
+        </w:rPr>
+        <w:t>Ants also reinforce existing trails if they are still useful.</w:t>
       </w:r>
     </w:p>
     <w:p>
       <w:pPr>
+        <w:rPr>
+          <w:i/>
+          <w:color w:val="7F7F7F" w:themeColor="text1" w:themeTint="80"/>
+        </w:rPr>
+      </w:pPr>
+      <w:r>
+        <w:rPr>
+          <w:i/>
+          <w:color w:val="7F7F7F" w:themeColor="text1" w:themeTint="80"/>
+        </w:rPr>
+        <w:t>NatGeo</w:t>
+      </w:r>
+    </w:p>
+    <w:p>
+      <w:pPr>
+        <w:rPr>
+          <w:color w:val="000000" w:themeColor="text1"/>
+        </w:rPr>
+      </w:pPr>
+      <w:r>
+        <w:rPr>
+          <w:color w:val="000000" w:themeColor="text1"/>
+        </w:rPr>
+        <w:lastRenderedPageBreak/>
+        <w:t>In Swarmath</w:t>
+      </w:r>
+      <w:r>
+        <w:rPr>
+          <w:color w:val="000000" w:themeColor="text1"/>
+        </w:rPr>
+        <w:t>on 2, we will build on some base concepts from Swarma</w:t>
+      </w:r>
+      <w:r>
+        <w:rPr>
+          <w:color w:val="000000" w:themeColor="text1"/>
+        </w:rPr>
+        <w:t xml:space="preserve">thon 1. In Swarmathon 1, we worked extensively with robots-own variables </w:t>
+      </w:r>
+      <w:r>
+        <w:rPr>
+          <w:color w:val="000000" w:themeColor="text1"/>
+        </w:rPr>
+        <w:t xml:space="preserve">that represented each robot’s memory and state. </w:t>
+      </w:r>
+      <w:r>
+        <w:rPr>
+          <w:color w:val="000000" w:themeColor="text1"/>
+        </w:rPr>
+        <w:t xml:space="preserve">To implement stigmergy, </w:t>
+      </w:r>
+      <w:r>
+        <w:rPr>
+          <w:color w:val="000000" w:themeColor="text1"/>
+        </w:rPr>
+        <w:t xml:space="preserve">we’ll need to work with the “ground” in Netlogo—the patches. To this end, </w:t>
+      </w:r>
+      <w:r>
+        <w:rPr>
+          <w:color w:val="33B7D3" w:themeColor="accent1"/>
+        </w:rPr>
+        <w:t xml:space="preserve">patches-own </w:t>
+      </w:r>
+      <w:r>
+        <w:rPr>
+          <w:color w:val="000000" w:themeColor="text1"/>
+        </w:rPr>
+        <w:t>variables</w:t>
+      </w:r>
+      <w:r>
+        <w:rPr>
+          <w:color w:val="000000" w:themeColor="text1"/>
+        </w:rPr>
+        <w:t xml:space="preserve"> </w:t>
+      </w:r>
+      <w:r>
+        <w:rPr>
+          <w:color w:val="000000" w:themeColor="text1"/>
+        </w:rPr>
+        <w:t>and variables that change their value over time are introduced.</w:t>
+      </w:r>
+    </w:p>
+    <w:p>
+      <w:pPr>
+        <w:pStyle w:val="Heading1"/>
+      </w:pPr>
+      <w:r>
+        <w:t>get</w:t>
+      </w:r>
+      <w:r>
+        <w:t>ting</w:t>
+      </w:r>
+      <w:r>
+        <w:t xml:space="preserve"> started </w:t>
+      </w:r>
+    </w:p>
+    <w:p>
+      <w:pPr>
         <w:pStyle w:val="Heading2"/>
       </w:pPr>
       <w:r>
-        <w:t>Stuff about stuff</w:t>
+        <w:t>file setup</w:t>
       </w:r>
     </w:p>
-    <w:p/>
+    <w:p>
+      <w:pPr>
+        <w:rPr>
+          <w:color w:val="000000" w:themeColor="text1"/>
+        </w:rPr>
+      </w:pPr>
+      <w:r>
+        <w:rPr>
+          <w:color w:val="000000" w:themeColor="text1"/>
+        </w:rPr>
+        <w:t xml:space="preserve">As in Swarmathon 1, we will be using Netlogo base code and a background image. </w:t>
+      </w:r>
+    </w:p>
+    <w:p>
+      <w:pPr>
+        <w:pStyle w:val="ListParagraph"/>
+        <w:numPr>
+          <w:ilvl w:val="0"/>
+          <w:numId w:val="6"/>
+        </w:numPr>
+        <w:rPr>
+          <w:color w:val="000000" w:themeColor="text1"/>
+        </w:rPr>
+      </w:pPr>
+      <w:r>
+        <w:rPr>
+          <w:color w:val="000000" w:themeColor="text1"/>
+        </w:rPr>
+        <w:t xml:space="preserve">Create a folder named </w:t>
+      </w:r>
+      <w:r>
+        <w:rPr>
+          <w:rFonts w:ascii="Tahoma" w:hAnsi="Tahoma" w:cs="Tahoma"/>
+          <w:i/>
+          <w:color w:val="382F32"/>
+        </w:rPr>
+        <w:t>yourlastname _Swarmathon</w:t>
+      </w:r>
+      <w:r>
+        <w:rPr>
+          <w:rFonts w:ascii="Tahoma" w:hAnsi="Tahoma" w:cs="Tahoma"/>
+          <w:i/>
+          <w:color w:val="382F32"/>
+        </w:rPr>
+        <w:t>2</w:t>
+      </w:r>
+      <w:r>
+        <w:rPr>
+          <w:rFonts w:ascii="Tahoma" w:hAnsi="Tahoma" w:cs="Tahoma"/>
+          <w:i/>
+          <w:color w:val="382F32"/>
+        </w:rPr>
+        <w:t>.</w:t>
+      </w:r>
+    </w:p>
+    <w:p>
+      <w:pPr>
+        <w:pStyle w:val="ListParagraph"/>
+        <w:numPr>
+          <w:ilvl w:val="0"/>
+          <w:numId w:val="6"/>
+        </w:numPr>
+        <w:rPr>
+          <w:color w:val="000000" w:themeColor="text1"/>
+        </w:rPr>
+      </w:pPr>
+      <w:r>
+        <w:rPr>
+          <w:rFonts w:ascii="Tahoma" w:hAnsi="Tahoma" w:cs="Tahoma"/>
+          <w:color w:val="382F32"/>
+        </w:rPr>
+        <w:t>Place the .nlogo file and the .jpg file in your new folder.</w:t>
+      </w:r>
+    </w:p>
+    <w:p>
+      <w:pPr>
+        <w:pStyle w:val="ListParagraph"/>
+        <w:numPr>
+          <w:ilvl w:val="0"/>
+          <w:numId w:val="6"/>
+        </w:numPr>
+        <w:rPr>
+          <w:color w:val="000000" w:themeColor="text1"/>
+        </w:rPr>
+      </w:pPr>
+      <w:r>
+        <w:rPr>
+          <w:rFonts w:ascii="Tahoma" w:hAnsi="Tahoma" w:cs="Tahoma"/>
+          <w:color w:val="382F32"/>
+        </w:rPr>
+        <w:t>Open the .nlogo file.</w:t>
+      </w:r>
+    </w:p>
+    <w:p>
+      <w:pPr>
+        <w:rPr>
+          <w:color w:val="000000" w:themeColor="text1"/>
+        </w:rPr>
+      </w:pPr>
+      <w:r>
+        <w:rPr>
+          <w:noProof/>
+          <w:color w:val="000000" w:themeColor="text1"/>
+        </w:rPr>
+        <w:drawing>
+          <wp:anchor distT="0" distB="0" distL="114300" distR="114300" simplePos="0" relativeHeight="251661312" behindDoc="0" locked="0" layoutInCell="1" allowOverlap="1" wp14:anchorId="31C25F5E" wp14:editId="106722E2">
+            <wp:simplePos x="0" y="0"/>
+            <wp:positionH relativeFrom="margin">
+              <wp:align>center</wp:align>
+            </wp:positionH>
+            <wp:positionV relativeFrom="paragraph">
+              <wp:posOffset>687070</wp:posOffset>
+            </wp:positionV>
+            <wp:extent cx="4012565" cy="3140710"/>
+            <wp:effectExtent l="50800" t="50800" r="51435" b="59690"/>
+            <wp:wrapTopAndBottom/>
+            <wp:docPr id="3" name="2.1.png"/>
+            <wp:cNvGraphicFramePr>
+              <a:graphicFrameLocks xmlns:a="http://schemas.openxmlformats.org/drawingml/2006/main" noChangeAspect="1"/>
+            </wp:cNvGraphicFramePr>
+            <a:graphic xmlns:a="http://schemas.openxmlformats.org/drawingml/2006/main">
+              <a:graphicData uri="http://schemas.openxmlformats.org/drawingml/2006/picture">
+                <pic:pic xmlns:pic="http://schemas.openxmlformats.org/drawingml/2006/picture">
+                  <pic:nvPicPr>
+                    <pic:cNvPr id="3" name="2.1.png"/>
+                    <pic:cNvPicPr/>
+                  </pic:nvPicPr>
+                  <pic:blipFill>
+                    <a:blip r:embed="rId9" r:link="rId10">
+                      <a:extLst>
+                        <a:ext uri="{28A0092B-C50C-407E-A947-70E740481C1C}">
+                          <a14:useLocalDpi xmlns:a14="http://schemas.microsoft.com/office/drawing/2010/main" val="0"/>
+                        </a:ext>
+                      </a:extLst>
+                    </a:blip>
+                    <a:stretch>
+                      <a:fillRect/>
+                    </a:stretch>
+                  </pic:blipFill>
+                  <pic:spPr>
+                    <a:xfrm>
+                      <a:off x="0" y="0"/>
+                      <a:ext cx="4012565" cy="3140710"/>
+                    </a:xfrm>
+                    <a:prstGeom prst="rect">
+                      <a:avLst/>
+                    </a:prstGeom>
+                    <a:ln w="38100">
+                      <a:solidFill>
+                        <a:schemeClr val="accent1"/>
+                      </a:solidFill>
+                    </a:ln>
+                  </pic:spPr>
+                </pic:pic>
+              </a:graphicData>
+            </a:graphic>
+            <wp14:sizeRelH relativeFrom="page">
+              <wp14:pctWidth>0</wp14:pctWidth>
+            </wp14:sizeRelH>
+            <wp14:sizeRelV relativeFrom="page">
+              <wp14:pctHeight>0</wp14:pctHeight>
+            </wp14:sizeRelV>
+          </wp:anchor>
+        </w:drawing>
+      </w:r>
+      <w:r>
+        <w:rPr>
+          <w:color w:val="000000" w:themeColor="text1"/>
+        </w:rPr>
+        <w:t>Click the setup and go buttons. The robots should search for rocks and return them to the base.</w:t>
+      </w:r>
+    </w:p>
+    <w:p>
+      <w:pPr>
+        <w:rPr>
+          <w:color w:val="000000" w:themeColor="text1"/>
+        </w:rPr>
+      </w:pPr>
+      <w:r>
+        <w:rPr>
+          <w:color w:val="000000" w:themeColor="text1"/>
+        </w:rPr>
+        <w:lastRenderedPageBreak/>
+        <w:t xml:space="preserve">Click on the Code Tab. </w:t>
+      </w:r>
+      <w:r>
+        <w:rPr>
+          <w:color w:val="000000" w:themeColor="text1"/>
+        </w:rPr>
+        <w:t xml:space="preserve">The working base for this model has been included. </w:t>
+      </w:r>
+      <w:r>
+        <w:rPr>
+          <w:color w:val="000000" w:themeColor="text1"/>
+        </w:rPr>
+        <w:t xml:space="preserve">Note that the </w:t>
+      </w:r>
+      <w:r>
+        <w:rPr>
+          <w:b/>
+          <w:color w:val="E7635F" w:themeColor="accent2"/>
+        </w:rPr>
+        <w:t>End of Section Challenges</w:t>
+      </w:r>
+      <w:r>
+        <w:rPr>
+          <w:color w:val="E7635F" w:themeColor="accent2"/>
+        </w:rPr>
+        <w:t xml:space="preserve"> </w:t>
+      </w:r>
+      <w:r>
+        <w:rPr>
+          <w:color w:val="000000" w:themeColor="text1"/>
+        </w:rPr>
+        <w:t xml:space="preserve">from Swarmathon 1 are </w:t>
+      </w:r>
+      <w:r>
+        <w:rPr>
+          <w:color w:val="000000" w:themeColor="text1"/>
+        </w:rPr>
+        <w:t xml:space="preserve">also </w:t>
+      </w:r>
+      <w:bookmarkStart w:id="0" w:name="_GoBack"/>
+      <w:bookmarkEnd w:id="0"/>
+      <w:r>
+        <w:rPr>
+          <w:color w:val="000000" w:themeColor="text1"/>
+        </w:rPr>
+        <w:t>completed. Check your answers!</w:t>
+      </w:r>
+    </w:p>
+    <w:p>
+      <w:pPr>
+        <w:rPr>
+          <w:color w:val="000000" w:themeColor="text1"/>
+        </w:rPr>
+      </w:pPr>
+    </w:p>
+    <w:p>
+      <w:pPr>
+        <w:pStyle w:val="Footer"/>
+      </w:pPr>
+      <w:r>
+        <w:t>GREAT JOB! You completed Section __.</w:t>
+      </w:r>
+    </w:p>
+    <w:p>
+      <w:pPr>
+        <w:pStyle w:val="Footer"/>
+      </w:pPr>
+      <w:r>
+        <w:rPr>
+          <w:noProof/>
+        </w:rPr>
+        <mc:AlternateContent>
+          <mc:Choice Requires="wps">
+            <w:drawing>
+              <wp:anchor distT="0" distB="0" distL="114300" distR="114300" simplePos="0" relativeHeight="251659264" behindDoc="0" locked="0" layoutInCell="1" allowOverlap="1" wp14:anchorId="2E2B7C58" wp14:editId="02D28B31">
+                <wp:simplePos x="0" y="0"/>
+                <wp:positionH relativeFrom="column">
+                  <wp:posOffset>83185</wp:posOffset>
+                </wp:positionH>
+                <wp:positionV relativeFrom="paragraph">
+                  <wp:posOffset>107950</wp:posOffset>
+                </wp:positionV>
+                <wp:extent cx="5943600" cy="2286000"/>
+                <wp:effectExtent l="0" t="0" r="25400" b="25400"/>
+                <wp:wrapThrough wrapText="bothSides">
+                  <wp:wrapPolygon edited="0">
+                    <wp:start x="738" y="0"/>
+                    <wp:lineTo x="0" y="1440"/>
+                    <wp:lineTo x="0" y="20400"/>
+                    <wp:lineTo x="738" y="21600"/>
+                    <wp:lineTo x="20862" y="21600"/>
+                    <wp:lineTo x="21600" y="20400"/>
+                    <wp:lineTo x="21600" y="1440"/>
+                    <wp:lineTo x="20862" y="0"/>
+                    <wp:lineTo x="738" y="0"/>
+                  </wp:wrapPolygon>
+                </wp:wrapThrough>
+                <wp:docPr id="2" name="Rounded Rectangle 2"/>
+                <wp:cNvGraphicFramePr/>
+                <a:graphic xmlns:a="http://schemas.openxmlformats.org/drawingml/2006/main">
+                  <a:graphicData uri="http://schemas.microsoft.com/office/word/2010/wordprocessingShape">
+                    <wps:wsp>
+                      <wps:cNvSpPr/>
+                      <wps:spPr>
+                        <a:xfrm>
+                          <a:off x="0" y="0"/>
+                          <a:ext cx="5943600" cy="2286000"/>
+                        </a:xfrm>
+                        <a:prstGeom prst="roundRect">
+                          <a:avLst/>
+                        </a:prstGeom>
+                        <a:solidFill>
+                          <a:schemeClr val="accent2"/>
+                        </a:solidFill>
+                      </wps:spPr>
+                      <wps:style>
+                        <a:lnRef idx="2">
+                          <a:schemeClr val="accent1">
+                            <a:shade val="50000"/>
+                          </a:schemeClr>
+                        </a:lnRef>
+                        <a:fillRef idx="1">
+                          <a:schemeClr val="accent1"/>
+                        </a:fillRef>
+                        <a:effectRef idx="0">
+                          <a:schemeClr val="accent1"/>
+                        </a:effectRef>
+                        <a:fontRef idx="minor">
+                          <a:schemeClr val="lt1"/>
+                        </a:fontRef>
+                      </wps:style>
+                      <wps:txbx>
+                        <w:txbxContent>
+                          <w:p>
+                            <w:pPr>
+                              <w:jc w:val="center"/>
+                              <w:rPr>
+                                <w:b/>
+                                <w:sz w:val="48"/>
+                                <w:szCs w:val="48"/>
+                              </w:rPr>
+                            </w:pPr>
+                            <w:r>
+                              <w:rPr>
+                                <w:b/>
+                                <w:sz w:val="48"/>
+                                <w:szCs w:val="48"/>
+                              </w:rPr>
+                              <w:t>END OF SECTION CHALLENGE:</w:t>
+                            </w:r>
+                          </w:p>
+                        </w:txbxContent>
+                      </wps:txbx>
+                      <wps:bodyPr rot="0" spcFirstLastPara="0" vertOverflow="overflow" horzOverflow="overflow" vert="horz" wrap="square" lIns="91440" tIns="45720" rIns="91440" bIns="45720" numCol="1" spcCol="0" rtlCol="0" fromWordArt="0" anchor="t" anchorCtr="0" forceAA="0" compatLnSpc="1">
+                        <a:prstTxWarp prst="textNoShape">
+                          <a:avLst/>
+                        </a:prstTxWarp>
+                        <a:noAutofit/>
+                      </wps:bodyPr>
+                    </wps:wsp>
+                  </a:graphicData>
+                </a:graphic>
+              </wp:anchor>
+            </w:drawing>
+          </mc:Choice>
+          <mc:Fallback>
+            <w:pict>
+              <v:roundrect w14:anchorId="2E2B7C58" id="Rounded Rectangle 2" o:spid="_x0000_s1026" style="position:absolute;margin-left:6.55pt;margin-top:8.5pt;width:468pt;height:180pt;z-index:251659264;visibility:visible;mso-wrap-style:square;mso-wrap-distance-left:9pt;mso-wrap-distance-top:0;mso-wrap-distance-right:9pt;mso-wrap-distance-bottom:0;mso-position-horizontal:absolute;mso-position-horizontal-relative:text;mso-position-vertical:absolute;mso-position-vertical-relative:text;v-text-anchor:top" arcsize="10923f" o:gfxdata="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" fillcolor="#e7635f [3205]" strokecolor="#175c6b [1604]" strokeweight="1pt">
+                <v:stroke joinstyle="miter"/>
+                <v:textbox>
+                  <w:txbxContent>
+                    <w:p>
+                      <w:pPr>
+                        <w:jc w:val="center"/>
+                        <w:rPr>
+                          <w:b/>
+                          <w:sz w:val="48"/>
+                          <w:szCs w:val="48"/>
+                        </w:rPr>
+                      </w:pPr>
+                      <w:r>
+                        <w:rPr>
+                          <w:b/>
+                          <w:sz w:val="48"/>
+                          <w:szCs w:val="48"/>
+                        </w:rPr>
+                        <w:t>END OF SECTION CHALLENGE:</w:t>
+                      </w:r>
+                    </w:p>
+                  </w:txbxContent>
+                </v:textbox>
+                <w10:wrap type="through"/>
+              </v:roundrect>
+            </w:pict>
+          </mc:Fallback>
+        </mc:AlternateContent>
+      </w:r>
+    </w:p>
     <w:sectPr>
-      <w:footerReference w:type="default" r:id="rId9"/>
+      <w:footerReference w:type="default" r:id="rId11"/>
       <w:pgSz w:w="12240" w:h="15840" w:code="1"/>
       <w:pgMar w:top="1094" w:right="2448" w:bottom="1771" w:left="1210" w:header="720" w:footer="720" w:gutter="0"/>
       <w:cols w:space="720"/>
@@ -237,7 +785,7 @@
           <w:rPr>
             <w:noProof/>
           </w:rPr>
-          <w:t>2</w:t>
+          <w:t>3</w:t>
         </w:r>
         <w:r>
           <w:fldChar w:fldCharType="end"/>
@@ -459,6 +1007,119 @@
     </w:lvl>
   </w:abstractNum>
   <w:abstractNum w:abstractNumId="2">
+    <w:nsid w:val="33770D3F"/>
+    <w:multiLevelType w:val="hybridMultilevel"/>
+    <w:tmpl w:val="AEFC9006"/>
+    <w:lvl w:ilvl="0" w:tplc="04090001">
+      <w:start w:val="1"/>
+      <w:numFmt w:val="bullet"/>
+      <w:lvlText w:val=""/>
+      <w:lvlJc w:val="left"/>
+      <w:pPr>
+        <w:ind w:left="720" w:hanging="360"/>
+      </w:pPr>
+      <w:rPr>
+        <w:rFonts w:ascii="Symbol" w:hAnsi="Symbol" w:hint="default"/>
+      </w:rPr>
+    </w:lvl>
+    <w:lvl w:ilvl="1" w:tplc="04090003" w:tentative="1">
+      <w:start w:val="1"/>
+      <w:numFmt w:val="bullet"/>
+      <w:lvlText w:val="o"/>
+      <w:lvlJc w:val="left"/>
+      <w:pPr>
+        <w:ind w:left="1440" w:hanging="360"/>
+      </w:pPr>
+      <w:rPr>
+        <w:rFonts w:ascii="Courier New" w:hAnsi="Courier New" w:cs="Courier New" w:hint="default"/>
+      </w:rPr>
+    </w:lvl>
+    <w:lvl w:ilvl="2" w:tplc="04090005" w:tentative="1">
+      <w:start w:val="1"/>
+      <w:numFmt w:val="bullet"/>
+      <w:lvlText w:val=""/>
+      <w:lvlJc w:val="left"/>
+      <w:pPr>
+        <w:ind w:left="2160" w:hanging="360"/>
+      </w:pPr>
+      <w:rPr>
+        <w:rFonts w:ascii="Wingdings" w:hAnsi="Wingdings" w:hint="default"/>
+      </w:rPr>
+    </w:lvl>
+    <w:lvl w:ilvl="3" w:tplc="04090001" w:tentative="1">
+      <w:start w:val="1"/>
+      <w:numFmt w:val="bullet"/>
+      <w:lvlText w:val=""/>
+      <w:lvlJc w:val="left"/>
+      <w:pPr>
+        <w:ind w:left="2880" w:hanging="360"/>
+      </w:pPr>
+      <w:rPr>
+        <w:rFonts w:ascii="Symbol" w:hAnsi="Symbol" w:hint="default"/>
+      </w:rPr>
+    </w:lvl>
+    <w:lvl w:ilvl="4" w:tplc="04090003" w:tentative="1">
+      <w:start w:val="1"/>
+      <w:numFmt w:val="bullet"/>
+      <w:lvlText w:val="o"/>
+      <w:lvlJc w:val="left"/>
+      <w:pPr>
+        <w:ind w:left="3600" w:hanging="360"/>
+      </w:pPr>
+      <w:rPr>
+        <w:rFonts w:ascii="Courier New" w:hAnsi="Courier New" w:cs="Courier New" w:hint="default"/>
+      </w:rPr>
+    </w:lvl>
+    <w:lvl w:ilvl="5" w:tplc="04090005" w:tentative="1">
+      <w:start w:val="1"/>
+      <w:numFmt w:val="bullet"/>
+      <w:lvlText w:val=""/>
+      <w:lvlJc w:val="left"/>
+      <w:pPr>
+        <w:ind w:left="4320" w:hanging="360"/>
+      </w:pPr>
+      <w:rPr>
+        <w:rFonts w:ascii="Wingdings" w:hAnsi="Wingdings" w:hint="default"/>
+      </w:rPr>
+    </w:lvl>
+    <w:lvl w:ilvl="6" w:tplc="04090001" w:tentative="1">
+      <w:start w:val="1"/>
+      <w:numFmt w:val="bullet"/>
+      <w:lvlText w:val=""/>
+      <w:lvlJc w:val="left"/>
+      <w:pPr>
+        <w:ind w:left="5040" w:hanging="360"/>
+      </w:pPr>
+      <w:rPr>
+        <w:rFonts w:ascii="Symbol" w:hAnsi="Symbol" w:hint="default"/>
+      </w:rPr>
+    </w:lvl>
+    <w:lvl w:ilvl="7" w:tplc="04090003" w:tentative="1">
+      <w:start w:val="1"/>
+      <w:numFmt w:val="bullet"/>
+      <w:lvlText w:val="o"/>
+      <w:lvlJc w:val="left"/>
+      <w:pPr>
+        <w:ind w:left="5760" w:hanging="360"/>
+      </w:pPr>
+      <w:rPr>
+        <w:rFonts w:ascii="Courier New" w:hAnsi="Courier New" w:cs="Courier New" w:hint="default"/>
+      </w:rPr>
+    </w:lvl>
+    <w:lvl w:ilvl="8" w:tplc="04090005" w:tentative="1">
+      <w:start w:val="1"/>
+      <w:numFmt w:val="bullet"/>
+      <w:lvlText w:val=""/>
+      <w:lvlJc w:val="left"/>
+      <w:pPr>
+        <w:ind w:left="6480" w:hanging="360"/>
+      </w:pPr>
+      <w:rPr>
+        <w:rFonts w:ascii="Wingdings" w:hAnsi="Wingdings" w:hint="default"/>
+      </w:rPr>
+    </w:lvl>
+  </w:abstractNum>
+  <w:abstractNum w:abstractNumId="3">
     <w:nsid w:val="5734232A"/>
     <w:multiLevelType w:val="multilevel"/>
     <w:tmpl w:val="0409001F"/>
@@ -544,14 +1205,13 @@
       </w:pPr>
     </w:lvl>
   </w:abstractNum>
-  <w:abstractNum w:abstractNumId="3">
+  <w:abstractNum w:abstractNumId="4">
     <w:nsid w:val="656E735D"/>
     <w:multiLevelType w:val="multilevel"/>
     <w:tmpl w:val="04090025"/>
     <w:lvl w:ilvl="0">
       <w:start w:val="1"/>
       <w:numFmt w:val="decimal"/>
-      <w:pStyle w:val="Heading1"/>
       <w:lvlText w:val="%1"/>
       <w:lvlJc w:val="left"/>
       <w:pPr>
@@ -561,7 +1221,6 @@
     <w:lvl w:ilvl="1">
       <w:start w:val="1"/>
       <w:numFmt w:val="decimal"/>
-      <w:pStyle w:val="Heading2"/>
       <w:lvlText w:val="%1.%2"/>
       <w:lvlJc w:val="left"/>
       <w:pPr>
@@ -571,7 +1230,6 @@
     <w:lvl w:ilvl="2">
       <w:start w:val="1"/>
       <w:numFmt w:val="decimal"/>
-      <w:pStyle w:val="Heading3"/>
       <w:lvlText w:val="%1.%2.%3"/>
       <w:lvlJc w:val="left"/>
       <w:pPr>
@@ -581,7 +1239,6 @@
     <w:lvl w:ilvl="3">
       <w:start w:val="1"/>
       <w:numFmt w:val="decimal"/>
-      <w:pStyle w:val="Heading4"/>
       <w:lvlText w:val="%1.%2.%3.%4"/>
       <w:lvlJc w:val="left"/>
       <w:pPr>
@@ -591,7 +1248,6 @@
     <w:lvl w:ilvl="4">
       <w:start w:val="1"/>
       <w:numFmt w:val="decimal"/>
-      <w:pStyle w:val="Heading5"/>
       <w:lvlText w:val="%1.%2.%3.%4.%5"/>
       <w:lvlJc w:val="left"/>
       <w:pPr>
@@ -601,7 +1257,6 @@
     <w:lvl w:ilvl="5">
       <w:start w:val="1"/>
       <w:numFmt w:val="decimal"/>
-      <w:pStyle w:val="Heading6"/>
       <w:lvlText w:val="%1.%2.%3.%4.%5.%6"/>
       <w:lvlJc w:val="left"/>
       <w:pPr>
@@ -611,7 +1266,6 @@
     <w:lvl w:ilvl="6">
       <w:start w:val="1"/>
       <w:numFmt w:val="decimal"/>
-      <w:pStyle w:val="Heading7"/>
       <w:lvlText w:val="%1.%2.%3.%4.%5.%6.%7"/>
       <w:lvlJc w:val="left"/>
       <w:pPr>
@@ -621,7 +1275,6 @@
     <w:lvl w:ilvl="7">
       <w:start w:val="1"/>
       <w:numFmt w:val="decimal"/>
-      <w:pStyle w:val="Heading8"/>
       <w:lvlText w:val="%1.%2.%3.%4.%5.%6.%7.%8"/>
       <w:lvlJc w:val="left"/>
       <w:pPr>
@@ -631,7 +1284,6 @@
     <w:lvl w:ilvl="8">
       <w:start w:val="1"/>
       <w:numFmt w:val="decimal"/>
-      <w:pStyle w:val="Heading9"/>
       <w:lvlText w:val="%1.%2.%3.%4.%5.%6.%7.%8.%9"/>
       <w:lvlJc w:val="left"/>
       <w:pPr>
@@ -639,7 +1291,7 @@
       </w:pPr>
     </w:lvl>
   </w:abstractNum>
-  <w:abstractNum w:abstractNumId="4">
+  <w:abstractNum w:abstractNumId="5">
     <w:nsid w:val="6D732761"/>
     <w:multiLevelType w:val="multilevel"/>
     <w:tmpl w:val="0409001F"/>
@@ -729,16 +1381,19 @@
     <w:abstractNumId w:val="0"/>
   </w:num>
   <w:num w:numId="2">
-    <w:abstractNumId w:val="3"/>
+    <w:abstractNumId w:val="4"/>
   </w:num>
   <w:num w:numId="3">
-    <w:abstractNumId w:val="4"/>
+    <w:abstractNumId w:val="5"/>
   </w:num>
   <w:num w:numId="4">
-    <w:abstractNumId w:val="2"/>
+    <w:abstractNumId w:val="3"/>
   </w:num>
   <w:num w:numId="5">
     <w:abstractNumId w:val="1"/>
+  </w:num>
+  <w:num w:numId="6">
+    <w:abstractNumId w:val="2"/>
   </w:num>
 </w:numbering>
 </file>
@@ -867,6 +1522,7 @@
     <w:lsdException w:name="HTML Sample" w:semiHidden="1" w:unhideWhenUsed="1"/>
     <w:lsdException w:name="HTML Typewriter" w:semiHidden="1" w:unhideWhenUsed="1"/>
     <w:lsdException w:name="HTML Variable" w:semiHidden="1" w:unhideWhenUsed="1"/>
+    <w:lsdException w:name="Normal Table" w:semiHidden="1" w:unhideWhenUsed="1"/>
     <w:lsdException w:name="annotation subject" w:semiHidden="1" w:unhideWhenUsed="1"/>
     <w:lsdException w:name="No List" w:semiHidden="1" w:unhideWhenUsed="1"/>
     <w:lsdException w:name="Outline List 1" w:semiHidden="1" w:unhideWhenUsed="1"/>
@@ -913,8 +1569,10 @@
     <w:lsdException w:name="Table Subtle 2" w:semiHidden="1" w:unhideWhenUsed="1"/>
     <w:lsdException w:name="Table Web 1" w:semiHidden="1" w:unhideWhenUsed="1"/>
     <w:lsdException w:name="Table Web 2" w:semiHidden="1" w:unhideWhenUsed="1"/>
+    <w:lsdException w:name="Table Web 3" w:semiHidden="1" w:unhideWhenUsed="1"/>
     <w:lsdException w:name="Balloon Text" w:semiHidden="1" w:unhideWhenUsed="1"/>
     <w:lsdException w:name="Table Grid" w:uiPriority="39"/>
+    <w:lsdException w:name="Table Theme" w:semiHidden="1" w:unhideWhenUsed="1"/>
     <w:lsdException w:name="Placeholder Text" w:semiHidden="1"/>
     <w:lsdException w:name="No Spacing" w:semiHidden="1" w:uiPriority="7" w:unhideWhenUsed="1"/>
     <w:lsdException w:name="Light Shading" w:uiPriority="60"/>
@@ -1377,6 +2035,7 @@
   <w:style w:type="character" w:default="1" w:styleId="DefaultParagraphFont">
     <w:name w:val="Default Paragraph Font"/>
     <w:uiPriority w:val="1"/>
+    <w:semiHidden/>
     <w:unhideWhenUsed/>
   </w:style>
   <w:style w:type="table" w:default="1" w:styleId="TableNormal">
@@ -1792,7 +2451,6 @@
     <w:name w:val="List Paragraph"/>
     <w:basedOn w:val="Normal"/>
     <w:uiPriority w:val="34"/>
-    <w:semiHidden/>
     <w:unhideWhenUsed/>
     <w:qFormat/>
     <w:pPr>
@@ -1954,573 +2612,6 @@
     <w:uiPriority w:val="99"/>
   </w:style>
 </w:styles>
-</file>
-
-<file path=word/glossary/document.xml><?xml version="1.0" encoding="utf-8"?>
-<w:glossaryDocument xmlns:wpc="http://schemas.microsoft.com/office/word/2010/wordprocessingCanvas" xmlns:mo="http://schemas.microsoft.com/office/mac/office/2008/main" xmlns:mc="http://schemas.openxmlformats.org/markup-compatibility/2006" xmlns:mv="urn:schemas-microsoft-com:mac:vml" xmlns:o="urn:schemas-microsoft-com:office:office" xmlns:r="http://schemas.openxmlformats.org/officeDocument/2006/relationships" xmlns:m="http://schemas.openxmlformats.org/officeDocument/2006/math" xmlns:v="urn:schemas-microsoft-com:vml" xmlns:wp14="http://schemas.microsoft.com/office/word/2010/wordprocessingDrawing" xmlns:wp="http://schemas.openxmlformats.org/drawingml/2006/wordprocessingDrawing" xmlns:w10="urn:schemas-microsoft-com:office:word" xmlns:w="http://schemas.openxmlformats.org/wordprocessingml/2006/main" xmlns:w14="http://schemas.microsoft.com/office/word/2010/wordml" xmlns:w15="http://schemas.microsoft.com/office/word/2012/wordml" xmlns:wpg="http://schemas.microsoft.com/office/word/2010/wordprocessingGroup" xmlns:wpi="http://schemas.microsoft.com/office/word/2010/wordprocessingInk" xmlns:wne="http://schemas.microsoft.com/office/word/2006/wordml" xmlns:wps="http://schemas.microsoft.com/office/word/2010/wordprocessingShape" mc:Ignorable="w14 w15 wp14"/>
-</file>
-
-<file path=word/glossary/fontTable.xml><?xml version="1.0" encoding="utf-8"?>
-<w:fonts xmlns:mc="http://schemas.openxmlformats.org/markup-compatibility/2006" xmlns:r="http://schemas.openxmlformats.org/officeDocument/2006/relationships" xmlns:w="http://schemas.openxmlformats.org/wordprocessingml/2006/main" xmlns:w14="http://schemas.microsoft.com/office/word/2010/wordml" xmlns:w15="http://schemas.microsoft.com/office/word/2012/wordml" mc:Ignorable="w14 w15">
-  <w:font w:name="Times New Roman">
-    <w:panose1 w:val="02020603050405020304"/>
-    <w:charset w:val="00"/>
-    <w:family w:val="auto"/>
-    <w:pitch w:val="variable"/>
-    <w:sig w:usb0="E0002AEF" w:usb1="C0007841" w:usb2="00000009" w:usb3="00000000" w:csb0="000001FF" w:csb1="00000000"/>
-  </w:font>
-  <w:font w:name="Tahoma">
-    <w:panose1 w:val="020B0604030504040204"/>
-    <w:charset w:val="00"/>
-    <w:family w:val="auto"/>
-    <w:pitch w:val="variable"/>
-    <w:sig w:usb0="E1002EFF" w:usb1="C000605B" w:usb2="00000029" w:usb3="00000000" w:csb0="000101FF" w:csb1="00000000"/>
-  </w:font>
-  <w:font w:name="ＭＳ Ｐゴシック">
-    <w:charset w:val="80"/>
-    <w:family w:val="auto"/>
-    <w:pitch w:val="variable"/>
-    <w:sig w:usb0="E00002FF" w:usb1="6AC7FDFB" w:usb2="08000012" w:usb3="00000000" w:csb0="0002009F" w:csb1="00000000"/>
-  </w:font>
-  <w:font w:name="Segoe UI">
-    <w:panose1 w:val="00000000000000000000"/>
-    <w:charset w:val="00"/>
-    <w:family w:val="swiss"/>
-    <w:notTrueType/>
-    <w:pitch w:val="variable"/>
-    <w:sig w:usb0="00000003" w:usb1="00000000" w:usb2="00000000" w:usb3="00000000" w:csb0="00000001" w:csb1="00000000"/>
-  </w:font>
-  <w:font w:name="Arial">
-    <w:panose1 w:val="020B0604020202020204"/>
-    <w:charset w:val="00"/>
-    <w:family w:val="auto"/>
-    <w:pitch w:val="variable"/>
-    <w:sig w:usb0="E0002AFF" w:usb1="C0007843" w:usb2="00000009" w:usb3="00000000" w:csb0="000001FF" w:csb1="00000000"/>
-  </w:font>
-  <w:font w:name="Calibri">
-    <w:panose1 w:val="020F0502020204030204"/>
-    <w:charset w:val="00"/>
-    <w:family w:val="auto"/>
-    <w:pitch w:val="variable"/>
-    <w:sig w:usb0="E00002FF" w:usb1="4000ACFF" w:usb2="00000001" w:usb3="00000000" w:csb0="0000019F" w:csb1="00000000"/>
-  </w:font>
-  <w:font w:name="Yu Mincho">
-    <w:panose1 w:val="02020400000000000000"/>
-    <w:charset w:val="80"/>
-    <w:family w:val="auto"/>
-    <w:pitch w:val="variable"/>
-    <w:sig w:usb0="800002E7" w:usb1="2AC7FCFF" w:usb2="00000012" w:usb3="00000000" w:csb0="0002009F" w:csb1="00000000"/>
-  </w:font>
-  <w:font w:name="Yu Gothic Light">
-    <w:panose1 w:val="020B0300000000000000"/>
-    <w:charset w:val="80"/>
-    <w:family w:val="auto"/>
-    <w:pitch w:val="variable"/>
-    <w:sig w:usb0="E00002FF" w:usb1="2AC7FDFF" w:usb2="00000016" w:usb3="00000000" w:csb0="0002009F" w:csb1="00000000"/>
-  </w:font>
-  <w:font w:name="Calibri Light">
-    <w:panose1 w:val="020F0302020204030204"/>
-    <w:charset w:val="00"/>
-    <w:family w:val="auto"/>
-    <w:pitch w:val="variable"/>
-    <w:sig w:usb0="A00002EF" w:usb1="4000207B" w:usb2="00000000" w:usb3="00000000" w:csb0="0000019F" w:csb1="00000000"/>
-  </w:font>
-</w:fonts>
-</file>
-
-<file path=word/glossary/settings.xml><?xml version="1.0" encoding="utf-8"?>
-<w:settings xmlns:mc="http://schemas.openxmlformats.org/markup-compatibility/2006" xmlns:o="urn:schemas-microsoft-com:office:office" xmlns:r="http://schemas.openxmlformats.org/officeDocument/2006/relationships" xmlns:m="http://schemas.openxmlformats.org/officeDocument/2006/math" xmlns:v="urn:schemas-microsoft-com:vml" xmlns:w10="urn:schemas-microsoft-com:office:word" xmlns:w="http://schemas.openxmlformats.org/wordprocessingml/2006/main" xmlns:w14="http://schemas.microsoft.com/office/word/2010/wordml" xmlns:w15="http://schemas.microsoft.com/office/word/2012/wordml" xmlns:sl="http://schemas.openxmlformats.org/schemaLibrary/2006/main" mc:Ignorable="w14 w15">
-  <w:view w:val="normal"/>
-  <w:defaultTabStop w:val="720"/>
-  <w:characterSpacingControl w:val="doNotCompress"/>
-  <w:compat>
-    <w:useFELayout/>
-    <w:compatSetting w:name="compatibilityMode" w:uri="http://schemas.microsoft.com/office/word" w:val="15"/>
-    <w:compatSetting w:name="overrideTableStyleFontSizeAndJustification" w:uri="http://schemas.microsoft.com/office/word" w:val="1"/>
-    <w:compatSetting w:name="enableOpenTypeFeatures" w:uri="http://schemas.microsoft.com/office/word" w:val="1"/>
-    <w:compatSetting w:name="doNotFlipMirrorIndents" w:uri="http://schemas.microsoft.com/office/word" w:val="1"/>
-    <w:compatSetting w:name="differentiateMultirowTableHeaders" w:uri="http://schemas.microsoft.com/office/word" w:val="1"/>
-  </w:compat>
-  <w:rsids>
-    <w:rsidRoot w:val="00273D4E"/>
-    <w:rsid w:val="00273D4E"/>
-  </w:rsids>
-  <m:mathPr>
-    <m:mathFont m:val="Cambria Math"/>
-    <m:brkBin m:val="before"/>
-    <m:brkBinSub m:val="--"/>
-    <m:smallFrac m:val="0"/>
-    <m:dispDef/>
-    <m:lMargin m:val="0"/>
-    <m:rMargin m:val="0"/>
-    <m:defJc m:val="centerGroup"/>
-    <m:wrapIndent m:val="1440"/>
-    <m:intLim m:val="subSup"/>
-    <m:naryLim m:val="undOvr"/>
-  </m:mathPr>
-  <w:themeFontLang w:val="en-US" w:eastAsia="ja-JP"/>
-  <w:clrSchemeMapping w:bg1="light1" w:t1="dark1" w:bg2="light2" w:t2="dark2" w:accent1="accent1" w:accent2="accent2" w:accent3="accent3" w:accent4="accent4" w:accent5="accent5" w:accent6="accent6" w:hyperlink="hyperlink" w:followedHyperlink="followedHyperlink"/>
-  <w:decimalSymbol w:val="."/>
-  <w:listSeparator w:val=","/>
-  <w14:defaultImageDpi w14:val="32767"/>
-  <w15:chartTrackingRefBased/>
-</w:settings>
-</file>
-
-<file path=word/glossary/styles.xml><?xml version="1.0" encoding="utf-8"?>
-<w:styles xmlns:mc="http://schemas.openxmlformats.org/markup-compatibility/2006" xmlns:r="http://schemas.openxmlformats.org/officeDocument/2006/relationships" xmlns:w="http://schemas.openxmlformats.org/wordprocessingml/2006/main" xmlns:w14="http://schemas.microsoft.com/office/word/2010/wordml" xmlns:w15="http://schemas.microsoft.com/office/word/2012/wordml" mc:Ignorable="w14 w15">
-  <w:docDefaults>
-    <w:rPrDefault>
-      <w:rPr>
-        <w:rFonts w:asciiTheme="minorHAnsi" w:eastAsiaTheme="minorEastAsia" w:hAnsiTheme="minorHAnsi" w:cstheme="minorBidi"/>
-        <w:sz w:val="24"/>
-        <w:szCs w:val="24"/>
-        <w:lang w:val="en-US" w:eastAsia="ja-JP" w:bidi="ar-SA"/>
-      </w:rPr>
-    </w:rPrDefault>
-    <w:pPrDefault/>
-  </w:docDefaults>
-  <w:latentStyles w:defLockedState="0" w:defUIPriority="99" w:defSemiHidden="0" w:defUnhideWhenUsed="0" w:defQFormat="0" w:count="381">
-    <w:lsdException w:name="Normal" w:uiPriority="0" w:qFormat="1"/>
-    <w:lsdException w:name="heading 1" w:uiPriority="9" w:qFormat="1"/>
-    <w:lsdException w:name="heading 2" w:semiHidden="1" w:uiPriority="9" w:unhideWhenUsed="1" w:qFormat="1"/>
-    <w:lsdException w:name="heading 3" w:semiHidden="1" w:uiPriority="9" w:unhideWhenUsed="1" w:qFormat="1"/>
-    <w:lsdException w:name="heading 4" w:semiHidden="1" w:uiPriority="9" w:unhideWhenUsed="1" w:qFormat="1"/>
-    <w:lsdException w:name="heading 5" w:semiHidden="1" w:uiPriority="9" w:unhideWhenUsed="1" w:qFormat="1"/>
-    <w:lsdException w:name="heading 6" w:semiHidden="1" w:uiPriority="9" w:unhideWhenUsed="1" w:qFormat="1"/>
-    <w:lsdException w:name="heading 7" w:semiHidden="1" w:uiPriority="9" w:unhideWhenUsed="1" w:qFormat="1"/>
-    <w:lsdException w:name="heading 8" w:semiHidden="1" w:uiPriority="9" w:unhideWhenUsed="1" w:qFormat="1"/>
-    <w:lsdException w:name="heading 9" w:semiHidden="1" w:uiPriority="9" w:unhideWhenUsed="1" w:qFormat="1"/>
-    <w:lsdException w:name="index 1" w:semiHidden="1" w:unhideWhenUsed="1"/>
-    <w:lsdException w:name="index 2" w:semiHidden="1" w:unhideWhenUsed="1"/>
-    <w:lsdException w:name="index 3" w:semiHidden="1" w:unhideWhenUsed="1"/>
-    <w:lsdException w:name="index 4" w:semiHidden="1" w:unhideWhenUsed="1"/>
-    <w:lsdException w:name="index 5" w:semiHidden="1" w:unhideWhenUsed="1"/>
-    <w:lsdException w:name="index 6" w:semiHidden="1" w:unhideWhenUsed="1"/>
-    <w:lsdException w:name="index 7" w:semiHidden="1" w:unhideWhenUsed="1"/>
-    <w:lsdException w:name="index 8" w:semiHidden="1" w:unhideWhenUsed="1"/>
-    <w:lsdException w:name="index 9" w:semiHidden="1" w:unhideWhenUsed="1"/>
-    <w:lsdException w:name="toc 1" w:semiHidden="1" w:uiPriority="39" w:unhideWhenUsed="1"/>
-    <w:lsdException w:name="toc 2" w:semiHidden="1" w:uiPriority="39" w:unhideWhenUsed="1"/>
-    <w:lsdException w:name="toc 3" w:semiHidden="1" w:uiPriority="39" w:unhideWhenUsed="1"/>
-    <w:lsdException w:name="toc 4" w:semiHidden="1" w:uiPriority="39" w:unhideWhenUsed="1"/>
-    <w:lsdException w:name="toc 5" w:semiHidden="1" w:uiPriority="39" w:unhideWhenUsed="1"/>
-    <w:lsdException w:name="toc 6" w:semiHidden="1" w:uiPriority="39" w:unhideWhenUsed="1"/>
-    <w:lsdException w:name="toc 7" w:semiHidden="1" w:uiPriority="39" w:unhideWhenUsed="1"/>
-    <w:lsdException w:name="toc 8" w:semiHidden="1" w:uiPriority="39" w:unhideWhenUsed="1"/>
-    <w:lsdException w:name="toc 9" w:semiHidden="1" w:uiPriority="39" w:unhideWhenUsed="1"/>
-    <w:lsdException w:name="Normal Indent" w:semiHidden="1" w:unhideWhenUsed="1"/>
-    <w:lsdException w:name="footnote text" w:semiHidden="1" w:unhideWhenUsed="1"/>
-    <w:lsdException w:name="annotation text" w:semiHidden="1" w:unhideWhenUsed="1"/>
-    <w:lsdException w:name="header" w:semiHidden="1" w:unhideWhenUsed="1"/>
-    <w:lsdException w:name="footer" w:semiHidden="1" w:unhideWhenUsed="1"/>
-    <w:lsdException w:name="index heading" w:semiHidden="1" w:unhideWhenUsed="1"/>
-    <w:lsdException w:name="caption" w:semiHidden="1" w:uiPriority="35" w:unhideWhenUsed="1" w:qFormat="1"/>
-    <w:lsdException w:name="table of figures" w:semiHidden="1" w:unhideWhenUsed="1"/>
-    <w:lsdException w:name="envelope address" w:semiHidden="1" w:unhideWhenUsed="1"/>
-    <w:lsdException w:name="envelope return" w:semiHidden="1" w:unhideWhenUsed="1"/>
-    <w:lsdException w:name="footnote reference" w:semiHidden="1" w:unhideWhenUsed="1"/>
-    <w:lsdException w:name="annotation reference" w:semiHidden="1" w:unhideWhenUsed="1"/>
-    <w:lsdException w:name="line number" w:semiHidden="1" w:unhideWhenUsed="1"/>
-    <w:lsdException w:name="page number" w:semiHidden="1" w:unhideWhenUsed="1"/>
-    <w:lsdException w:name="endnote reference" w:semiHidden="1" w:unhideWhenUsed="1"/>
-    <w:lsdException w:name="endnote text" w:semiHidden="1" w:unhideWhenUsed="1"/>
-    <w:lsdException w:name="table of authorities" w:semiHidden="1" w:unhideWhenUsed="1"/>
-    <w:lsdException w:name="macro" w:semiHidden="1" w:unhideWhenUsed="1"/>
-    <w:lsdException w:name="toa heading" w:semiHidden="1" w:unhideWhenUsed="1"/>
-    <w:lsdException w:name="List" w:semiHidden="1" w:unhideWhenUsed="1"/>
-    <w:lsdException w:name="List Bullet" w:semiHidden="1" w:unhideWhenUsed="1"/>
-    <w:lsdException w:name="List Number" w:semiHidden="1" w:unhideWhenUsed="1"/>
-    <w:lsdException w:name="List 2" w:semiHidden="1" w:unhideWhenUsed="1"/>
-    <w:lsdException w:name="List 3" w:semiHidden="1" w:unhideWhenUsed="1"/>
-    <w:lsdException w:name="List 4" w:semiHidden="1" w:unhideWhenUsed="1"/>
-    <w:lsdException w:name="List 5" w:semiHidden="1" w:unhideWhenUsed="1"/>
-    <w:lsdException w:name="List Bullet 2" w:semiHidden="1" w:unhideWhenUsed="1"/>
-    <w:lsdException w:name="List Bullet 3" w:semiHidden="1" w:unhideWhenUsed="1"/>
-    <w:lsdException w:name="List Bullet 4" w:semiHidden="1" w:unhideWhenUsed="1"/>
-    <w:lsdException w:name="List Bullet 5" w:semiHidden="1" w:unhideWhenUsed="1"/>
-    <w:lsdException w:name="List Number 2" w:semiHidden="1" w:unhideWhenUsed="1"/>
-    <w:lsdException w:name="List Number 3" w:semiHidden="1" w:unhideWhenUsed="1"/>
-    <w:lsdException w:name="List Number 4" w:semiHidden="1" w:unhideWhenUsed="1"/>
-    <w:lsdException w:name="List Number 5" w:semiHidden="1" w:unhideWhenUsed="1"/>
-    <w:lsdException w:name="Title" w:uiPriority="10" w:qFormat="1"/>
-    <w:lsdException w:name="Closing" w:semiHidden="1" w:unhideWhenUsed="1"/>
-    <w:lsdException w:name="Signature" w:semiHidden="1" w:unhideWhenUsed="1"/>
-    <w:lsdException w:name="Default Paragraph Font" w:semiHidden="1" w:uiPriority="1" w:unhideWhenUsed="1"/>
-    <w:lsdException w:name="Body Text" w:semiHidden="1" w:unhideWhenUsed="1"/>
-    <w:lsdException w:name="Body Text Indent" w:semiHidden="1" w:unhideWhenUsed="1"/>
-    <w:lsdException w:name="List Continue" w:semiHidden="1" w:unhideWhenUsed="1"/>
-    <w:lsdException w:name="List Continue 2" w:semiHidden="1" w:unhideWhenUsed="1"/>
-    <w:lsdException w:name="List Continue 3" w:semiHidden="1" w:unhideWhenUsed="1"/>
-    <w:lsdException w:name="List Continue 4" w:semiHidden="1" w:unhideWhenUsed="1"/>
-    <w:lsdException w:name="List Continue 5" w:semiHidden="1" w:unhideWhenUsed="1"/>
-    <w:lsdException w:name="Message Header" w:semiHidden="1" w:unhideWhenUsed="1"/>
-    <w:lsdException w:name="Subtitle" w:uiPriority="11" w:qFormat="1"/>
-    <w:lsdException w:name="Salutation" w:semiHidden="1" w:unhideWhenUsed="1"/>
-    <w:lsdException w:name="Date" w:semiHidden="1" w:unhideWhenUsed="1"/>
-    <w:lsdException w:name="Body Text First Indent" w:semiHidden="1" w:unhideWhenUsed="1"/>
-    <w:lsdException w:name="Body Text First Indent 2" w:semiHidden="1" w:unhideWhenUsed="1"/>
-    <w:lsdException w:name="Note Heading" w:semiHidden="1" w:unhideWhenUsed="1"/>
-    <w:lsdException w:name="Body Text 2" w:semiHidden="1" w:unhideWhenUsed="1"/>
-    <w:lsdException w:name="Body Text 3" w:semiHidden="1" w:unhideWhenUsed="1"/>
-    <w:lsdException w:name="Body Text Indent 2" w:semiHidden="1" w:unhideWhenUsed="1"/>
-    <w:lsdException w:name="Body Text Indent 3" w:semiHidden="1" w:unhideWhenUsed="1"/>
-    <w:lsdException w:name="Block Text" w:semiHidden="1" w:unhideWhenUsed="1"/>
-    <w:lsdException w:name="Hyperlink" w:semiHidden="1" w:unhideWhenUsed="1"/>
-    <w:lsdException w:name="FollowedHyperlink" w:semiHidden="1" w:unhideWhenUsed="1"/>
-    <w:lsdException w:name="Strong" w:uiPriority="22" w:qFormat="1"/>
-    <w:lsdException w:name="Emphasis" w:uiPriority="20" w:qFormat="1"/>
-    <w:lsdException w:name="Document Map" w:semiHidden="1" w:unhideWhenUsed="1"/>
-    <w:lsdException w:name="Plain Text" w:semiHidden="1" w:unhideWhenUsed="1"/>
-    <w:lsdException w:name="E-mail Signature" w:semiHidden="1" w:unhideWhenUsed="1"/>
-    <w:lsdException w:name="HTML Top of Form" w:semiHidden="1" w:unhideWhenUsed="1"/>
-    <w:lsdException w:name="HTML Bottom of Form" w:semiHidden="1" w:unhideWhenUsed="1"/>
-    <w:lsdException w:name="Normal (Web)" w:semiHidden="1" w:unhideWhenUsed="1"/>
-    <w:lsdException w:name="HTML Acronym" w:semiHidden="1" w:unhideWhenUsed="1"/>
-    <w:lsdException w:name="HTML Address" w:semiHidden="1" w:unhideWhenUsed="1"/>
-    <w:lsdException w:name="HTML Cite" w:semiHidden="1" w:unhideWhenUsed="1"/>
-    <w:lsdException w:name="HTML Code" w:semiHidden="1" w:unhideWhenUsed="1"/>
-    <w:lsdException w:name="HTML Definition" w:semiHidden="1" w:unhideWhenUsed="1"/>
-    <w:lsdException w:name="HTML Keyboard" w:semiHidden="1" w:unhideWhenUsed="1"/>
-    <w:lsdException w:name="HTML Preformatted" w:semiHidden="1" w:unhideWhenUsed="1"/>
-    <w:lsdException w:name="HTML Sample" w:semiHidden="1" w:unhideWhenUsed="1"/>
-    <w:lsdException w:name="HTML Typewriter" w:semiHidden="1" w:unhideWhenUsed="1"/>
-    <w:lsdException w:name="HTML Variable" w:semiHidden="1" w:unhideWhenUsed="1"/>
-    <w:lsdException w:name="Normal Table" w:semiHidden="1" w:unhideWhenUsed="1"/>
-    <w:lsdException w:name="annotation subject" w:semiHidden="1" w:unhideWhenUsed="1"/>
-    <w:lsdException w:name="No List" w:semiHidden="1" w:unhideWhenUsed="1"/>
-    <w:lsdException w:name="Outline List 1" w:semiHidden="1" w:unhideWhenUsed="1"/>
-    <w:lsdException w:name="Outline List 2" w:semiHidden="1" w:unhideWhenUsed="1"/>
-    <w:lsdException w:name="Outline List 3" w:semiHidden="1" w:unhideWhenUsed="1"/>
-    <w:lsdException w:name="Table Simple 1" w:semiHidden="1" w:unhideWhenUsed="1"/>
-    <w:lsdException w:name="Table Simple 2" w:semiHidden="1" w:unhideWhenUsed="1"/>
-    <w:lsdException w:name="Table Simple 3" w:semiHidden="1" w:unhideWhenUsed="1"/>
-    <w:lsdException w:name="Table Classic 1" w:semiHidden="1" w:unhideWhenUsed="1"/>
-    <w:lsdException w:name="Table Classic 2" w:semiHidden="1" w:unhideWhenUsed="1"/>
-    <w:lsdException w:name="Table Classic 3" w:semiHidden="1" w:unhideWhenUsed="1"/>
-    <w:lsdException w:name="Table Classic 4" w:semiHidden="1" w:unhideWhenUsed="1"/>
-    <w:lsdException w:name="Table Colorful 1" w:semiHidden="1" w:unhideWhenUsed="1"/>
-    <w:lsdException w:name="Table Colorful 2" w:semiHidden="1" w:unhideWhenUsed="1"/>
-    <w:lsdException w:name="Table Colorful 3" w:semiHidden="1" w:unhideWhenUsed="1"/>
-    <w:lsdException w:name="Table Columns 1" w:semiHidden="1" w:unhideWhenUsed="1"/>
-    <w:lsdException w:name="Table Columns 2" w:semiHidden="1" w:unhideWhenUsed="1"/>
-    <w:lsdException w:name="Table Columns 3" w:semiHidden="1" w:unhideWhenUsed="1"/>
-    <w:lsdException w:name="Table Columns 4" w:semiHidden="1" w:unhideWhenUsed="1"/>
-    <w:lsdException w:name="Table Columns 5" w:semiHidden="1" w:unhideWhenUsed="1"/>
-    <w:lsdException w:name="Table Grid 1" w:semiHidden="1" w:unhideWhenUsed="1"/>
-    <w:lsdException w:name="Table Grid 2" w:semiHidden="1" w:unhideWhenUsed="1"/>
-    <w:lsdException w:name="Table Grid 3" w:semiHidden="1" w:unhideWhenUsed="1"/>
-    <w:lsdException w:name="Table Grid 4" w:semiHidden="1" w:unhideWhenUsed="1"/>
-    <w:lsdException w:name="Table Grid 5" w:semiHidden="1" w:unhideWhenUsed="1"/>
-    <w:lsdException w:name="Table Grid 6" w:semiHidden="1" w:unhideWhenUsed="1"/>
-    <w:lsdException w:name="Table Grid 7" w:semiHidden="1" w:unhideWhenUsed="1"/>
-    <w:lsdException w:name="Table Grid 8" w:semiHidden="1" w:unhideWhenUsed="1"/>
-    <w:lsdException w:name="Table List 1" w:semiHidden="1" w:unhideWhenUsed="1"/>
-    <w:lsdException w:name="Table List 2" w:semiHidden="1" w:unhideWhenUsed="1"/>
-    <w:lsdException w:name="Table List 3" w:semiHidden="1" w:unhideWhenUsed="1"/>
-    <w:lsdException w:name="Table List 4" w:semiHidden="1" w:unhideWhenUsed="1"/>
-    <w:lsdException w:name="Table List 5" w:semiHidden="1" w:unhideWhenUsed="1"/>
-    <w:lsdException w:name="Table List 6" w:semiHidden="1" w:unhideWhenUsed="1"/>
-    <w:lsdException w:name="Table List 7" w:semiHidden="1" w:unhideWhenUsed="1"/>
-    <w:lsdException w:name="Table List 8" w:semiHidden="1" w:unhideWhenUsed="1"/>
-    <w:lsdException w:name="Table 3D effects 1" w:semiHidden="1" w:unhideWhenUsed="1"/>
-    <w:lsdException w:name="Table 3D effects 2" w:semiHidden="1" w:unhideWhenUsed="1"/>
-    <w:lsdException w:name="Table 3D effects 3" w:semiHidden="1" w:unhideWhenUsed="1"/>
-    <w:lsdException w:name="Table Contemporary" w:semiHidden="1" w:unhideWhenUsed="1"/>
-    <w:lsdException w:name="Table Elegant" w:semiHidden="1" w:unhideWhenUsed="1"/>
-    <w:lsdException w:name="Table Professional" w:semiHidden="1" w:unhideWhenUsed="1"/>
-    <w:lsdException w:name="Table Subtle 1" w:semiHidden="1" w:unhideWhenUsed="1"/>
-    <w:lsdException w:name="Table Subtle 2" w:semiHidden="1" w:unhideWhenUsed="1"/>
-    <w:lsdException w:name="Table Web 1" w:semiHidden="1" w:unhideWhenUsed="1"/>
-    <w:lsdException w:name="Table Web 2" w:semiHidden="1" w:unhideWhenUsed="1"/>
-    <w:lsdException w:name="Table Web 3" w:semiHidden="1" w:unhideWhenUsed="1"/>
-    <w:lsdException w:name="Balloon Text" w:semiHidden="1" w:unhideWhenUsed="1"/>
-    <w:lsdException w:name="Table Grid" w:uiPriority="39"/>
-    <w:lsdException w:name="Table Theme" w:semiHidden="1" w:unhideWhenUsed="1"/>
-    <w:lsdException w:name="Note Level 1" w:semiHidden="1" w:unhideWhenUsed="1"/>
-    <w:lsdException w:name="Note Level 2" w:semiHidden="1" w:unhideWhenUsed="1"/>
-    <w:lsdException w:name="Note Level 3" w:semiHidden="1" w:unhideWhenUsed="1"/>
-    <w:lsdException w:name="Note Level 4" w:semiHidden="1" w:unhideWhenUsed="1"/>
-    <w:lsdException w:name="Note Level 5" w:semiHidden="1" w:unhideWhenUsed="1"/>
-    <w:lsdException w:name="Note Level 6" w:semiHidden="1" w:unhideWhenUsed="1"/>
-    <w:lsdException w:name="Note Level 7" w:semiHidden="1" w:unhideWhenUsed="1"/>
-    <w:lsdException w:name="Note Level 8" w:semiHidden="1" w:unhideWhenUsed="1"/>
-    <w:lsdException w:name="Note Level 9" w:semiHidden="1" w:unhideWhenUsed="1"/>
-    <w:lsdException w:name="Placeholder Text" w:semiHidden="1"/>
-    <w:lsdException w:name="No Spacing" w:uiPriority="1" w:qFormat="1"/>
-    <w:lsdException w:name="Light Shading" w:uiPriority="60"/>
-    <w:lsdException w:name="Light List" w:uiPriority="61"/>
-    <w:lsdException w:name="Light Grid" w:uiPriority="62"/>
-    <w:lsdException w:name="Medium Shading 1" w:uiPriority="63"/>
-    <w:lsdException w:name="Medium Shading 2" w:uiPriority="64"/>
-    <w:lsdException w:name="Medium List 1" w:uiPriority="65"/>
-    <w:lsdException w:name="Medium List 2" w:uiPriority="66"/>
-    <w:lsdException w:name="Medium Grid 1" w:uiPriority="67"/>
-    <w:lsdException w:name="Medium Grid 2" w:uiPriority="68"/>
-    <w:lsdException w:name="Medium Grid 3" w:uiPriority="69"/>
-    <w:lsdException w:name="Dark List" w:uiPriority="70"/>
-    <w:lsdException w:name="Colorful Shading" w:uiPriority="71"/>
-    <w:lsdException w:name="Colorful List" w:uiPriority="72"/>
-    <w:lsdException w:name="Colorful Grid" w:uiPriority="73"/>
-    <w:lsdException w:name="Light Shading Accent 1" w:uiPriority="60"/>
-    <w:lsdException w:name="Light List Accent 1" w:uiPriority="61"/>
-    <w:lsdException w:name="Light Grid Accent 1" w:uiPriority="62"/>
-    <w:lsdException w:name="Medium Shading 1 Accent 1" w:uiPriority="63"/>
-    <w:lsdException w:name="Medium Shading 2 Accent 1" w:uiPriority="64"/>
-    <w:lsdException w:name="Medium List 1 Accent 1" w:uiPriority="65"/>
-    <w:lsdException w:name="Revision" w:semiHidden="1"/>
-    <w:lsdException w:name="List Paragraph" w:uiPriority="34" w:qFormat="1"/>
-    <w:lsdException w:name="Quote" w:uiPriority="29" w:qFormat="1"/>
-    <w:lsdException w:name="Intense Quote" w:uiPriority="30" w:qFormat="1"/>
-    <w:lsdException w:name="Medium List 2 Accent 1" w:uiPriority="66"/>
-    <w:lsdException w:name="Medium Grid 1 Accent 1" w:uiPriority="67"/>
-    <w:lsdException w:name="Medium Grid 2 Accent 1" w:uiPriority="68"/>
-    <w:lsdException w:name="Medium Grid 3 Accent 1" w:uiPriority="69"/>
-    <w:lsdException w:name="Dark List Accent 1" w:uiPriority="70"/>
-    <w:lsdException w:name="Colorful Shading Accent 1" w:uiPriority="71"/>
-    <w:lsdException w:name="Colorful List Accent 1" w:uiPriority="72"/>
-    <w:lsdException w:name="Colorful Grid Accent 1" w:uiPriority="73"/>
-    <w:lsdException w:name="Light Shading Accent 2" w:uiPriority="60"/>
-    <w:lsdException w:name="Light List Accent 2" w:uiPriority="61"/>
-    <w:lsdException w:name="Light Grid Accent 2" w:uiPriority="62"/>
-    <w:lsdException w:name="Medium Shading 1 Accent 2" w:uiPriority="63"/>
-    <w:lsdException w:name="Medium Shading 2 Accent 2" w:uiPriority="64"/>
-    <w:lsdException w:name="Medium List 1 Accent 2" w:uiPriority="65"/>
-    <w:lsdException w:name="Medium List 2 Accent 2" w:uiPriority="66"/>
-    <w:lsdException w:name="Medium Grid 1 Accent 2" w:uiPriority="67"/>
-    <w:lsdException w:name="Medium Grid 2 Accent 2" w:uiPriority="68"/>
-    <w:lsdException w:name="Medium Grid 3 Accent 2" w:uiPriority="69"/>
-    <w:lsdException w:name="Dark List Accent 2" w:uiPriority="70"/>
-    <w:lsdException w:name="Colorful Shading Accent 2" w:uiPriority="71"/>
-    <w:lsdException w:name="Colorful List Accent 2" w:uiPriority="72"/>
-    <w:lsdException w:name="Colorful Grid Accent 2" w:uiPriority="73"/>
-    <w:lsdException w:name="Light Shading Accent 3" w:uiPriority="60"/>
-    <w:lsdException w:name="Light List Accent 3" w:uiPriority="61"/>
-    <w:lsdException w:name="Light Grid Accent 3" w:uiPriority="62"/>
-    <w:lsdException w:name="Medium Shading 1 Accent 3" w:uiPriority="63"/>
-    <w:lsdException w:name="Medium Shading 2 Accent 3" w:uiPriority="64"/>
-    <w:lsdException w:name="Medium List 1 Accent 3" w:uiPriority="65"/>
-    <w:lsdException w:name="Medium List 2 Accent 3" w:uiPriority="66"/>
-    <w:lsdException w:name="Medium Grid 1 Accent 3" w:uiPriority="67"/>
-    <w:lsdException w:name="Medium Grid 2 Accent 3" w:uiPriority="68"/>
-    <w:lsdException w:name="Medium Grid 3 Accent 3" w:uiPriority="69"/>
-    <w:lsdException w:name="Dark List Accent 3" w:uiPriority="70"/>
-    <w:lsdException w:name="Colorful Shading Accent 3" w:uiPriority="71"/>
-    <w:lsdException w:name="Colorful List Accent 3" w:uiPriority="72"/>
-    <w:lsdException w:name="Colorful Grid Accent 3" w:uiPriority="73"/>
-    <w:lsdException w:name="Light Shading Accent 4" w:uiPriority="60"/>
-    <w:lsdException w:name="Light List Accent 4" w:uiPriority="61"/>
-    <w:lsdException w:name="Light Grid Accent 4" w:uiPriority="62"/>
-    <w:lsdException w:name="Medium Shading 1 Accent 4" w:uiPriority="63"/>
-    <w:lsdException w:name="Medium Shading 2 Accent 4" w:uiPriority="64"/>
-    <w:lsdException w:name="Medium List 1 Accent 4" w:uiPriority="65"/>
-    <w:lsdException w:name="Medium List 2 Accent 4" w:uiPriority="66"/>
-    <w:lsdException w:name="Medium Grid 1 Accent 4" w:uiPriority="67"/>
-    <w:lsdException w:name="Medium Grid 2 Accent 4" w:uiPriority="68"/>
-    <w:lsdException w:name="Medium Grid 3 Accent 4" w:uiPriority="69"/>
-    <w:lsdException w:name="Dark List Accent 4" w:uiPriority="70"/>
-    <w:lsdException w:name="Colorful Shading Accent 4" w:uiPriority="71"/>
-    <w:lsdException w:name="Colorful List Accent 4" w:uiPriority="72"/>
-    <w:lsdException w:name="Colorful Grid Accent 4" w:uiPriority="73"/>
-    <w:lsdException w:name="Light Shading Accent 5" w:uiPriority="60"/>
-    <w:lsdException w:name="Light List Accent 5" w:uiPriority="61"/>
-    <w:lsdException w:name="Light Grid Accent 5" w:uiPriority="62"/>
-    <w:lsdException w:name="Medium Shading 1 Accent 5" w:uiPriority="63"/>
-    <w:lsdException w:name="Medium Shading 2 Accent 5" w:uiPriority="64"/>
-    <w:lsdException w:name="Medium List 1 Accent 5" w:uiPriority="65"/>
-    <w:lsdException w:name="Medium List 2 Accent 5" w:uiPriority="66"/>
-    <w:lsdException w:name="Medium Grid 1 Accent 5" w:uiPriority="67"/>
-    <w:lsdException w:name="Medium Grid 2 Accent 5" w:uiPriority="68"/>
-    <w:lsdException w:name="Medium Grid 3 Accent 5" w:uiPriority="69"/>
-    <w:lsdException w:name="Dark List Accent 5" w:uiPriority="70"/>
-    <w:lsdException w:name="Colorful Shading Accent 5" w:uiPriority="71"/>
-    <w:lsdException w:name="Colorful List Accent 5" w:uiPriority="72"/>
-    <w:lsdException w:name="Colorful Grid Accent 5" w:uiPriority="73"/>
-    <w:lsdException w:name="Light Shading Accent 6" w:uiPriority="60"/>
-    <w:lsdException w:name="Light List Accent 6" w:uiPriority="61"/>
-    <w:lsdException w:name="Light Grid Accent 6" w:uiPriority="62"/>
-    <w:lsdException w:name="Medium Shading 1 Accent 6" w:uiPriority="63"/>
-    <w:lsdException w:name="Medium Shading 2 Accent 6" w:uiPriority="64"/>
-    <w:lsdException w:name="Medium List 1 Accent 6" w:uiPriority="65"/>
-    <w:lsdException w:name="Medium List 2 Accent 6" w:uiPriority="66"/>
-    <w:lsdException w:name="Medium Grid 1 Accent 6" w:uiPriority="67"/>
-    <w:lsdException w:name="Medium Grid 2 Accent 6" w:uiPriority="68"/>
-    <w:lsdException w:name="Medium Grid 3 Accent 6" w:uiPriority="69"/>
-    <w:lsdException w:name="Dark List Accent 6" w:uiPriority="70"/>
-    <w:lsdException w:name="Colorful Shading Accent 6" w:uiPriority="71"/>
-    <w:lsdException w:name="Colorful List Accent 6" w:uiPriority="72"/>
-    <w:lsdException w:name="Colorful Grid Accent 6" w:uiPriority="73"/>
-    <w:lsdException w:name="Subtle Emphasis" w:uiPriority="19" w:qFormat="1"/>
-    <w:lsdException w:name="Intense Emphasis" w:uiPriority="21" w:qFormat="1"/>
-    <w:lsdException w:name="Subtle Reference" w:uiPriority="31" w:qFormat="1"/>
-    <w:lsdException w:name="Intense Reference" w:uiPriority="32" w:qFormat="1"/>
-    <w:lsdException w:name="Book Title" w:uiPriority="33" w:qFormat="1"/>
-    <w:lsdException w:name="Bibliography" w:semiHidden="1" w:uiPriority="37" w:unhideWhenUsed="1"/>
-    <w:lsdException w:name="TOC Heading" w:semiHidden="1" w:uiPriority="39" w:unhideWhenUsed="1" w:qFormat="1"/>
-    <w:lsdException w:name="Plain Table 1" w:uiPriority="41"/>
-    <w:lsdException w:name="Plain Table 2" w:uiPriority="42"/>
-    <w:lsdException w:name="Plain Table 3" w:uiPriority="43"/>
-    <w:lsdException w:name="Plain Table 4" w:uiPriority="44"/>
-    <w:lsdException w:name="Plain Table 5" w:uiPriority="45"/>
-    <w:lsdException w:name="Grid Table Light" w:uiPriority="40"/>
-    <w:lsdException w:name="Grid Table 1 Light" w:uiPriority="46"/>
-    <w:lsdException w:name="Grid Table 2" w:uiPriority="47"/>
-    <w:lsdException w:name="Grid Table 3" w:uiPriority="48"/>
-    <w:lsdException w:name="Grid Table 4" w:uiPriority="49"/>
-    <w:lsdException w:name="Grid Table 5 Dark" w:uiPriority="50"/>
-    <w:lsdException w:name="Grid Table 6 Colorful" w:uiPriority="51"/>
-    <w:lsdException w:name="Grid Table 7 Colorful" w:uiPriority="52"/>
-    <w:lsdException w:name="Grid Table 1 Light Accent 1" w:uiPriority="46"/>
-    <w:lsdException w:name="Grid Table 2 Accent 1" w:uiPriority="47"/>
-    <w:lsdException w:name="Grid Table 3 Accent 1" w:uiPriority="48"/>
-    <w:lsdException w:name="Grid Table 4 Accent 1" w:uiPriority="49"/>
-    <w:lsdException w:name="Grid Table 5 Dark Accent 1" w:uiPriority="50"/>
-    <w:lsdException w:name="Grid Table 6 Colorful Accent 1" w:uiPriority="51"/>
-    <w:lsdException w:name="Grid Table 7 Colorful Accent 1" w:uiPriority="52"/>
-    <w:lsdException w:name="Grid Table 1 Light Accent 2" w:uiPriority="46"/>
-    <w:lsdException w:name="Grid Table 2 Accent 2" w:uiPriority="47"/>
-    <w:lsdException w:name="Grid Table 3 Accent 2" w:uiPriority="48"/>
-    <w:lsdException w:name="Grid Table 4 Accent 2" w:uiPriority="49"/>
-    <w:lsdException w:name="Grid Table 5 Dark Accent 2" w:uiPriority="50"/>
-    <w:lsdException w:name="Grid Table 6 Colorful Accent 2" w:uiPriority="51"/>
-    <w:lsdException w:name="Grid Table 7 Colorful Accent 2" w:uiPriority="52"/>
-    <w:lsdException w:name="Grid Table 1 Light Accent 3" w:uiPriority="46"/>
-    <w:lsdException w:name="Grid Table 2 Accent 3" w:uiPriority="47"/>
-    <w:lsdException w:name="Grid Table 3 Accent 3" w:uiPriority="48"/>
-    <w:lsdException w:name="Grid Table 4 Accent 3" w:uiPriority="49"/>
-    <w:lsdException w:name="Grid Table 5 Dark Accent 3" w:uiPriority="50"/>
-    <w:lsdException w:name="Grid Table 6 Colorful Accent 3" w:uiPriority="51"/>
-    <w:lsdException w:name="Grid Table 7 Colorful Accent 3" w:uiPriority="52"/>
-    <w:lsdException w:name="Grid Table 1 Light Accent 4" w:uiPriority="46"/>
-    <w:lsdException w:name="Grid Table 2 Accent 4" w:uiPriority="47"/>
-    <w:lsdException w:name="Grid Table 3 Accent 4" w:uiPriority="48"/>
-    <w:lsdException w:name="Grid Table 4 Accent 4" w:uiPriority="49"/>
-    <w:lsdException w:name="Grid Table 5 Dark Accent 4" w:uiPriority="50"/>
-    <w:lsdException w:name="Grid Table 6 Colorful Accent 4" w:uiPriority="51"/>
-    <w:lsdException w:name="Grid Table 7 Colorful Accent 4" w:uiPriority="52"/>
-    <w:lsdException w:name="Grid Table 1 Light Accent 5" w:uiPriority="46"/>
-    <w:lsdException w:name="Grid Table 2 Accent 5" w:uiPriority="47"/>
-    <w:lsdException w:name="Grid Table 3 Accent 5" w:uiPriority="48"/>
-    <w:lsdException w:name="Grid Table 4 Accent 5" w:uiPriority="49"/>
-    <w:lsdException w:name="Grid Table 5 Dark Accent 5" w:uiPriority="50"/>
-    <w:lsdException w:name="Grid Table 6 Colorful Accent 5" w:uiPriority="51"/>
-    <w:lsdException w:name="Grid Table 7 Colorful Accent 5" w:uiPriority="52"/>
-    <w:lsdException w:name="Grid Table 1 Light Accent 6" w:uiPriority="46"/>
-    <w:lsdException w:name="Grid Table 2 Accent 6" w:uiPriority="47"/>
-    <w:lsdException w:name="Grid Table 3 Accent 6" w:uiPriority="48"/>
-    <w:lsdException w:name="Grid Table 4 Accent 6" w:uiPriority="49"/>
-    <w:lsdException w:name="Grid Table 5 Dark Accent 6" w:uiPriority="50"/>
-    <w:lsdException w:name="Grid Table 6 Colorful Accent 6" w:uiPriority="51"/>
-    <w:lsdException w:name="Grid Table 7 Colorful Accent 6" w:uiPriority="52"/>
-    <w:lsdException w:name="List Table 1 Light" w:uiPriority="46"/>
-    <w:lsdException w:name="List Table 2" w:uiPriority="47"/>
-    <w:lsdException w:name="List Table 3" w:uiPriority="48"/>
-    <w:lsdException w:name="List Table 4" w:uiPriority="49"/>
-    <w:lsdException w:name="List Table 5 Dark" w:uiPriority="50"/>
-    <w:lsdException w:name="List Table 6 Colorful" w:uiPriority="51"/>
-    <w:lsdException w:name="List Table 7 Colorful" w:uiPriority="52"/>
-    <w:lsdException w:name="List Table 1 Light Accent 1" w:uiPriority="46"/>
-    <w:lsdException w:name="List Table 2 Accent 1" w:uiPriority="47"/>
-    <w:lsdException w:name="List Table 3 Accent 1" w:uiPriority="48"/>
-    <w:lsdException w:name="List Table 4 Accent 1" w:uiPriority="49"/>
-    <w:lsdException w:name="List Table 5 Dark Accent 1" w:uiPriority="50"/>
-    <w:lsdException w:name="List Table 6 Colorful Accent 1" w:uiPriority="51"/>
-    <w:lsdException w:name="List Table 7 Colorful Accent 1" w:uiPriority="52"/>
-    <w:lsdException w:name="List Table 1 Light Accent 2" w:uiPriority="46"/>
-    <w:lsdException w:name="List Table 2 Accent 2" w:uiPriority="47"/>
-    <w:lsdException w:name="List Table 3 Accent 2" w:uiPriority="48"/>
-    <w:lsdException w:name="List Table 4 Accent 2" w:uiPriority="49"/>
-    <w:lsdException w:name="List Table 5 Dark Accent 2" w:uiPriority="50"/>
-    <w:lsdException w:name="List Table 6 Colorful Accent 2" w:uiPriority="51"/>
-    <w:lsdException w:name="List Table 7 Colorful Accent 2" w:uiPriority="52"/>
-    <w:lsdException w:name="List Table 1 Light Accent 3" w:uiPriority="46"/>
-    <w:lsdException w:name="List Table 2 Accent 3" w:uiPriority="47"/>
-    <w:lsdException w:name="List Table 3 Accent 3" w:uiPriority="48"/>
-    <w:lsdException w:name="List Table 4 Accent 3" w:uiPriority="49"/>
-    <w:lsdException w:name="List Table 5 Dark Accent 3" w:uiPriority="50"/>
-    <w:lsdException w:name="List Table 6 Colorful Accent 3" w:uiPriority="51"/>
-    <w:lsdException w:name="List Table 7 Colorful Accent 3" w:uiPriority="52"/>
-    <w:lsdException w:name="List Table 1 Light Accent 4" w:uiPriority="46"/>
-    <w:lsdException w:name="List Table 2 Accent 4" w:uiPriority="47"/>
-    <w:lsdException w:name="List Table 3 Accent 4" w:uiPriority="48"/>
-    <w:lsdException w:name="List Table 4 Accent 4" w:uiPriority="49"/>
-    <w:lsdException w:name="List Table 5 Dark Accent 4" w:uiPriority="50"/>
-    <w:lsdException w:name="List Table 6 Colorful Accent 4" w:uiPriority="51"/>
-    <w:lsdException w:name="List Table 7 Colorful Accent 4" w:uiPriority="52"/>
-    <w:lsdException w:name="List Table 1 Light Accent 5" w:uiPriority="46"/>
-    <w:lsdException w:name="List Table 2 Accent 5" w:uiPriority="47"/>
-    <w:lsdException w:name="List Table 3 Accent 5" w:uiPriority="48"/>
-    <w:lsdException w:name="List Table 4 Accent 5" w:uiPriority="49"/>
-    <w:lsdException w:name="List Table 5 Dark Accent 5" w:uiPriority="50"/>
-    <w:lsdException w:name="List Table 6 Colorful Accent 5" w:uiPriority="51"/>
-    <w:lsdException w:name="List Table 7 Colorful Accent 5" w:uiPriority="52"/>
-    <w:lsdException w:name="List Table 1 Light Accent 6" w:uiPriority="46"/>
-    <w:lsdException w:name="List Table 2 Accent 6" w:uiPriority="47"/>
-    <w:lsdException w:name="List Table 3 Accent 6" w:uiPriority="48"/>
-    <w:lsdException w:name="List Table 4 Accent 6" w:uiPriority="49"/>
-    <w:lsdException w:name="List Table 5 Dark Accent 6" w:uiPriority="50"/>
-    <w:lsdException w:name="List Table 6 Colorful Accent 6" w:uiPriority="51"/>
-    <w:lsdException w:name="List Table 7 Colorful Accent 6" w:uiPriority="52"/>
-    <w:lsdException w:name="Mention" w:semiHidden="1" w:unhideWhenUsed="1"/>
-  </w:latentStyles>
-  <w:style w:type="paragraph" w:default="1" w:styleId="Normal">
-    <w:name w:val="Normal"/>
-    <w:qFormat/>
-  </w:style>
-  <w:style w:type="character" w:default="1" w:styleId="DefaultParagraphFont">
-    <w:name w:val="Default Paragraph Font"/>
-    <w:uiPriority w:val="1"/>
-    <w:semiHidden/>
-    <w:unhideWhenUsed/>
-  </w:style>
-  <w:style w:type="table" w:default="1" w:styleId="TableNormal">
-    <w:name w:val="Normal Table"/>
-    <w:uiPriority w:val="99"/>
-    <w:semiHidden/>
-    <w:unhideWhenUsed/>
-    <w:tblPr>
-      <w:tblInd w:w="0" w:type="dxa"/>
-      <w:tblCellMar>
-        <w:top w:w="0" w:type="dxa"/>
-        <w:left w:w="108" w:type="dxa"/>
-        <w:bottom w:w="0" w:type="dxa"/>
-        <w:right w:w="108" w:type="dxa"/>
-      </w:tblCellMar>
-    </w:tblPr>
-  </w:style>
-  <w:style w:type="numbering" w:default="1" w:styleId="NoList">
-    <w:name w:val="No List"/>
-    <w:uiPriority w:val="99"/>
-    <w:semiHidden/>
-    <w:unhideWhenUsed/>
-  </w:style>
-  <w:style w:type="paragraph" w:customStyle="1" w:styleId="F21F89A161A4504B9F2E44983ADB522D">
-    <w:name w:val="F21F89A161A4504B9F2E44983ADB522D"/>
-  </w:style>
-  <w:style w:type="paragraph" w:customStyle="1" w:styleId="AF7E64B2E1E6E047B9E3F141B14D9CA8">
-    <w:name w:val="AF7E64B2E1E6E047B9E3F141B14D9CA8"/>
-  </w:style>
-  <w:style w:type="paragraph" w:customStyle="1" w:styleId="FAD532BA771F9446B924D415430AA7B8">
-    <w:name w:val="FAD532BA771F9446B924D415430AA7B8"/>
-  </w:style>
-  <w:style w:type="paragraph" w:customStyle="1" w:styleId="CE1AC2E00079A1409A90599A63A63C20">
-    <w:name w:val="CE1AC2E00079A1409A90599A63A63C20"/>
-  </w:style>
-  <w:style w:type="paragraph" w:customStyle="1" w:styleId="1D9CCED16FFD7D4CB0E8DBB67338FCAB">
-    <w:name w:val="1D9CCED16FFD7D4CB0E8DBB67338FCAB"/>
-  </w:style>
-  <w:style w:type="paragraph" w:customStyle="1" w:styleId="B2B5EE7F7535E84096261D1DCF52FE26">
-    <w:name w:val="B2B5EE7F7535E84096261D1DCF52FE26"/>
-  </w:style>
-</w:styles>
-</file>
-
-<file path=word/glossary/webSettings.xml><?xml version="1.0" encoding="utf-8"?>
-<w:webSettings xmlns:mc="http://schemas.openxmlformats.org/markup-compatibility/2006" xmlns:r="http://schemas.openxmlformats.org/officeDocument/2006/relationships" xmlns:w="http://schemas.openxmlformats.org/wordprocessingml/2006/main" xmlns:w14="http://schemas.microsoft.com/office/word/2010/wordml" xmlns:w15="http://schemas.microsoft.com/office/word/2012/wordml" mc:Ignorable="w14 w15">
-  <w:allowPNG/>
-  <w:doNotSaveAsSingleFile/>
-  <w:pixelsPerInch w:val="96"/>
-</w:webSettings>
 </file>
 
 <file path=word/theme/theme1.xml><?xml version="1.0" encoding="utf-8"?>

</xml_diff>

<commit_message>
[Sw2] instructor code massive update
</commit_message>
<xml_diff>
--- a/[Sw2]AdvancedBioSearch/[Sw2]AdvBioSearchwalkthroughs/[Sw2]AdvBioSearchwalkthrough.docx
+++ b/[Sw2]AdvancedBioSearch/[Sw2]AdvBioSearchwalkthroughs/[Sw2]AdvBioSearchwalkthrough.docx
@@ -372,15 +372,7 @@
           <w:i/>
           <w:color w:val="382F32"/>
         </w:rPr>
-        <w:t>yourlastname _Swarmathon</w:t>
-      </w:r>
-      <w:r>
-        <w:rPr>
-          <w:rFonts w:ascii="Tahoma" w:hAnsi="Tahoma" w:cs="Tahoma"/>
-          <w:i/>
-          <w:color w:val="382F32"/>
-        </w:rPr>
-        <w:t>2</w:t>
+        <w:t>yourlastname _Swarmathon2</w:t>
       </w:r>
       <w:r>
         <w:rPr>
@@ -525,7 +517,15 @@
         <w:rPr>
           <w:color w:val="000000" w:themeColor="text1"/>
         </w:rPr>
-        <w:t xml:space="preserve">The working base for this model has been included. </w:t>
+        <w:t>Note that the</w:t>
+      </w:r>
+      <w:bookmarkStart w:id="0" w:name="_GoBack"/>
+      <w:bookmarkEnd w:id="0"/>
+      <w:r>
+        <w:rPr>
+          <w:color w:val="000000" w:themeColor="text1"/>
+        </w:rPr>
+        <w:t xml:space="preserve"> base for this model has been included. </w:t>
       </w:r>
       <w:r>
         <w:rPr>
@@ -558,8 +558,6 @@
         </w:rPr>
         <w:t xml:space="preserve">also </w:t>
       </w:r>
-      <w:bookmarkStart w:id="0" w:name="_GoBack"/>
-      <w:bookmarkEnd w:id="0"/>
       <w:r>
         <w:rPr>
           <w:color w:val="000000" w:themeColor="text1"/>

</xml_diff>

<commit_message>
Last revision date and versioning updated
</commit_message>
<xml_diff>
--- a/[Sw2]AdvancedBioSearch/[Sw2]AdvBioSearchwalkthroughs/[Sw2]AdvBioSearchwalkthrough.docx
+++ b/[Sw2]AdvancedBioSearch/[Sw2]AdvBioSearchwalkthroughs/[Sw2]AdvBioSearchwalkthrough.docx
@@ -275,8 +275,21 @@
         <w:rPr>
           <w:color w:val="000000" w:themeColor="text1"/>
         </w:rPr>
-        <w:t xml:space="preserve">that represented each robot’s memory and state. </w:t>
-      </w:r>
+        <w:t xml:space="preserve">that </w:t>
+      </w:r>
+      <w:r>
+        <w:rPr>
+          <w:color w:val="000000" w:themeColor="text1"/>
+        </w:rPr>
+        <w:t xml:space="preserve">represented each robot’s memory and state. The robots used their memory to employ the site fidelity strategy. The go procedure controlled the robots’ behavior based on their current state. </w:t>
+      </w:r>
+    </w:p>
+    <w:p>
+      <w:pPr>
+        <w:rPr>
+          <w:color w:val="000000" w:themeColor="text1"/>
+        </w:rPr>
+      </w:pPr>
       <w:r>
         <w:rPr>
           <w:color w:val="000000" w:themeColor="text1"/>
@@ -287,7 +300,25 @@
         <w:rPr>
           <w:color w:val="000000" w:themeColor="text1"/>
         </w:rPr>
-        <w:t xml:space="preserve">we’ll need to work with the “ground” in Netlogo—the patches. To this end, </w:t>
+        <w:t xml:space="preserve">we’ll use both robots-own variables and the go procedure again. But </w:t>
+      </w:r>
+      <w:r>
+        <w:rPr>
+          <w:color w:val="000000" w:themeColor="text1"/>
+        </w:rPr>
+        <w:t xml:space="preserve">we’ll </w:t>
+      </w:r>
+      <w:r>
+        <w:rPr>
+          <w:color w:val="000000" w:themeColor="text1"/>
+        </w:rPr>
+        <w:t xml:space="preserve">also </w:t>
+      </w:r>
+      <w:r>
+        <w:rPr>
+          <w:color w:val="000000" w:themeColor="text1"/>
+        </w:rPr>
+        <w:t xml:space="preserve">need to work with the “ground” in Netlogo—the patches. To this end, </w:t>
       </w:r>
       <w:r>
         <w:rPr>
@@ -362,88 +393,21 @@
       </w:pPr>
       <w:r>
         <w:rPr>
-          <w:color w:val="000000" w:themeColor="text1"/>
-        </w:rPr>
-        <w:t xml:space="preserve">Create a folder named </w:t>
-      </w:r>
-      <w:r>
-        <w:rPr>
-          <w:rFonts w:ascii="Tahoma" w:hAnsi="Tahoma" w:cs="Tahoma"/>
-          <w:i/>
-          <w:color w:val="382F32"/>
-        </w:rPr>
-        <w:t>yourlastname _Swarmathon2</w:t>
-      </w:r>
-      <w:r>
-        <w:rPr>
-          <w:rFonts w:ascii="Tahoma" w:hAnsi="Tahoma" w:cs="Tahoma"/>
-          <w:i/>
-          <w:color w:val="382F32"/>
-        </w:rPr>
-        <w:t>.</w:t>
-      </w:r>
-    </w:p>
-    <w:p>
-      <w:pPr>
-        <w:pStyle w:val="ListParagraph"/>
-        <w:numPr>
-          <w:ilvl w:val="0"/>
-          <w:numId w:val="6"/>
-        </w:numPr>
-        <w:rPr>
-          <w:color w:val="000000" w:themeColor="text1"/>
-        </w:rPr>
-      </w:pPr>
-      <w:r>
-        <w:rPr>
-          <w:rFonts w:ascii="Tahoma" w:hAnsi="Tahoma" w:cs="Tahoma"/>
-          <w:color w:val="382F32"/>
-        </w:rPr>
-        <w:t>Place the .nlogo file and the .jpg file in your new folder.</w:t>
-      </w:r>
-    </w:p>
-    <w:p>
-      <w:pPr>
-        <w:pStyle w:val="ListParagraph"/>
-        <w:numPr>
-          <w:ilvl w:val="0"/>
-          <w:numId w:val="6"/>
-        </w:numPr>
-        <w:rPr>
-          <w:color w:val="000000" w:themeColor="text1"/>
-        </w:rPr>
-      </w:pPr>
-      <w:r>
-        <w:rPr>
-          <w:rFonts w:ascii="Tahoma" w:hAnsi="Tahoma" w:cs="Tahoma"/>
-          <w:color w:val="382F32"/>
-        </w:rPr>
-        <w:t>Open the .nlogo file.</w:t>
-      </w:r>
-    </w:p>
-    <w:p>
-      <w:pPr>
-        <w:rPr>
-          <w:color w:val="000000" w:themeColor="text1"/>
-        </w:rPr>
-      </w:pPr>
-      <w:r>
-        <w:rPr>
           <w:noProof/>
           <w:color w:val="000000" w:themeColor="text1"/>
         </w:rPr>
         <w:drawing>
-          <wp:anchor distT="0" distB="0" distL="114300" distR="114300" simplePos="0" relativeHeight="251661312" behindDoc="0" locked="0" layoutInCell="1" allowOverlap="1" wp14:anchorId="31C25F5E" wp14:editId="106722E2">
+          <wp:anchor distT="0" distB="0" distL="114300" distR="114300" simplePos="0" relativeHeight="251661312" behindDoc="0" locked="0" layoutInCell="1" allowOverlap="1" wp14:anchorId="31C25F5E" wp14:editId="73BD45EC">
             <wp:simplePos x="0" y="0"/>
             <wp:positionH relativeFrom="margin">
-              <wp:align>center</wp:align>
+              <wp:posOffset>2484120</wp:posOffset>
             </wp:positionH>
             <wp:positionV relativeFrom="paragraph">
-              <wp:posOffset>687070</wp:posOffset>
+              <wp:posOffset>78740</wp:posOffset>
             </wp:positionV>
-            <wp:extent cx="4012565" cy="3140710"/>
-            <wp:effectExtent l="50800" t="50800" r="51435" b="59690"/>
-            <wp:wrapTopAndBottom/>
+            <wp:extent cx="3598545" cy="2816860"/>
+            <wp:effectExtent l="50800" t="50800" r="59055" b="53340"/>
+            <wp:wrapSquare wrapText="bothSides"/>
             <wp:docPr id="3" name="2.1.png"/>
             <wp:cNvGraphicFramePr>
               <a:graphicFrameLocks xmlns:a="http://schemas.openxmlformats.org/drawingml/2006/main" noChangeAspect="1"/>
@@ -470,7 +434,7 @@
                   <pic:spPr>
                     <a:xfrm>
                       <a:off x="0" y="0"/>
-                      <a:ext cx="4012565" cy="3140710"/>
+                      <a:ext cx="3598545" cy="2816860"/>
                     </a:xfrm>
                     <a:prstGeom prst="rect">
                       <a:avLst/>
@@ -497,6 +461,73 @@
         <w:rPr>
           <w:color w:val="000000" w:themeColor="text1"/>
         </w:rPr>
+        <w:t xml:space="preserve">Create a folder named </w:t>
+      </w:r>
+      <w:r>
+        <w:rPr>
+          <w:rFonts w:ascii="Tahoma" w:hAnsi="Tahoma" w:cs="Tahoma"/>
+          <w:i/>
+          <w:color w:val="382F32"/>
+        </w:rPr>
+        <w:t>yourlastname _Swarmathon2</w:t>
+      </w:r>
+      <w:r>
+        <w:rPr>
+          <w:rFonts w:ascii="Tahoma" w:hAnsi="Tahoma" w:cs="Tahoma"/>
+          <w:i/>
+          <w:color w:val="382F32"/>
+        </w:rPr>
+        <w:t>.</w:t>
+      </w:r>
+    </w:p>
+    <w:p>
+      <w:pPr>
+        <w:pStyle w:val="ListParagraph"/>
+        <w:numPr>
+          <w:ilvl w:val="0"/>
+          <w:numId w:val="6"/>
+        </w:numPr>
+        <w:rPr>
+          <w:color w:val="000000" w:themeColor="text1"/>
+        </w:rPr>
+      </w:pPr>
+      <w:r>
+        <w:rPr>
+          <w:rFonts w:ascii="Tahoma" w:hAnsi="Tahoma" w:cs="Tahoma"/>
+          <w:color w:val="382F32"/>
+        </w:rPr>
+        <w:t>Place the .nlogo file and the .jpg file in your new folder.</w:t>
+      </w:r>
+    </w:p>
+    <w:p>
+      <w:pPr>
+        <w:pStyle w:val="ListParagraph"/>
+        <w:numPr>
+          <w:ilvl w:val="0"/>
+          <w:numId w:val="6"/>
+        </w:numPr>
+        <w:rPr>
+          <w:color w:val="000000" w:themeColor="text1"/>
+        </w:rPr>
+      </w:pPr>
+      <w:r>
+        <w:rPr>
+          <w:rFonts w:ascii="Tahoma" w:hAnsi="Tahoma" w:cs="Tahoma"/>
+          <w:color w:val="382F32"/>
+        </w:rPr>
+        <w:t>Open the .nlogo file.</w:t>
+      </w:r>
+    </w:p>
+    <w:p>
+      <w:pPr>
+        <w:rPr>
+          <w:color w:val="000000" w:themeColor="text1"/>
+        </w:rPr>
+      </w:pPr>
+      <w:r>
+        <w:rPr>
+          <w:color w:val="000000" w:themeColor="text1"/>
+        </w:rPr>
         <w:t>Click the setup and go buttons. The robots should search for rocks and return them to the base.</w:t>
       </w:r>
     </w:p>
@@ -506,217 +537,649 @@
           <w:color w:val="000000" w:themeColor="text1"/>
         </w:rPr>
       </w:pPr>
-      <w:r>
-        <w:rPr>
-          <w:color w:val="000000" w:themeColor="text1"/>
-        </w:rPr>
+    </w:p>
+    <w:p>
+      <w:pPr>
+        <w:rPr>
+          <w:color w:val="000000" w:themeColor="text1"/>
+        </w:rPr>
+      </w:pPr>
+    </w:p>
+    <w:p>
+      <w:pPr>
+        <w:rPr>
+          <w:color w:val="000000" w:themeColor="text1"/>
+        </w:rPr>
+      </w:pPr>
+    </w:p>
+    <w:p>
+      <w:pPr>
+        <w:pStyle w:val="Heading2"/>
+      </w:pPr>
+      <w:r>
+        <w:t>review swarmathon 1 challenges</w:t>
+      </w:r>
+    </w:p>
+    <w:p>
+      <w:pPr>
+        <w:rPr>
+          <w:color w:val="000000" w:themeColor="text1"/>
+        </w:rPr>
+      </w:pPr>
+      <w:r>
+        <w:rPr>
+          <w:color w:val="000000" w:themeColor="text1"/>
+        </w:rPr>
+        <w:t xml:space="preserve">Click on the Code Tab. Note that the </w:t>
+      </w:r>
+      <w:r>
+        <w:rPr>
+          <w:b/>
+          <w:color w:val="E7635F" w:themeColor="accent2"/>
+        </w:rPr>
+        <w:t>End of Section Challenges</w:t>
+      </w:r>
+      <w:r>
+        <w:rPr>
+          <w:color w:val="E7635F" w:themeColor="accent2"/>
+        </w:rPr>
+        <w:t xml:space="preserve"> </w:t>
+      </w:r>
+      <w:r>
+        <w:rPr>
+          <w:color w:val="000000" w:themeColor="text1"/>
+        </w:rPr>
+        <w:t xml:space="preserve">from Swarmathon 1 are </w:t>
+      </w:r>
+      <w:r>
+        <w:rPr>
+          <w:color w:val="000000" w:themeColor="text1"/>
+        </w:rPr>
+        <w:t xml:space="preserve">also </w:t>
+      </w:r>
+      <w:r>
+        <w:rPr>
+          <w:color w:val="000000" w:themeColor="text1"/>
+        </w:rPr>
+        <w:t xml:space="preserve">completed. </w:t>
+      </w:r>
+      <w:r>
+        <w:rPr>
+          <w:color w:val="000000" w:themeColor="text1"/>
+        </w:rPr>
+        <w:t>Check your answers!</w:t>
+      </w:r>
+    </w:p>
+    <w:p>
+      <w:pPr>
+        <w:pStyle w:val="ListParagraph"/>
+        <w:numPr>
+          <w:ilvl w:val="0"/>
+          <w:numId w:val="7"/>
+        </w:numPr>
+        <w:rPr>
+          <w:color w:val="000000" w:themeColor="text1"/>
+        </w:rPr>
+      </w:pPr>
+      <w:r>
+        <w:rPr>
+          <w:color w:val="000000" w:themeColor="text1"/>
+        </w:rPr>
+        <w:t xml:space="preserve">On the Interface and in the </w:t>
+      </w:r>
+      <w:r>
+        <w:rPr>
+          <w:color w:val="E7635F" w:themeColor="accent2"/>
+        </w:rPr>
+        <w:t xml:space="preserve">setup </w:t>
+      </w:r>
+      <w:r>
+        <w:rPr>
+          <w:color w:val="000000" w:themeColor="text1"/>
+        </w:rPr>
+        <w:t xml:space="preserve">procedure: </w:t>
+      </w:r>
+      <w:r>
+        <w:rPr>
+          <w:color w:val="000000" w:themeColor="text1"/>
+        </w:rPr>
+        <w:t xml:space="preserve">A slider controls the number of robots. </w:t>
+      </w:r>
+      <w:r>
+        <w:rPr>
+          <w:color w:val="000000" w:themeColor="text1"/>
+        </w:rPr>
+        <w:t>(</w:t>
+      </w:r>
+      <w:r>
+        <w:rPr>
+          <w:color w:val="000000" w:themeColor="text1"/>
+        </w:rPr>
+        <w:t>[Sw1] Section 2)</w:t>
+      </w:r>
+    </w:p>
+    <w:p>
+      <w:pPr>
+        <w:pStyle w:val="ListParagraph"/>
+        <w:numPr>
+          <w:ilvl w:val="0"/>
+          <w:numId w:val="7"/>
+        </w:numPr>
+        <w:rPr>
+          <w:color w:val="000000" w:themeColor="text1"/>
+        </w:rPr>
+      </w:pPr>
+      <w:r>
+        <w:rPr>
+          <w:color w:val="000000" w:themeColor="text1"/>
+        </w:rPr>
+        <w:t xml:space="preserve">In the </w:t>
+      </w:r>
+      <w:r>
+        <w:rPr>
+          <w:color w:val="E7635F" w:themeColor="accent2"/>
+        </w:rPr>
+        <w:t>go</w:t>
+      </w:r>
+      <w:r>
+        <w:rPr>
+          <w:color w:val="000000" w:themeColor="text1"/>
+        </w:rPr>
+        <w:t xml:space="preserve"> procedure: </w:t>
+      </w:r>
+      <w:r>
+        <w:rPr>
+          <w:color w:val="000000" w:themeColor="text1"/>
+        </w:rPr>
+        <w:t xml:space="preserve">The robots return to the base when no rocks remain. </w:t>
+      </w:r>
+      <w:r>
+        <w:rPr>
+          <w:color w:val="000000" w:themeColor="text1"/>
+        </w:rPr>
+        <w:t>(</w:t>
+      </w:r>
+      <w:r>
+        <w:rPr>
+          <w:color w:val="000000" w:themeColor="text1"/>
+        </w:rPr>
+        <w:t>[Sw1]</w:t>
+      </w:r>
+      <w:r>
+        <w:rPr>
+          <w:color w:val="000000" w:themeColor="text1"/>
+        </w:rPr>
+        <w:t xml:space="preserve"> Section 3</w:t>
+      </w:r>
+      <w:r>
+        <w:rPr>
+          <w:color w:val="000000" w:themeColor="text1"/>
+        </w:rPr>
+        <w:t>)</w:t>
+      </w:r>
+    </w:p>
+    <w:p>
+      <w:pPr>
+        <w:pStyle w:val="Heading1"/>
+      </w:pPr>
+      <w:r>
+        <w:rPr>
+          <w:noProof/>
+        </w:rPr>
+        <w:drawing>
+          <wp:anchor distT="0" distB="0" distL="114300" distR="114300" simplePos="0" relativeHeight="251662336" behindDoc="0" locked="0" layoutInCell="1" allowOverlap="1" wp14:anchorId="36B1D323" wp14:editId="33CB1965">
+            <wp:simplePos x="0" y="0"/>
+            <wp:positionH relativeFrom="margin">
+              <wp:align>center</wp:align>
+            </wp:positionH>
+            <wp:positionV relativeFrom="paragraph">
+              <wp:posOffset>542925</wp:posOffset>
+            </wp:positionV>
+            <wp:extent cx="4191635" cy="2828925"/>
+            <wp:effectExtent l="50800" t="50800" r="50165" b="41275"/>
+            <wp:wrapTopAndBottom/>
+            <wp:docPr id="4" name="robot-and-ant.jpg"/>
+            <wp:cNvGraphicFramePr>
+              <a:graphicFrameLocks xmlns:a="http://schemas.openxmlformats.org/drawingml/2006/main" noChangeAspect="1"/>
+            </wp:cNvGraphicFramePr>
+            <a:graphic xmlns:a="http://schemas.openxmlformats.org/drawingml/2006/main">
+              <a:graphicData uri="http://schemas.openxmlformats.org/drawingml/2006/picture">
+                <pic:pic xmlns:pic="http://schemas.openxmlformats.org/drawingml/2006/picture">
+                  <pic:nvPicPr>
+                    <pic:cNvPr id="4" name="robot-and-ant.jpg"/>
+                    <pic:cNvPicPr/>
+                  </pic:nvPicPr>
+                  <pic:blipFill>
+                    <a:blip r:embed="rId11" r:link="rId12">
+                      <a:extLst>
+                        <a:ext uri="{28A0092B-C50C-407E-A947-70E740481C1C}">
+                          <a14:useLocalDpi xmlns:a14="http://schemas.microsoft.com/office/drawing/2010/main" val="0"/>
+                        </a:ext>
+                      </a:extLst>
+                    </a:blip>
+                    <a:stretch>
+                      <a:fillRect/>
+                    </a:stretch>
+                  </pic:blipFill>
+                  <pic:spPr>
+                    <a:xfrm>
+                      <a:off x="0" y="0"/>
+                      <a:ext cx="4191635" cy="2828925"/>
+                    </a:xfrm>
+                    <a:prstGeom prst="rect">
+                      <a:avLst/>
+                    </a:prstGeom>
+                    <a:ln w="38100">
+                      <a:solidFill>
+                        <a:schemeClr val="accent1"/>
+                      </a:solidFill>
+                    </a:ln>
+                  </pic:spPr>
+                </pic:pic>
+              </a:graphicData>
+            </a:graphic>
+            <wp14:sizeRelH relativeFrom="page">
+              <wp14:pctWidth>0</wp14:pctWidth>
+            </wp14:sizeRelH>
+            <wp14:sizeRelV relativeFrom="page">
+              <wp14:pctHeight>0</wp14:pctHeight>
+            </wp14:sizeRelV>
+          </wp:anchor>
+        </w:drawing>
+      </w:r>
+      <w:r>
+        <w:t>the trail</w:t>
+      </w:r>
+      <w:r>
+        <w:t xml:space="preserve"> to success</w:t>
+      </w:r>
+    </w:p>
+    <w:p>
+      <w:pPr>
+        <w:rPr>
+          <w:i/>
+          <w:color w:val="7F7F7F" w:themeColor="text1" w:themeTint="80"/>
+        </w:rPr>
+      </w:pPr>
+      <w:r>
+        <w:rPr>
+          <w:i/>
+          <w:color w:val="7F7F7F" w:themeColor="text1" w:themeTint="80"/>
+        </w:rPr>
+        <w:tab/>
+        <w:t xml:space="preserve"> </w:t>
+      </w:r>
+      <w:r>
+        <w:rPr>
+          <w:i/>
+          <w:color w:val="7F7F7F" w:themeColor="text1" w:themeTint="80"/>
+        </w:rPr>
+        <w:t>Shutterstock</w:t>
+      </w:r>
+    </w:p>
+    <w:p>
+      <w:pPr>
+        <w:pStyle w:val="Heading2"/>
+      </w:pPr>
+      <w:r>
+        <w:t>what do we need to add?</w:t>
+      </w:r>
+    </w:p>
+    <w:p>
+      <w:r>
+        <w:t xml:space="preserve">To implement pheromone trail following and laying in the robots, </w:t>
+      </w:r>
+      <w:r>
+        <w:t>we’ll need to code the following behaviors:</w:t>
+      </w:r>
+    </w:p>
+    <w:p>
+      <w:pPr>
+        <w:pStyle w:val="Date"/>
+      </w:pPr>
+      <w:r>
         <w:lastRenderedPageBreak/>
-        <w:t xml:space="preserve">Click on the Code Tab. </w:t>
-      </w:r>
-      <w:r>
-        <w:rPr>
-          <w:color w:val="000000" w:themeColor="text1"/>
-        </w:rPr>
-        <w:t>Note that the</w:t>
+        <w:t>main agenda</w:t>
+      </w:r>
+    </w:p>
+    <w:p>
+      <w:pPr>
+        <w:pStyle w:val="ListParagraph"/>
+        <w:numPr>
+          <w:ilvl w:val="0"/>
+          <w:numId w:val="9"/>
+        </w:numPr>
+      </w:pPr>
+      <w:r>
+        <w:t>Pheromone has</w:t>
+      </w:r>
+      <w:r>
+        <w:t xml:space="preserve"> a time limit so that trails evaporate.</w:t>
+      </w:r>
+    </w:p>
+    <w:p>
+      <w:pPr>
+        <w:pStyle w:val="ListParagraph"/>
+        <w:numPr>
+          <w:ilvl w:val="0"/>
+          <w:numId w:val="9"/>
+        </w:numPr>
+      </w:pPr>
+      <w:r>
+        <w:t>Robots need to know if they are using pheromone.</w:t>
+      </w:r>
+    </w:p>
+    <w:p>
+      <w:pPr>
+        <w:pStyle w:val="ListParagraph"/>
+        <w:numPr>
+          <w:ilvl w:val="0"/>
+          <w:numId w:val="9"/>
+        </w:numPr>
+      </w:pPr>
+      <w:r>
+        <w:t xml:space="preserve">Patches need to know if they have pheromone on them, and how long it has been there. </w:t>
+      </w:r>
+    </w:p>
+    <w:p>
+      <w:pPr>
+        <w:pStyle w:val="ListParagraph"/>
+        <w:numPr>
+          <w:ilvl w:val="0"/>
+          <w:numId w:val="9"/>
+        </w:numPr>
+      </w:pPr>
+      <w:r>
+        <w:t xml:space="preserve">We should create some </w:t>
+      </w:r>
+      <w:r>
+        <w:t>larger clusters of rocks to test the pheromone’s effectiveness. If our pheromone is working correctly, robots should lay trails from the large cluster and follow trails to the large clusters.</w:t>
+      </w:r>
+    </w:p>
+    <w:p>
+      <w:pPr>
+        <w:pStyle w:val="ListParagraph"/>
+        <w:numPr>
+          <w:ilvl w:val="0"/>
+          <w:numId w:val="9"/>
+        </w:numPr>
+      </w:pPr>
+      <w:r>
+        <w:t xml:space="preserve">Our robot controller statements in the </w:t>
+      </w:r>
+      <w:r>
+        <w:rPr>
+          <w:color w:val="E7635F" w:themeColor="accent2"/>
+        </w:rPr>
+        <w:t>go</w:t>
+      </w:r>
+      <w:r>
+        <w:t xml:space="preserve"> </w:t>
+      </w:r>
+      <w:r>
+        <w:t>procedure</w:t>
+      </w:r>
+      <w:r>
+        <w:t xml:space="preserve"> need to handle the state in which the robots are using pheromone. </w:t>
+      </w:r>
+      <w:r>
+        <w:t xml:space="preserve">Note that an additional state, </w:t>
+      </w:r>
+      <w:r>
+        <w:rPr>
+          <w:color w:val="E7635F" w:themeColor="accent2"/>
+        </w:rPr>
+        <w:t>returning?</w:t>
+      </w:r>
+      <w:r>
+        <w:t>, has been added for you already.</w:t>
+      </w:r>
+    </w:p>
+    <w:p>
+      <w:pPr>
+        <w:pStyle w:val="ListParagraph"/>
+        <w:numPr>
+          <w:ilvl w:val="0"/>
+          <w:numId w:val="9"/>
+        </w:numPr>
+      </w:pPr>
+      <w:r>
+        <w:t xml:space="preserve">The </w:t>
+      </w:r>
+      <w:r>
+        <w:rPr>
+          <w:color w:val="E7635F" w:themeColor="accent2"/>
+        </w:rPr>
+        <w:t>go</w:t>
+      </w:r>
+      <w:r>
+        <w:t xml:space="preserve"> procedure should also control how pheromone evaporates on the patches.</w:t>
+      </w:r>
+    </w:p>
+    <w:p>
+      <w:pPr>
+        <w:pStyle w:val="ListParagraph"/>
+        <w:numPr>
+          <w:ilvl w:val="0"/>
+          <w:numId w:val="9"/>
+        </w:numPr>
+      </w:pPr>
+      <w:r>
+        <w:t xml:space="preserve">The </w:t>
+      </w:r>
+      <w:r>
+        <w:rPr>
+          <w:color w:val="E7635F" w:themeColor="accent2"/>
+        </w:rPr>
+        <w:t xml:space="preserve">look-for-rocks </w:t>
+      </w:r>
+      <w:r>
+        <w:rPr>
+          <w:color w:val="auto"/>
+        </w:rPr>
+        <w:t>procedure will need to be modified</w:t>
+      </w:r>
+      <w:r>
+        <w:rPr>
+          <w:color w:val="auto"/>
+        </w:rPr>
+        <w:t>. When a robot finds a rock, it should check if there are other rocks in the immediate area and</w:t>
+      </w:r>
+      <w:r>
+        <w:rPr>
+          <w:color w:val="auto"/>
+        </w:rPr>
+        <w:t xml:space="preserve"> </w:t>
+      </w:r>
+      <w:r>
+        <w:rPr>
+          <w:color w:val="auto"/>
+        </w:rPr>
+        <w:t xml:space="preserve">turn </w:t>
+      </w:r>
+      <w:r>
+        <w:rPr>
+          <w:color w:val="auto"/>
+        </w:rPr>
+        <w:t xml:space="preserve">on pheromone </w:t>
+      </w:r>
+      <w:r>
+        <w:rPr>
+          <w:color w:val="auto"/>
+        </w:rPr>
+        <w:t>if there are. By doing this, it will be able to lay a trail back to the base to signal to other robots that there are rocks at the end of the trail.</w:t>
+      </w:r>
+    </w:p>
+    <w:p>
+      <w:pPr>
+        <w:pStyle w:val="ListParagraph"/>
+        <w:numPr>
+          <w:ilvl w:val="0"/>
+          <w:numId w:val="9"/>
+        </w:numPr>
+      </w:pPr>
+      <w:r>
+        <w:rPr>
+          <w:color w:val="auto"/>
+        </w:rPr>
+        <w:t xml:space="preserve">The </w:t>
+      </w:r>
+      <w:r>
+        <w:rPr>
+          <w:color w:val="E7635F" w:themeColor="accent2"/>
+        </w:rPr>
+        <w:t xml:space="preserve">return-to-base </w:t>
+      </w:r>
+      <w:r>
+        <w:rPr>
+          <w:color w:val="auto"/>
+        </w:rPr>
+        <w:t xml:space="preserve">procedure will need to be modified. </w:t>
+      </w:r>
+      <w:r>
+        <w:rPr>
+          <w:color w:val="auto"/>
+        </w:rPr>
+        <w:t>While a robot who turned on pheromone is returning to the base, it should lay pheromone. Also, if a robot is at the base after dropping off a rock, it should check to see if there are any trails it can follow.</w:t>
+      </w:r>
+    </w:p>
+    <w:p>
+      <w:pPr>
+        <w:pStyle w:val="ListParagraph"/>
+        <w:numPr>
+          <w:ilvl w:val="0"/>
+          <w:numId w:val="9"/>
+        </w:numPr>
+      </w:pPr>
+      <w:r>
+        <w:rPr>
+          <w:color w:val="auto"/>
+        </w:rPr>
+        <w:t>S</w:t>
+      </w:r>
+      <w:r>
+        <w:rPr>
+          <w:color w:val="auto"/>
+        </w:rPr>
+        <w:t>tate switching by turning on and off the robots-own variables will be managed</w:t>
+      </w:r>
+      <w:r>
+        <w:rPr>
+          <w:color w:val="auto"/>
+        </w:rPr>
+        <w:t xml:space="preserve"> throughout the program</w:t>
+      </w:r>
+      <w:r>
+        <w:rPr>
+          <w:color w:val="auto"/>
+        </w:rPr>
+        <w:t>.</w:t>
+      </w:r>
+    </w:p>
+    <w:p/>
+    <w:p/>
+    <w:p>
+      <w:pPr>
+        <w:pStyle w:val="Heading2"/>
+      </w:pPr>
+      <w:r>
+        <w:lastRenderedPageBreak/>
+        <w:t xml:space="preserve">modifying </w:t>
+      </w:r>
+      <w:r>
+        <w:t xml:space="preserve">globals &amp; properties and </w:t>
+      </w:r>
+      <w:r>
+        <w:t>the setup procedure</w:t>
+      </w:r>
+    </w:p>
+    <w:p>
+      <w:r>
+        <w:t>Let’s begin by tackling agenda items 1 – 4.</w:t>
+      </w:r>
+    </w:p>
+    <w:p>
+      <w:pPr>
+        <w:pStyle w:val="Date"/>
+      </w:pPr>
+      <w:r>
+        <w:t>agenda</w:t>
+      </w:r>
+      <w:r>
+        <w:t xml:space="preserve"> 1 – 4</w:t>
+      </w:r>
+    </w:p>
+    <w:p>
+      <w:pPr>
+        <w:pStyle w:val="ListParagraph"/>
+        <w:numPr>
+          <w:ilvl w:val="0"/>
+          <w:numId w:val="10"/>
+        </w:numPr>
+      </w:pPr>
+      <w:r>
+        <w:t>Pheromone has a time limit so that trails evaporate.</w:t>
+      </w:r>
+    </w:p>
+    <w:p>
+      <w:pPr>
+        <w:pStyle w:val="ListParagraph"/>
+        <w:numPr>
+          <w:ilvl w:val="0"/>
+          <w:numId w:val="10"/>
+        </w:numPr>
+      </w:pPr>
+      <w:r>
+        <w:t>Robots need to know if they are using pheromone.</w:t>
+      </w:r>
+    </w:p>
+    <w:p>
+      <w:pPr>
+        <w:pStyle w:val="ListParagraph"/>
+        <w:numPr>
+          <w:ilvl w:val="0"/>
+          <w:numId w:val="10"/>
+        </w:numPr>
+      </w:pPr>
+      <w:r>
+        <w:t xml:space="preserve">Patches need to know if they have pheromone on them, and how long it has been there. </w:t>
+      </w:r>
+    </w:p>
+    <w:p>
+      <w:pPr>
+        <w:pStyle w:val="ListParagraph"/>
+        <w:numPr>
+          <w:ilvl w:val="0"/>
+          <w:numId w:val="10"/>
+        </w:numPr>
+      </w:pPr>
+      <w:r>
+        <w:t>We should create some larger clusters of rocks to test the pheromone’s effectiveness. If our pheromone is working correctly, robots should lay trails from the large cluster and follow trails to the large clusters.</w:t>
+      </w:r>
+    </w:p>
+    <w:p>
+      <w:r>
+        <w:t xml:space="preserve">Scroll to the top of the file, where the </w:t>
+      </w:r>
+      <w:r>
+        <w:rPr>
+          <w:color w:val="E7635F" w:themeColor="accent2"/>
+        </w:rPr>
+        <w:t xml:space="preserve">Globals and Properties </w:t>
+      </w:r>
+      <w:r>
+        <w:t xml:space="preserve">section is.  </w:t>
       </w:r>
       <w:bookmarkStart w:id="0" w:name="_GoBack"/>
       <w:bookmarkEnd w:id="0"/>
-      <w:r>
-        <w:rPr>
-          <w:color w:val="000000" w:themeColor="text1"/>
-        </w:rPr>
-        <w:t xml:space="preserve"> base for this model has been included. </w:t>
-      </w:r>
-      <w:r>
-        <w:rPr>
-          <w:color w:val="000000" w:themeColor="text1"/>
-        </w:rPr>
-        <w:t xml:space="preserve">Note that the </w:t>
-      </w:r>
-      <w:r>
-        <w:rPr>
-          <w:b/>
-          <w:color w:val="E7635F" w:themeColor="accent2"/>
-        </w:rPr>
-        <w:t>End of Section Challenges</w:t>
-      </w:r>
-      <w:r>
-        <w:rPr>
-          <w:color w:val="E7635F" w:themeColor="accent2"/>
-        </w:rPr>
-        <w:t xml:space="preserve"> </w:t>
-      </w:r>
-      <w:r>
-        <w:rPr>
-          <w:color w:val="000000" w:themeColor="text1"/>
-        </w:rPr>
-        <w:t xml:space="preserve">from Swarmathon 1 are </w:t>
-      </w:r>
-      <w:r>
-        <w:rPr>
-          <w:color w:val="000000" w:themeColor="text1"/>
-        </w:rPr>
-        <w:t xml:space="preserve">also </w:t>
-      </w:r>
-      <w:r>
-        <w:rPr>
-          <w:color w:val="000000" w:themeColor="text1"/>
-        </w:rPr>
-        <w:t>completed. Check your answers!</w:t>
-      </w:r>
-    </w:p>
-    <w:p>
-      <w:pPr>
-        <w:rPr>
-          <w:color w:val="000000" w:themeColor="text1"/>
-        </w:rPr>
-      </w:pPr>
     </w:p>
     <w:p>
       <w:pPr>
         <w:pStyle w:val="Footer"/>
       </w:pPr>
-      <w:r>
-        <w:t>GREAT JOB! You completed Section __.</w:t>
-      </w:r>
-    </w:p>
-    <w:p>
-      <w:pPr>
-        <w:pStyle w:val="Footer"/>
-      </w:pPr>
-      <w:r>
-        <w:rPr>
-          <w:noProof/>
-        </w:rPr>
-        <mc:AlternateContent>
-          <mc:Choice Requires="wps">
-            <w:drawing>
-              <wp:anchor distT="0" distB="0" distL="114300" distR="114300" simplePos="0" relativeHeight="251659264" behindDoc="0" locked="0" layoutInCell="1" allowOverlap="1" wp14:anchorId="2E2B7C58" wp14:editId="02D28B31">
-                <wp:simplePos x="0" y="0"/>
-                <wp:positionH relativeFrom="column">
-                  <wp:posOffset>83185</wp:posOffset>
-                </wp:positionH>
-                <wp:positionV relativeFrom="paragraph">
-                  <wp:posOffset>107950</wp:posOffset>
-                </wp:positionV>
-                <wp:extent cx="5943600" cy="2286000"/>
-                <wp:effectExtent l="0" t="0" r="25400" b="25400"/>
-                <wp:wrapThrough wrapText="bothSides">
-                  <wp:wrapPolygon edited="0">
-                    <wp:start x="738" y="0"/>
-                    <wp:lineTo x="0" y="1440"/>
-                    <wp:lineTo x="0" y="20400"/>
-                    <wp:lineTo x="738" y="21600"/>
-                    <wp:lineTo x="20862" y="21600"/>
-                    <wp:lineTo x="21600" y="20400"/>
-                    <wp:lineTo x="21600" y="1440"/>
-                    <wp:lineTo x="20862" y="0"/>
-                    <wp:lineTo x="738" y="0"/>
-                  </wp:wrapPolygon>
-                </wp:wrapThrough>
-                <wp:docPr id="2" name="Rounded Rectangle 2"/>
-                <wp:cNvGraphicFramePr/>
-                <a:graphic xmlns:a="http://schemas.openxmlformats.org/drawingml/2006/main">
-                  <a:graphicData uri="http://schemas.microsoft.com/office/word/2010/wordprocessingShape">
-                    <wps:wsp>
-                      <wps:cNvSpPr/>
-                      <wps:spPr>
-                        <a:xfrm>
-                          <a:off x="0" y="0"/>
-                          <a:ext cx="5943600" cy="2286000"/>
-                        </a:xfrm>
-                        <a:prstGeom prst="roundRect">
-                          <a:avLst/>
-                        </a:prstGeom>
-                        <a:solidFill>
-                          <a:schemeClr val="accent2"/>
-                        </a:solidFill>
-                      </wps:spPr>
-                      <wps:style>
-                        <a:lnRef idx="2">
-                          <a:schemeClr val="accent1">
-                            <a:shade val="50000"/>
-                          </a:schemeClr>
-                        </a:lnRef>
-                        <a:fillRef idx="1">
-                          <a:schemeClr val="accent1"/>
-                        </a:fillRef>
-                        <a:effectRef idx="0">
-                          <a:schemeClr val="accent1"/>
-                        </a:effectRef>
-                        <a:fontRef idx="minor">
-                          <a:schemeClr val="lt1"/>
-                        </a:fontRef>
-                      </wps:style>
-                      <wps:txbx>
-                        <w:txbxContent>
-                          <w:p>
-                            <w:pPr>
-                              <w:jc w:val="center"/>
-                              <w:rPr>
-                                <w:b/>
-                                <w:sz w:val="48"/>
-                                <w:szCs w:val="48"/>
-                              </w:rPr>
-                            </w:pPr>
-                            <w:r>
-                              <w:rPr>
-                                <w:b/>
-                                <w:sz w:val="48"/>
-                                <w:szCs w:val="48"/>
-                              </w:rPr>
-                              <w:t>END OF SECTION CHALLENGE:</w:t>
-                            </w:r>
-                          </w:p>
-                        </w:txbxContent>
-                      </wps:txbx>
-                      <wps:bodyPr rot="0" spcFirstLastPara="0" vertOverflow="overflow" horzOverflow="overflow" vert="horz" wrap="square" lIns="91440" tIns="45720" rIns="91440" bIns="45720" numCol="1" spcCol="0" rtlCol="0" fromWordArt="0" anchor="t" anchorCtr="0" forceAA="0" compatLnSpc="1">
-                        <a:prstTxWarp prst="textNoShape">
-                          <a:avLst/>
-                        </a:prstTxWarp>
-                        <a:noAutofit/>
-                      </wps:bodyPr>
-                    </wps:wsp>
-                  </a:graphicData>
-                </a:graphic>
-              </wp:anchor>
-            </w:drawing>
-          </mc:Choice>
-          <mc:Fallback>
-            <w:pict>
-              <v:roundrect w14:anchorId="2E2B7C58" id="Rounded Rectangle 2" o:spid="_x0000_s1026" style="position:absolute;margin-left:6.55pt;margin-top:8.5pt;width:468pt;height:180pt;z-index:251659264;visibility:visible;mso-wrap-style:square;mso-wrap-distance-left:9pt;mso-wrap-distance-top:0;mso-wrap-distance-right:9pt;mso-wrap-distance-bottom:0;mso-position-horizontal:absolute;mso-position-horizontal-relative:text;mso-position-vertical:absolute;mso-position-vertical-relative:text;v-text-anchor:top" arcsize="10923f" o:gfxdata="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" fillcolor="#e7635f [3205]" strokecolor="#175c6b [1604]" strokeweight="1pt">
-                <v:stroke joinstyle="miter"/>
-                <v:textbox>
-                  <w:txbxContent>
-                    <w:p>
-                      <w:pPr>
-                        <w:jc w:val="center"/>
-                        <w:rPr>
-                          <w:b/>
-                          <w:sz w:val="48"/>
-                          <w:szCs w:val="48"/>
-                        </w:rPr>
-                      </w:pPr>
-                      <w:r>
-                        <w:rPr>
-                          <w:b/>
-                          <w:sz w:val="48"/>
-                          <w:szCs w:val="48"/>
-                        </w:rPr>
-                        <w:t>END OF SECTION CHALLENGE:</w:t>
-                      </w:r>
-                    </w:p>
-                  </w:txbxContent>
-                </v:textbox>
-                <w10:wrap type="through"/>
-              </v:roundrect>
-            </w:pict>
-          </mc:Fallback>
-        </mc:AlternateContent>
-      </w:r>
     </w:p>
     <w:sectPr>
-      <w:footerReference w:type="default" r:id="rId11"/>
+      <w:footerReference w:type="default" r:id="rId13"/>
       <w:pgSz w:w="12240" w:h="15840" w:code="1"/>
       <w:pgMar w:top="1094" w:right="2448" w:bottom="1771" w:left="1210" w:header="720" w:footer="720" w:gutter="0"/>
       <w:cols w:space="720"/>
@@ -783,7 +1246,7 @@
           <w:rPr>
             <w:noProof/>
           </w:rPr>
-          <w:t>3</w:t>
+          <w:t>5</w:t>
         </w:r>
         <w:r>
           <w:fldChar w:fldCharType="end"/>
@@ -930,7 +1393,7 @@
       <w:lvlText w:val="%1.%2"/>
       <w:lvlJc w:val="left"/>
       <w:pPr>
-        <w:ind w:left="576" w:hanging="576"/>
+        <w:ind w:left="2556" w:hanging="576"/>
       </w:pPr>
     </w:lvl>
     <w:lvl w:ilvl="2">
@@ -1005,6 +1468,119 @@
     </w:lvl>
   </w:abstractNum>
   <w:abstractNum w:abstractNumId="2">
+    <w:nsid w:val="327D2CBD"/>
+    <w:multiLevelType w:val="hybridMultilevel"/>
+    <w:tmpl w:val="AFDC2CB6"/>
+    <w:lvl w:ilvl="0" w:tplc="04090011">
+      <w:start w:val="1"/>
+      <w:numFmt w:val="decimal"/>
+      <w:lvlText w:val="%1)"/>
+      <w:lvlJc w:val="left"/>
+      <w:pPr>
+        <w:ind w:left="720" w:hanging="360"/>
+      </w:pPr>
+      <w:rPr>
+        <w:rFonts w:hint="default"/>
+      </w:rPr>
+    </w:lvl>
+    <w:lvl w:ilvl="1" w:tplc="04090003" w:tentative="1">
+      <w:start w:val="1"/>
+      <w:numFmt w:val="bullet"/>
+      <w:lvlText w:val="o"/>
+      <w:lvlJc w:val="left"/>
+      <w:pPr>
+        <w:ind w:left="1440" w:hanging="360"/>
+      </w:pPr>
+      <w:rPr>
+        <w:rFonts w:ascii="Courier New" w:hAnsi="Courier New" w:cs="Courier New" w:hint="default"/>
+      </w:rPr>
+    </w:lvl>
+    <w:lvl w:ilvl="2" w:tplc="04090005" w:tentative="1">
+      <w:start w:val="1"/>
+      <w:numFmt w:val="bullet"/>
+      <w:lvlText w:val=""/>
+      <w:lvlJc w:val="left"/>
+      <w:pPr>
+        <w:ind w:left="2160" w:hanging="360"/>
+      </w:pPr>
+      <w:rPr>
+        <w:rFonts w:ascii="Wingdings" w:hAnsi="Wingdings" w:hint="default"/>
+      </w:rPr>
+    </w:lvl>
+    <w:lvl w:ilvl="3" w:tplc="04090001" w:tentative="1">
+      <w:start w:val="1"/>
+      <w:numFmt w:val="bullet"/>
+      <w:lvlText w:val=""/>
+      <w:lvlJc w:val="left"/>
+      <w:pPr>
+        <w:ind w:left="2880" w:hanging="360"/>
+      </w:pPr>
+      <w:rPr>
+        <w:rFonts w:ascii="Symbol" w:hAnsi="Symbol" w:hint="default"/>
+      </w:rPr>
+    </w:lvl>
+    <w:lvl w:ilvl="4" w:tplc="04090003" w:tentative="1">
+      <w:start w:val="1"/>
+      <w:numFmt w:val="bullet"/>
+      <w:lvlText w:val="o"/>
+      <w:lvlJc w:val="left"/>
+      <w:pPr>
+        <w:ind w:left="3600" w:hanging="360"/>
+      </w:pPr>
+      <w:rPr>
+        <w:rFonts w:ascii="Courier New" w:hAnsi="Courier New" w:cs="Courier New" w:hint="default"/>
+      </w:rPr>
+    </w:lvl>
+    <w:lvl w:ilvl="5" w:tplc="04090005" w:tentative="1">
+      <w:start w:val="1"/>
+      <w:numFmt w:val="bullet"/>
+      <w:lvlText w:val=""/>
+      <w:lvlJc w:val="left"/>
+      <w:pPr>
+        <w:ind w:left="4320" w:hanging="360"/>
+      </w:pPr>
+      <w:rPr>
+        <w:rFonts w:ascii="Wingdings" w:hAnsi="Wingdings" w:hint="default"/>
+      </w:rPr>
+    </w:lvl>
+    <w:lvl w:ilvl="6" w:tplc="04090001" w:tentative="1">
+      <w:start w:val="1"/>
+      <w:numFmt w:val="bullet"/>
+      <w:lvlText w:val=""/>
+      <w:lvlJc w:val="left"/>
+      <w:pPr>
+        <w:ind w:left="5040" w:hanging="360"/>
+      </w:pPr>
+      <w:rPr>
+        <w:rFonts w:ascii="Symbol" w:hAnsi="Symbol" w:hint="default"/>
+      </w:rPr>
+    </w:lvl>
+    <w:lvl w:ilvl="7" w:tplc="04090003" w:tentative="1">
+      <w:start w:val="1"/>
+      <w:numFmt w:val="bullet"/>
+      <w:lvlText w:val="o"/>
+      <w:lvlJc w:val="left"/>
+      <w:pPr>
+        <w:ind w:left="5760" w:hanging="360"/>
+      </w:pPr>
+      <w:rPr>
+        <w:rFonts w:ascii="Courier New" w:hAnsi="Courier New" w:cs="Courier New" w:hint="default"/>
+      </w:rPr>
+    </w:lvl>
+    <w:lvl w:ilvl="8" w:tplc="04090005" w:tentative="1">
+      <w:start w:val="1"/>
+      <w:numFmt w:val="bullet"/>
+      <w:lvlText w:val=""/>
+      <w:lvlJc w:val="left"/>
+      <w:pPr>
+        <w:ind w:left="6480" w:hanging="360"/>
+      </w:pPr>
+      <w:rPr>
+        <w:rFonts w:ascii="Wingdings" w:hAnsi="Wingdings" w:hint="default"/>
+      </w:rPr>
+    </w:lvl>
+  </w:abstractNum>
+  <w:abstractNum w:abstractNumId="3">
     <w:nsid w:val="33770D3F"/>
     <w:multiLevelType w:val="hybridMultilevel"/>
     <w:tmpl w:val="AEFC9006"/>
@@ -1117,7 +1693,120 @@
       </w:rPr>
     </w:lvl>
   </w:abstractNum>
-  <w:abstractNum w:abstractNumId="3">
+  <w:abstractNum w:abstractNumId="4">
+    <w:nsid w:val="40A0795E"/>
+    <w:multiLevelType w:val="hybridMultilevel"/>
+    <w:tmpl w:val="AFDC2CB6"/>
+    <w:lvl w:ilvl="0" w:tplc="04090011">
+      <w:start w:val="1"/>
+      <w:numFmt w:val="decimal"/>
+      <w:lvlText w:val="%1)"/>
+      <w:lvlJc w:val="left"/>
+      <w:pPr>
+        <w:ind w:left="720" w:hanging="360"/>
+      </w:pPr>
+      <w:rPr>
+        <w:rFonts w:hint="default"/>
+      </w:rPr>
+    </w:lvl>
+    <w:lvl w:ilvl="1" w:tplc="04090003" w:tentative="1">
+      <w:start w:val="1"/>
+      <w:numFmt w:val="bullet"/>
+      <w:lvlText w:val="o"/>
+      <w:lvlJc w:val="left"/>
+      <w:pPr>
+        <w:ind w:left="1440" w:hanging="360"/>
+      </w:pPr>
+      <w:rPr>
+        <w:rFonts w:ascii="Courier New" w:hAnsi="Courier New" w:cs="Courier New" w:hint="default"/>
+      </w:rPr>
+    </w:lvl>
+    <w:lvl w:ilvl="2" w:tplc="04090005" w:tentative="1">
+      <w:start w:val="1"/>
+      <w:numFmt w:val="bullet"/>
+      <w:lvlText w:val=""/>
+      <w:lvlJc w:val="left"/>
+      <w:pPr>
+        <w:ind w:left="2160" w:hanging="360"/>
+      </w:pPr>
+      <w:rPr>
+        <w:rFonts w:ascii="Wingdings" w:hAnsi="Wingdings" w:hint="default"/>
+      </w:rPr>
+    </w:lvl>
+    <w:lvl w:ilvl="3" w:tplc="04090001" w:tentative="1">
+      <w:start w:val="1"/>
+      <w:numFmt w:val="bullet"/>
+      <w:lvlText w:val=""/>
+      <w:lvlJc w:val="left"/>
+      <w:pPr>
+        <w:ind w:left="2880" w:hanging="360"/>
+      </w:pPr>
+      <w:rPr>
+        <w:rFonts w:ascii="Symbol" w:hAnsi="Symbol" w:hint="default"/>
+      </w:rPr>
+    </w:lvl>
+    <w:lvl w:ilvl="4" w:tplc="04090003" w:tentative="1">
+      <w:start w:val="1"/>
+      <w:numFmt w:val="bullet"/>
+      <w:lvlText w:val="o"/>
+      <w:lvlJc w:val="left"/>
+      <w:pPr>
+        <w:ind w:left="3600" w:hanging="360"/>
+      </w:pPr>
+      <w:rPr>
+        <w:rFonts w:ascii="Courier New" w:hAnsi="Courier New" w:cs="Courier New" w:hint="default"/>
+      </w:rPr>
+    </w:lvl>
+    <w:lvl w:ilvl="5" w:tplc="04090005" w:tentative="1">
+      <w:start w:val="1"/>
+      <w:numFmt w:val="bullet"/>
+      <w:lvlText w:val=""/>
+      <w:lvlJc w:val="left"/>
+      <w:pPr>
+        <w:ind w:left="4320" w:hanging="360"/>
+      </w:pPr>
+      <w:rPr>
+        <w:rFonts w:ascii="Wingdings" w:hAnsi="Wingdings" w:hint="default"/>
+      </w:rPr>
+    </w:lvl>
+    <w:lvl w:ilvl="6" w:tplc="04090001" w:tentative="1">
+      <w:start w:val="1"/>
+      <w:numFmt w:val="bullet"/>
+      <w:lvlText w:val=""/>
+      <w:lvlJc w:val="left"/>
+      <w:pPr>
+        <w:ind w:left="5040" w:hanging="360"/>
+      </w:pPr>
+      <w:rPr>
+        <w:rFonts w:ascii="Symbol" w:hAnsi="Symbol" w:hint="default"/>
+      </w:rPr>
+    </w:lvl>
+    <w:lvl w:ilvl="7" w:tplc="04090003" w:tentative="1">
+      <w:start w:val="1"/>
+      <w:numFmt w:val="bullet"/>
+      <w:lvlText w:val="o"/>
+      <w:lvlJc w:val="left"/>
+      <w:pPr>
+        <w:ind w:left="5760" w:hanging="360"/>
+      </w:pPr>
+      <w:rPr>
+        <w:rFonts w:ascii="Courier New" w:hAnsi="Courier New" w:cs="Courier New" w:hint="default"/>
+      </w:rPr>
+    </w:lvl>
+    <w:lvl w:ilvl="8" w:tplc="04090005" w:tentative="1">
+      <w:start w:val="1"/>
+      <w:numFmt w:val="bullet"/>
+      <w:lvlText w:val=""/>
+      <w:lvlJc w:val="left"/>
+      <w:pPr>
+        <w:ind w:left="6480" w:hanging="360"/>
+      </w:pPr>
+      <w:rPr>
+        <w:rFonts w:ascii="Wingdings" w:hAnsi="Wingdings" w:hint="default"/>
+      </w:rPr>
+    </w:lvl>
+  </w:abstractNum>
+  <w:abstractNum w:abstractNumId="5">
     <w:nsid w:val="5734232A"/>
     <w:multiLevelType w:val="multilevel"/>
     <w:tmpl w:val="0409001F"/>
@@ -1203,7 +1892,7 @@
       </w:pPr>
     </w:lvl>
   </w:abstractNum>
-  <w:abstractNum w:abstractNumId="4">
+  <w:abstractNum w:abstractNumId="6">
     <w:nsid w:val="656E735D"/>
     <w:multiLevelType w:val="multilevel"/>
     <w:tmpl w:val="04090025"/>
@@ -1289,7 +1978,7 @@
       </w:pPr>
     </w:lvl>
   </w:abstractNum>
-  <w:abstractNum w:abstractNumId="5">
+  <w:abstractNum w:abstractNumId="7">
     <w:nsid w:val="6D732761"/>
     <w:multiLevelType w:val="multilevel"/>
     <w:tmpl w:val="0409001F"/>
@@ -1373,24 +2062,262 @@
       <w:pPr>
         <w:ind w:left="5040" w:hanging="1440"/>
       </w:pPr>
+    </w:lvl>
+  </w:abstractNum>
+  <w:abstractNum w:abstractNumId="8">
+    <w:nsid w:val="6E921CDF"/>
+    <w:multiLevelType w:val="hybridMultilevel"/>
+    <w:tmpl w:val="9594F9DE"/>
+    <w:lvl w:ilvl="0" w:tplc="04090001">
+      <w:start w:val="1"/>
+      <w:numFmt w:val="bullet"/>
+      <w:lvlText w:val=""/>
+      <w:lvlJc w:val="left"/>
+      <w:pPr>
+        <w:ind w:left="720" w:hanging="360"/>
+      </w:pPr>
+      <w:rPr>
+        <w:rFonts w:ascii="Symbol" w:hAnsi="Symbol" w:hint="default"/>
+      </w:rPr>
+    </w:lvl>
+    <w:lvl w:ilvl="1" w:tplc="04090003" w:tentative="1">
+      <w:start w:val="1"/>
+      <w:numFmt w:val="bullet"/>
+      <w:lvlText w:val="o"/>
+      <w:lvlJc w:val="left"/>
+      <w:pPr>
+        <w:ind w:left="1440" w:hanging="360"/>
+      </w:pPr>
+      <w:rPr>
+        <w:rFonts w:ascii="Courier New" w:hAnsi="Courier New" w:cs="Courier New" w:hint="default"/>
+      </w:rPr>
+    </w:lvl>
+    <w:lvl w:ilvl="2" w:tplc="04090005" w:tentative="1">
+      <w:start w:val="1"/>
+      <w:numFmt w:val="bullet"/>
+      <w:lvlText w:val=""/>
+      <w:lvlJc w:val="left"/>
+      <w:pPr>
+        <w:ind w:left="2160" w:hanging="360"/>
+      </w:pPr>
+      <w:rPr>
+        <w:rFonts w:ascii="Wingdings" w:hAnsi="Wingdings" w:hint="default"/>
+      </w:rPr>
+    </w:lvl>
+    <w:lvl w:ilvl="3" w:tplc="04090001" w:tentative="1">
+      <w:start w:val="1"/>
+      <w:numFmt w:val="bullet"/>
+      <w:lvlText w:val=""/>
+      <w:lvlJc w:val="left"/>
+      <w:pPr>
+        <w:ind w:left="2880" w:hanging="360"/>
+      </w:pPr>
+      <w:rPr>
+        <w:rFonts w:ascii="Symbol" w:hAnsi="Symbol" w:hint="default"/>
+      </w:rPr>
+    </w:lvl>
+    <w:lvl w:ilvl="4" w:tplc="04090003" w:tentative="1">
+      <w:start w:val="1"/>
+      <w:numFmt w:val="bullet"/>
+      <w:lvlText w:val="o"/>
+      <w:lvlJc w:val="left"/>
+      <w:pPr>
+        <w:ind w:left="3600" w:hanging="360"/>
+      </w:pPr>
+      <w:rPr>
+        <w:rFonts w:ascii="Courier New" w:hAnsi="Courier New" w:cs="Courier New" w:hint="default"/>
+      </w:rPr>
+    </w:lvl>
+    <w:lvl w:ilvl="5" w:tplc="04090005" w:tentative="1">
+      <w:start w:val="1"/>
+      <w:numFmt w:val="bullet"/>
+      <w:lvlText w:val=""/>
+      <w:lvlJc w:val="left"/>
+      <w:pPr>
+        <w:ind w:left="4320" w:hanging="360"/>
+      </w:pPr>
+      <w:rPr>
+        <w:rFonts w:ascii="Wingdings" w:hAnsi="Wingdings" w:hint="default"/>
+      </w:rPr>
+    </w:lvl>
+    <w:lvl w:ilvl="6" w:tplc="04090001" w:tentative="1">
+      <w:start w:val="1"/>
+      <w:numFmt w:val="bullet"/>
+      <w:lvlText w:val=""/>
+      <w:lvlJc w:val="left"/>
+      <w:pPr>
+        <w:ind w:left="5040" w:hanging="360"/>
+      </w:pPr>
+      <w:rPr>
+        <w:rFonts w:ascii="Symbol" w:hAnsi="Symbol" w:hint="default"/>
+      </w:rPr>
+    </w:lvl>
+    <w:lvl w:ilvl="7" w:tplc="04090003" w:tentative="1">
+      <w:start w:val="1"/>
+      <w:numFmt w:val="bullet"/>
+      <w:lvlText w:val="o"/>
+      <w:lvlJc w:val="left"/>
+      <w:pPr>
+        <w:ind w:left="5760" w:hanging="360"/>
+      </w:pPr>
+      <w:rPr>
+        <w:rFonts w:ascii="Courier New" w:hAnsi="Courier New" w:cs="Courier New" w:hint="default"/>
+      </w:rPr>
+    </w:lvl>
+    <w:lvl w:ilvl="8" w:tplc="04090005" w:tentative="1">
+      <w:start w:val="1"/>
+      <w:numFmt w:val="bullet"/>
+      <w:lvlText w:val=""/>
+      <w:lvlJc w:val="left"/>
+      <w:pPr>
+        <w:ind w:left="6480" w:hanging="360"/>
+      </w:pPr>
+      <w:rPr>
+        <w:rFonts w:ascii="Wingdings" w:hAnsi="Wingdings" w:hint="default"/>
+      </w:rPr>
+    </w:lvl>
+  </w:abstractNum>
+  <w:abstractNum w:abstractNumId="9">
+    <w:nsid w:val="7D532976"/>
+    <w:multiLevelType w:val="hybridMultilevel"/>
+    <w:tmpl w:val="880A52F2"/>
+    <w:lvl w:ilvl="0" w:tplc="04090001">
+      <w:start w:val="1"/>
+      <w:numFmt w:val="bullet"/>
+      <w:lvlText w:val=""/>
+      <w:lvlJc w:val="left"/>
+      <w:pPr>
+        <w:ind w:left="720" w:hanging="360"/>
+      </w:pPr>
+      <w:rPr>
+        <w:rFonts w:ascii="Symbol" w:hAnsi="Symbol" w:hint="default"/>
+      </w:rPr>
+    </w:lvl>
+    <w:lvl w:ilvl="1" w:tplc="04090003" w:tentative="1">
+      <w:start w:val="1"/>
+      <w:numFmt w:val="bullet"/>
+      <w:lvlText w:val="o"/>
+      <w:lvlJc w:val="left"/>
+      <w:pPr>
+        <w:ind w:left="1440" w:hanging="360"/>
+      </w:pPr>
+      <w:rPr>
+        <w:rFonts w:ascii="Courier New" w:hAnsi="Courier New" w:cs="Courier New" w:hint="default"/>
+      </w:rPr>
+    </w:lvl>
+    <w:lvl w:ilvl="2" w:tplc="04090005" w:tentative="1">
+      <w:start w:val="1"/>
+      <w:numFmt w:val="bullet"/>
+      <w:lvlText w:val=""/>
+      <w:lvlJc w:val="left"/>
+      <w:pPr>
+        <w:ind w:left="2160" w:hanging="360"/>
+      </w:pPr>
+      <w:rPr>
+        <w:rFonts w:ascii="Wingdings" w:hAnsi="Wingdings" w:hint="default"/>
+      </w:rPr>
+    </w:lvl>
+    <w:lvl w:ilvl="3" w:tplc="04090001" w:tentative="1">
+      <w:start w:val="1"/>
+      <w:numFmt w:val="bullet"/>
+      <w:lvlText w:val=""/>
+      <w:lvlJc w:val="left"/>
+      <w:pPr>
+        <w:ind w:left="2880" w:hanging="360"/>
+      </w:pPr>
+      <w:rPr>
+        <w:rFonts w:ascii="Symbol" w:hAnsi="Symbol" w:hint="default"/>
+      </w:rPr>
+    </w:lvl>
+    <w:lvl w:ilvl="4" w:tplc="04090003" w:tentative="1">
+      <w:start w:val="1"/>
+      <w:numFmt w:val="bullet"/>
+      <w:lvlText w:val="o"/>
+      <w:lvlJc w:val="left"/>
+      <w:pPr>
+        <w:ind w:left="3600" w:hanging="360"/>
+      </w:pPr>
+      <w:rPr>
+        <w:rFonts w:ascii="Courier New" w:hAnsi="Courier New" w:cs="Courier New" w:hint="default"/>
+      </w:rPr>
+    </w:lvl>
+    <w:lvl w:ilvl="5" w:tplc="04090005" w:tentative="1">
+      <w:start w:val="1"/>
+      <w:numFmt w:val="bullet"/>
+      <w:lvlText w:val=""/>
+      <w:lvlJc w:val="left"/>
+      <w:pPr>
+        <w:ind w:left="4320" w:hanging="360"/>
+      </w:pPr>
+      <w:rPr>
+        <w:rFonts w:ascii="Wingdings" w:hAnsi="Wingdings" w:hint="default"/>
+      </w:rPr>
+    </w:lvl>
+    <w:lvl w:ilvl="6" w:tplc="04090001" w:tentative="1">
+      <w:start w:val="1"/>
+      <w:numFmt w:val="bullet"/>
+      <w:lvlText w:val=""/>
+      <w:lvlJc w:val="left"/>
+      <w:pPr>
+        <w:ind w:left="5040" w:hanging="360"/>
+      </w:pPr>
+      <w:rPr>
+        <w:rFonts w:ascii="Symbol" w:hAnsi="Symbol" w:hint="default"/>
+      </w:rPr>
+    </w:lvl>
+    <w:lvl w:ilvl="7" w:tplc="04090003" w:tentative="1">
+      <w:start w:val="1"/>
+      <w:numFmt w:val="bullet"/>
+      <w:lvlText w:val="o"/>
+      <w:lvlJc w:val="left"/>
+      <w:pPr>
+        <w:ind w:left="5760" w:hanging="360"/>
+      </w:pPr>
+      <w:rPr>
+        <w:rFonts w:ascii="Courier New" w:hAnsi="Courier New" w:cs="Courier New" w:hint="default"/>
+      </w:rPr>
+    </w:lvl>
+    <w:lvl w:ilvl="8" w:tplc="04090005" w:tentative="1">
+      <w:start w:val="1"/>
+      <w:numFmt w:val="bullet"/>
+      <w:lvlText w:val=""/>
+      <w:lvlJc w:val="left"/>
+      <w:pPr>
+        <w:ind w:left="6480" w:hanging="360"/>
+      </w:pPr>
+      <w:rPr>
+        <w:rFonts w:ascii="Wingdings" w:hAnsi="Wingdings" w:hint="default"/>
+      </w:rPr>
     </w:lvl>
   </w:abstractNum>
   <w:num w:numId="1">
     <w:abstractNumId w:val="0"/>
   </w:num>
   <w:num w:numId="2">
-    <w:abstractNumId w:val="4"/>
+    <w:abstractNumId w:val="6"/>
   </w:num>
   <w:num w:numId="3">
-    <w:abstractNumId w:val="5"/>
+    <w:abstractNumId w:val="7"/>
   </w:num>
   <w:num w:numId="4">
-    <w:abstractNumId w:val="3"/>
+    <w:abstractNumId w:val="5"/>
   </w:num>
   <w:num w:numId="5">
     <w:abstractNumId w:val="1"/>
   </w:num>
   <w:num w:numId="6">
+    <w:abstractNumId w:val="3"/>
+  </w:num>
+  <w:num w:numId="7">
+    <w:abstractNumId w:val="9"/>
+  </w:num>
+  <w:num w:numId="8">
+    <w:abstractNumId w:val="8"/>
+  </w:num>
+  <w:num w:numId="9">
+    <w:abstractNumId w:val="4"/>
+  </w:num>
+  <w:num w:numId="10">
     <w:abstractNumId w:val="2"/>
   </w:num>
 </w:numbering>
@@ -1830,6 +2757,7 @@
         <w:numId w:val="5"/>
       </w:numPr>
       <w:spacing w:before="140" w:after="120" w:line="264" w:lineRule="auto"/>
+      <w:ind w:left="576"/>
       <w:outlineLvl w:val="1"/>
     </w:pPr>
     <w:rPr>

</xml_diff>

<commit_message>
[Sw2] walkthrough complete with multiple file formats
</commit_message>
<xml_diff>
--- a/[Sw2]AdvancedBioSearch/[Sw2]AdvBioSearchwalkthroughs/[Sw2]AdvBioSearchwalkthrough.docx
+++ b/[Sw2]AdvancedBioSearch/[Sw2]AdvBioSearchwalkthroughs/[Sw2]AdvBioSearchwalkthrough.docx
@@ -65,19 +65,11 @@
       <w:r>
         <w:t xml:space="preserve"> </w:t>
       </w:r>
-      <w:proofErr w:type="spellStart"/>
       <w:r>
         <w:rPr>
           <w:color w:val="E7635F" w:themeColor="accent2"/>
         </w:rPr>
-        <w:t>Stigmergy</w:t>
-      </w:r>
-      <w:proofErr w:type="spellEnd"/>
-      <w:r>
-        <w:rPr>
-          <w:color w:val="E7635F" w:themeColor="accent2"/>
-        </w:rPr>
-        <w:t xml:space="preserve"> </w:t>
+        <w:t xml:space="preserve">Stigmergy </w:t>
       </w:r>
       <w:r>
         <w:rPr>
@@ -160,19 +152,11 @@
           </wp:anchor>
         </w:drawing>
       </w:r>
-      <w:proofErr w:type="spellStart"/>
       <w:r>
         <w:rPr>
           <w:color w:val="E7635F" w:themeColor="accent2"/>
         </w:rPr>
-        <w:t>Stigmergy</w:t>
-      </w:r>
-      <w:proofErr w:type="spellEnd"/>
-      <w:r>
-        <w:rPr>
-          <w:color w:val="E7635F" w:themeColor="accent2"/>
-        </w:rPr>
-        <w:t xml:space="preserve"> </w:t>
+        <w:t xml:space="preserve">Stigmergy </w:t>
       </w:r>
       <w:r>
         <w:rPr>
@@ -184,21 +168,7 @@
         <w:rPr>
           <w:color w:val="000000" w:themeColor="text1"/>
         </w:rPr>
-        <w:t xml:space="preserve"> employ </w:t>
-      </w:r>
-      <w:proofErr w:type="spellStart"/>
-      <w:r>
-        <w:rPr>
-          <w:color w:val="000000" w:themeColor="text1"/>
-        </w:rPr>
-        <w:t>stigmergy</w:t>
-      </w:r>
-      <w:proofErr w:type="spellEnd"/>
-      <w:r>
-        <w:rPr>
-          <w:color w:val="000000" w:themeColor="text1"/>
-        </w:rPr>
-        <w:t xml:space="preserve"> by</w:t>
+        <w:t xml:space="preserve"> employ stigmergy by</w:t>
       </w:r>
       <w:r>
         <w:rPr>
@@ -268,7 +238,6 @@
           <w:color w:val="7F7F7F" w:themeColor="text1" w:themeTint="80"/>
         </w:rPr>
       </w:pPr>
-      <w:proofErr w:type="spellStart"/>
       <w:r>
         <w:rPr>
           <w:i/>
@@ -276,7 +245,6 @@
         </w:rPr>
         <w:t>NatGeo</w:t>
       </w:r>
-      <w:proofErr w:type="spellEnd"/>
     </w:p>
     <w:p>
       <w:pPr>
@@ -289,61 +257,19 @@
           <w:color w:val="000000" w:themeColor="text1"/>
         </w:rPr>
         <w:lastRenderedPageBreak/>
-        <w:t xml:space="preserve">In </w:t>
-      </w:r>
-      <w:proofErr w:type="spellStart"/>
-      <w:r>
-        <w:rPr>
-          <w:color w:val="000000" w:themeColor="text1"/>
-        </w:rPr>
-        <w:t>Swarmath</w:t>
-      </w:r>
-      <w:r>
-        <w:rPr>
-          <w:color w:val="000000" w:themeColor="text1"/>
-        </w:rPr>
-        <w:t>on</w:t>
-      </w:r>
-      <w:proofErr w:type="spellEnd"/>
-      <w:r>
-        <w:rPr>
-          <w:color w:val="000000" w:themeColor="text1"/>
-        </w:rPr>
-        <w:t xml:space="preserve"> 2, we will build on some base concepts from </w:t>
-      </w:r>
-      <w:proofErr w:type="spellStart"/>
-      <w:r>
-        <w:rPr>
-          <w:color w:val="000000" w:themeColor="text1"/>
-        </w:rPr>
-        <w:t>Swarma</w:t>
-      </w:r>
-      <w:r>
-        <w:rPr>
-          <w:color w:val="000000" w:themeColor="text1"/>
-        </w:rPr>
-        <w:t>thon</w:t>
-      </w:r>
-      <w:proofErr w:type="spellEnd"/>
-      <w:r>
-        <w:rPr>
-          <w:color w:val="000000" w:themeColor="text1"/>
-        </w:rPr>
-        <w:t xml:space="preserve"> 1. In </w:t>
-      </w:r>
-      <w:proofErr w:type="spellStart"/>
-      <w:r>
-        <w:rPr>
-          <w:color w:val="000000" w:themeColor="text1"/>
-        </w:rPr>
-        <w:t>Swarmathon</w:t>
-      </w:r>
-      <w:proofErr w:type="spellEnd"/>
-      <w:r>
-        <w:rPr>
-          <w:color w:val="000000" w:themeColor="text1"/>
-        </w:rPr>
-        <w:t xml:space="preserve"> 1, we worked extensively with robots-own variables </w:t>
+        <w:t>In Swarmath</w:t>
+      </w:r>
+      <w:r>
+        <w:rPr>
+          <w:color w:val="000000" w:themeColor="text1"/>
+        </w:rPr>
+        <w:t>on 2, we will build on some base concepts from Swarma</w:t>
+      </w:r>
+      <w:r>
+        <w:rPr>
+          <w:color w:val="000000" w:themeColor="text1"/>
+        </w:rPr>
+        <w:t xml:space="preserve">thon 1. In Swarmathon 1, we worked extensively with robots-own variables </w:t>
       </w:r>
       <w:r>
         <w:rPr>
@@ -368,21 +294,7 @@
         <w:rPr>
           <w:color w:val="000000" w:themeColor="text1"/>
         </w:rPr>
-        <w:t xml:space="preserve">To implement </w:t>
-      </w:r>
-      <w:proofErr w:type="spellStart"/>
-      <w:r>
-        <w:rPr>
-          <w:color w:val="000000" w:themeColor="text1"/>
-        </w:rPr>
-        <w:t>stigmergy</w:t>
-      </w:r>
-      <w:proofErr w:type="spellEnd"/>
-      <w:r>
-        <w:rPr>
-          <w:color w:val="000000" w:themeColor="text1"/>
-        </w:rPr>
-        <w:t xml:space="preserve">, </w:t>
+        <w:t xml:space="preserve">To implement stigmergy, </w:t>
       </w:r>
       <w:r>
         <w:rPr>
@@ -406,21 +318,7 @@
         <w:rPr>
           <w:color w:val="000000" w:themeColor="text1"/>
         </w:rPr>
-        <w:t xml:space="preserve">need to work with the “ground” in </w:t>
-      </w:r>
-      <w:proofErr w:type="spellStart"/>
-      <w:r>
-        <w:rPr>
-          <w:color w:val="000000" w:themeColor="text1"/>
-        </w:rPr>
-        <w:t>Netlogo</w:t>
-      </w:r>
-      <w:proofErr w:type="spellEnd"/>
-      <w:r>
-        <w:rPr>
-          <w:color w:val="000000" w:themeColor="text1"/>
-        </w:rPr>
-        <w:t xml:space="preserve">—the patches. To this end, </w:t>
+        <w:t xml:space="preserve">need to work with the “ground” in Netlogo—the patches. To this end, </w:t>
       </w:r>
       <w:r>
         <w:rPr>
@@ -479,35 +377,7 @@
         <w:rPr>
           <w:color w:val="000000" w:themeColor="text1"/>
         </w:rPr>
-        <w:t xml:space="preserve">As in </w:t>
-      </w:r>
-      <w:proofErr w:type="spellStart"/>
-      <w:r>
-        <w:rPr>
-          <w:color w:val="000000" w:themeColor="text1"/>
-        </w:rPr>
-        <w:t>Swarmathon</w:t>
-      </w:r>
-      <w:proofErr w:type="spellEnd"/>
-      <w:r>
-        <w:rPr>
-          <w:color w:val="000000" w:themeColor="text1"/>
-        </w:rPr>
-        <w:t xml:space="preserve"> 1, we will be using </w:t>
-      </w:r>
-      <w:proofErr w:type="spellStart"/>
-      <w:r>
-        <w:rPr>
-          <w:color w:val="000000" w:themeColor="text1"/>
-        </w:rPr>
-        <w:t>Netlogo</w:t>
-      </w:r>
-      <w:proofErr w:type="spellEnd"/>
-      <w:r>
-        <w:rPr>
-          <w:color w:val="000000" w:themeColor="text1"/>
-        </w:rPr>
-        <w:t xml:space="preserve"> base code and a background image. </w:t>
+        <w:t xml:space="preserve">As in Swarmathon 1, we will be using Netlogo base code and a background image. </w:t>
       </w:r>
     </w:p>
     <w:p>
@@ -593,23 +463,13 @@
         </w:rPr>
         <w:t xml:space="preserve">Create a folder named </w:t>
       </w:r>
-      <w:proofErr w:type="spellStart"/>
       <w:r>
         <w:rPr>
           <w:rFonts w:ascii="Tahoma" w:hAnsi="Tahoma" w:cs="Tahoma"/>
           <w:i/>
           <w:color w:val="382F32"/>
         </w:rPr>
-        <w:t>yourlastname</w:t>
-      </w:r>
-      <w:proofErr w:type="spellEnd"/>
-      <w:r>
-        <w:rPr>
-          <w:rFonts w:ascii="Tahoma" w:hAnsi="Tahoma" w:cs="Tahoma"/>
-          <w:i/>
-          <w:color w:val="382F32"/>
-        </w:rPr>
-        <w:t xml:space="preserve"> _Swarmathon2</w:t>
+        <w:t>yourlastname _Swarmathon2</w:t>
       </w:r>
       <w:r>
         <w:rPr>
@@ -636,32 +496,7 @@
           <w:rFonts w:ascii="Tahoma" w:hAnsi="Tahoma" w:cs="Tahoma"/>
           <w:color w:val="382F32"/>
         </w:rPr>
-        <w:t xml:space="preserve">Place </w:t>
-      </w:r>
-      <w:proofErr w:type="gramStart"/>
-      <w:r>
-        <w:rPr>
-          <w:rFonts w:ascii="Tahoma" w:hAnsi="Tahoma" w:cs="Tahoma"/>
-          <w:color w:val="382F32"/>
-        </w:rPr>
-        <w:t>the .</w:t>
-      </w:r>
-      <w:proofErr w:type="spellStart"/>
-      <w:r>
-        <w:rPr>
-          <w:rFonts w:ascii="Tahoma" w:hAnsi="Tahoma" w:cs="Tahoma"/>
-          <w:color w:val="382F32"/>
-        </w:rPr>
-        <w:t>nlogo</w:t>
-      </w:r>
-      <w:proofErr w:type="spellEnd"/>
-      <w:proofErr w:type="gramEnd"/>
-      <w:r>
-        <w:rPr>
-          <w:rFonts w:ascii="Tahoma" w:hAnsi="Tahoma" w:cs="Tahoma"/>
-          <w:color w:val="382F32"/>
-        </w:rPr>
-        <w:t xml:space="preserve"> file and the .jpg file in your new folder.</w:t>
+        <w:t>Place the .nlogo file and the .jpg file in your new folder.</w:t>
       </w:r>
     </w:p>
     <w:p>
@@ -680,32 +515,7 @@
           <w:rFonts w:ascii="Tahoma" w:hAnsi="Tahoma" w:cs="Tahoma"/>
           <w:color w:val="382F32"/>
         </w:rPr>
-        <w:t xml:space="preserve">Open </w:t>
-      </w:r>
-      <w:proofErr w:type="gramStart"/>
-      <w:r>
-        <w:rPr>
-          <w:rFonts w:ascii="Tahoma" w:hAnsi="Tahoma" w:cs="Tahoma"/>
-          <w:color w:val="382F32"/>
-        </w:rPr>
-        <w:t>the .</w:t>
-      </w:r>
-      <w:proofErr w:type="spellStart"/>
-      <w:r>
-        <w:rPr>
-          <w:rFonts w:ascii="Tahoma" w:hAnsi="Tahoma" w:cs="Tahoma"/>
-          <w:color w:val="382F32"/>
-        </w:rPr>
-        <w:t>nlogo</w:t>
-      </w:r>
-      <w:proofErr w:type="spellEnd"/>
-      <w:proofErr w:type="gramEnd"/>
-      <w:r>
-        <w:rPr>
-          <w:rFonts w:ascii="Tahoma" w:hAnsi="Tahoma" w:cs="Tahoma"/>
-          <w:color w:val="382F32"/>
-        </w:rPr>
-        <w:t xml:space="preserve"> file.</w:t>
+        <w:t>Open the .nlogo file.</w:t>
       </w:r>
     </w:p>
     <w:p>
@@ -779,21 +589,7 @@
         <w:rPr>
           <w:color w:val="000000" w:themeColor="text1"/>
         </w:rPr>
-        <w:t xml:space="preserve">from </w:t>
-      </w:r>
-      <w:proofErr w:type="spellStart"/>
-      <w:r>
-        <w:rPr>
-          <w:color w:val="000000" w:themeColor="text1"/>
-        </w:rPr>
-        <w:t>Swarmathon</w:t>
-      </w:r>
-      <w:proofErr w:type="spellEnd"/>
-      <w:r>
-        <w:rPr>
-          <w:color w:val="000000" w:themeColor="text1"/>
-        </w:rPr>
-        <w:t xml:space="preserve"> 1 are </w:t>
+        <w:t xml:space="preserve">from Swarmathon 1 are </w:t>
       </w:r>
       <w:r>
         <w:rPr>
@@ -931,7 +727,7 @@
           <w:noProof/>
         </w:rPr>
         <w:drawing>
-          <wp:anchor distT="0" distB="0" distL="114300" distR="114300" simplePos="0" relativeHeight="251662336" behindDoc="0" locked="0" layoutInCell="1" allowOverlap="1" wp14:anchorId="36B1D323" wp14:editId="33CB1965">
+          <wp:anchor distT="0" distB="0" distL="114300" distR="114300" simplePos="0" relativeHeight="251662336" behindDoc="0" locked="0" layoutInCell="1" allowOverlap="1" wp14:anchorId="36B1D323" wp14:editId="4E8CB52E">
             <wp:simplePos x="0" y="0"/>
             <wp:positionH relativeFrom="margin">
               <wp:align>center</wp:align>
@@ -954,7 +750,7 @@
                     <pic:cNvPicPr/>
                   </pic:nvPicPr>
                   <pic:blipFill>
-                    <a:blip r:embed="rId11" r:link="rId12">
+                    <a:blip r:embed="rId11">
                       <a:extLst>
                         <a:ext uri="{28A0092B-C50C-407E-A947-70E740481C1C}">
                           <a14:useLocalDpi xmlns:a14="http://schemas.microsoft.com/office/drawing/2010/main" val="0"/>
@@ -968,7 +764,7 @@
                   <pic:spPr>
                     <a:xfrm>
                       <a:off x="0" y="0"/>
-                      <a:ext cx="4191635" cy="2828925"/>
+                      <a:ext cx="4190999" cy="2828925"/>
                     </a:xfrm>
                     <a:prstGeom prst="rect">
                       <a:avLst/>
@@ -1114,7 +910,6 @@
       <w:r>
         <w:t xml:space="preserve">Note that an additional state, </w:t>
       </w:r>
-      <w:proofErr w:type="gramStart"/>
       <w:r>
         <w:rPr>
           <w:color w:val="E7635F" w:themeColor="accent2"/>
@@ -1122,11 +917,7 @@
         <w:t>returning?</w:t>
       </w:r>
       <w:r>
-        <w:t>,</w:t>
-      </w:r>
-      <w:proofErr w:type="gramEnd"/>
-      <w:r>
-        <w:t xml:space="preserve"> has been added for you already.</w:t>
+        <w:t>, has been added for you already.</w:t>
       </w:r>
     </w:p>
     <w:p>
@@ -1509,17 +1300,28 @@
         </mc:AlternateContent>
       </w:r>
       <w:r>
+        <w:t>Let’s begin by tackling agenda items 1 –</w:t>
+      </w:r>
+      <w:r>
+        <w:t xml:space="preserve"> 3</w:t>
+      </w:r>
+      <w:r>
+        <w:t>.</w:t>
+      </w:r>
+    </w:p>
+    <w:p>
+      <w:r>
         <w:rPr>
           <w:noProof/>
         </w:rPr>
         <w:drawing>
-          <wp:anchor distT="0" distB="0" distL="114300" distR="114300" simplePos="0" relativeHeight="251663360" behindDoc="0" locked="0" layoutInCell="1" allowOverlap="1" wp14:anchorId="59890F11" wp14:editId="5657EE0D">
+          <wp:anchor distT="0" distB="0" distL="114300" distR="114300" simplePos="0" relativeHeight="251663360" behindDoc="0" locked="0" layoutInCell="1" allowOverlap="1" wp14:anchorId="59890F11" wp14:editId="2595A20D">
             <wp:simplePos x="0" y="0"/>
             <wp:positionH relativeFrom="column">
-              <wp:posOffset>654685</wp:posOffset>
+              <wp:posOffset>654050</wp:posOffset>
             </wp:positionH>
             <wp:positionV relativeFrom="paragraph">
-              <wp:posOffset>4217670</wp:posOffset>
+              <wp:posOffset>3728720</wp:posOffset>
             </wp:positionV>
             <wp:extent cx="4001135" cy="3049905"/>
             <wp:effectExtent l="50800" t="50800" r="62865" b="48895"/>
@@ -1536,7 +1338,7 @@
                     <pic:cNvPicPr/>
                   </pic:nvPicPr>
                   <pic:blipFill>
-                    <a:blip r:embed="rId13" r:link="rId14">
+                    <a:blip r:embed="rId12">
                       <a:extLst>
                         <a:ext uri="{28A0092B-C50C-407E-A947-70E740481C1C}">
                           <a14:useLocalDpi xmlns:a14="http://schemas.microsoft.com/office/drawing/2010/main" val="0"/>
@@ -1574,32 +1376,13 @@
         </w:drawing>
       </w:r>
       <w:r>
-        <w:t>Let’s begin by tackling agenda items 1 –</w:t>
-      </w:r>
-      <w:r>
-        <w:t xml:space="preserve"> 3</w:t>
-      </w:r>
-      <w:r>
-        <w:t>.</w:t>
-      </w:r>
-    </w:p>
-    <w:p>
-      <w:r>
         <w:t xml:space="preserve">Scroll to the top of the file, where the </w:t>
       </w:r>
-      <w:proofErr w:type="spellStart"/>
       <w:r>
         <w:rPr>
           <w:color w:val="E7635F" w:themeColor="accent2"/>
         </w:rPr>
-        <w:t>Globals</w:t>
-      </w:r>
-      <w:proofErr w:type="spellEnd"/>
-      <w:r>
-        <w:rPr>
-          <w:color w:val="E7635F" w:themeColor="accent2"/>
-        </w:rPr>
-        <w:t xml:space="preserve"> and Properties </w:t>
+        <w:t xml:space="preserve">Globals and Properties </w:t>
       </w:r>
       <w:r>
         <w:t xml:space="preserve">section is.  </w:t>
@@ -1611,7 +1394,6 @@
         <w:t xml:space="preserve"> new pheromone state to the robot and the new pheromone time limit variable to the patches as in the picture below. </w:t>
       </w:r>
     </w:p>
-    <w:p/>
     <w:p>
       <w:pPr>
         <w:rPr>
@@ -1623,17 +1405,18 @@
           <w:noProof/>
           <w:color w:val="auto"/>
         </w:rPr>
+        <w:lastRenderedPageBreak/>
         <w:drawing>
-          <wp:anchor distT="0" distB="0" distL="114300" distR="114300" simplePos="0" relativeHeight="251664384" behindDoc="0" locked="0" layoutInCell="1" allowOverlap="1" wp14:anchorId="3CD9EE43" wp14:editId="2976289A">
+          <wp:anchor distT="0" distB="0" distL="114300" distR="114300" simplePos="0" relativeHeight="251664384" behindDoc="0" locked="0" layoutInCell="1" allowOverlap="1" wp14:anchorId="3CD9EE43" wp14:editId="2C2E4F57">
             <wp:simplePos x="0" y="0"/>
             <wp:positionH relativeFrom="margin">
-              <wp:posOffset>84455</wp:posOffset>
+              <wp:posOffset>82582</wp:posOffset>
             </wp:positionH>
             <wp:positionV relativeFrom="paragraph">
-              <wp:posOffset>883285</wp:posOffset>
+              <wp:posOffset>889000</wp:posOffset>
             </wp:positionV>
-            <wp:extent cx="5449570" cy="4352290"/>
-            <wp:effectExtent l="50800" t="50800" r="62230" b="41910"/>
+            <wp:extent cx="5449505" cy="4352290"/>
+            <wp:effectExtent l="50800" t="50800" r="62865" b="41910"/>
             <wp:wrapTopAndBottom/>
             <wp:docPr id="6" name="3.2.2.png"/>
             <wp:cNvGraphicFramePr>
@@ -1647,7 +1430,7 @@
                     <pic:cNvPicPr/>
                   </pic:nvPicPr>
                   <pic:blipFill>
-                    <a:blip r:embed="rId15" r:link="rId16">
+                    <a:blip r:embed="rId13">
                       <a:extLst>
                         <a:ext uri="{28A0092B-C50C-407E-A947-70E740481C1C}">
                           <a14:useLocalDpi xmlns:a14="http://schemas.microsoft.com/office/drawing/2010/main" val="0"/>
@@ -1661,7 +1444,7 @@
                   <pic:spPr>
                     <a:xfrm>
                       <a:off x="0" y="0"/>
-                      <a:ext cx="5449570" cy="4352290"/>
+                      <a:ext cx="5449505" cy="4352290"/>
                     </a:xfrm>
                     <a:prstGeom prst="rect">
                       <a:avLst/>
@@ -1780,7 +1563,7 @@
           <w:color w:val="auto"/>
         </w:rPr>
         <w:drawing>
-          <wp:anchor distT="0" distB="0" distL="114300" distR="114300" simplePos="0" relativeHeight="251665408" behindDoc="0" locked="0" layoutInCell="1" allowOverlap="1" wp14:anchorId="31DDC56A" wp14:editId="76206C42">
+          <wp:anchor distT="0" distB="0" distL="114300" distR="114300" simplePos="0" relativeHeight="251665408" behindDoc="0" locked="0" layoutInCell="1" allowOverlap="1" wp14:anchorId="31DDC56A" wp14:editId="5AA10AC3">
             <wp:simplePos x="0" y="0"/>
             <wp:positionH relativeFrom="margin">
               <wp:align>center</wp:align>
@@ -1803,7 +1586,7 @@
                     <pic:cNvPicPr/>
                   </pic:nvPicPr>
                   <pic:blipFill>
-                    <a:blip r:embed="rId17" r:link="rId18">
+                    <a:blip r:embed="rId14">
                       <a:extLst>
                         <a:ext uri="{28A0092B-C50C-407E-A947-70E740481C1C}">
                           <a14:useLocalDpi xmlns:a14="http://schemas.microsoft.com/office/drawing/2010/main" val="0"/>
@@ -1817,7 +1600,7 @@
                   <pic:spPr>
                     <a:xfrm>
                       <a:off x="0" y="0"/>
-                      <a:ext cx="3019425" cy="855980"/>
+                      <a:ext cx="3018455" cy="855980"/>
                     </a:xfrm>
                     <a:prstGeom prst="rect">
                       <a:avLst/>
@@ -1853,6 +1636,7 @@
     </w:p>
     <w:p>
       <w:r>
+        <w:lastRenderedPageBreak/>
         <w:t xml:space="preserve">We’ll use a strategy similar to how we set up the base with a green color. </w:t>
       </w:r>
       <w:r>
@@ -1895,13 +1679,13 @@
           <w:color w:val="000000" w:themeColor="text1"/>
         </w:rPr>
         <w:drawing>
-          <wp:anchor distT="0" distB="0" distL="114300" distR="114300" simplePos="0" relativeHeight="251666432" behindDoc="0" locked="0" layoutInCell="1" allowOverlap="1" wp14:anchorId="1ADDC41D" wp14:editId="355FF8C9">
+          <wp:anchor distT="0" distB="0" distL="114300" distR="114300" simplePos="0" relativeHeight="251666432" behindDoc="0" locked="0" layoutInCell="1" allowOverlap="1" wp14:anchorId="1ADDC41D" wp14:editId="09B335D7">
             <wp:simplePos x="0" y="0"/>
             <wp:positionH relativeFrom="margin">
-              <wp:posOffset>-374015</wp:posOffset>
+              <wp:posOffset>-374650</wp:posOffset>
             </wp:positionH>
             <wp:positionV relativeFrom="paragraph">
-              <wp:posOffset>1221105</wp:posOffset>
+              <wp:posOffset>1224280</wp:posOffset>
             </wp:positionV>
             <wp:extent cx="7042785" cy="2567940"/>
             <wp:effectExtent l="50800" t="50800" r="43815" b="48260"/>
@@ -1918,7 +1702,7 @@
                     <pic:cNvPicPr/>
                   </pic:nvPicPr>
                   <pic:blipFill>
-                    <a:blip r:embed="rId19" r:link="rId20">
+                    <a:blip r:embed="rId15">
                       <a:extLst>
                         <a:ext uri="{28A0092B-C50C-407E-A947-70E740481C1C}">
                           <a14:useLocalDpi xmlns:a14="http://schemas.microsoft.com/office/drawing/2010/main" val="0"/>
@@ -1967,14 +1751,12 @@
       <w:r>
         <w:t xml:space="preserve">in the picture below. Don’t forget to add the new rocks to the </w:t>
       </w:r>
-      <w:proofErr w:type="spellStart"/>
       <w:r>
         <w:rPr>
           <w:color w:val="E7635F" w:themeColor="accent2"/>
         </w:rPr>
         <w:t>numberOfRocks</w:t>
       </w:r>
-      <w:proofErr w:type="spellEnd"/>
       <w:r>
         <w:rPr>
           <w:color w:val="000000" w:themeColor="text1"/>
@@ -1996,14 +1778,12 @@
       <w:r>
         <w:t xml:space="preserve">Adjust the </w:t>
       </w:r>
-      <w:proofErr w:type="spellStart"/>
       <w:r>
         <w:rPr>
           <w:color w:val="E7635F" w:themeColor="accent2"/>
         </w:rPr>
         <w:t>largeClusterRocks</w:t>
       </w:r>
-      <w:proofErr w:type="spellEnd"/>
       <w:r>
         <w:t xml:space="preserve"> slider value to be greater than 0 if</w:t>
       </w:r>
@@ -2031,7 +1811,7 @@
           <w:noProof/>
         </w:rPr>
         <w:drawing>
-          <wp:anchor distT="0" distB="0" distL="114300" distR="114300" simplePos="0" relativeHeight="251667456" behindDoc="0" locked="0" layoutInCell="1" allowOverlap="1" wp14:anchorId="6AD5CBA0" wp14:editId="276DA540">
+          <wp:anchor distT="0" distB="0" distL="114300" distR="114300" simplePos="0" relativeHeight="251667456" behindDoc="0" locked="0" layoutInCell="1" allowOverlap="1" wp14:anchorId="6AD5CBA0" wp14:editId="1D1AB712">
             <wp:simplePos x="0" y="0"/>
             <wp:positionH relativeFrom="margin">
               <wp:align>center</wp:align>
@@ -2054,7 +1834,7 @@
                     <pic:cNvPicPr/>
                   </pic:nvPicPr>
                   <pic:blipFill>
-                    <a:blip r:embed="rId21" r:link="rId22">
+                    <a:blip r:embed="rId16">
                       <a:extLst>
                         <a:ext uri="{28A0092B-C50C-407E-A947-70E740481C1C}">
                           <a14:useLocalDpi xmlns:a14="http://schemas.microsoft.com/office/drawing/2010/main" val="0"/>
@@ -2068,7 +1848,7 @@
                   <pic:spPr>
                     <a:xfrm>
                       <a:off x="0" y="0"/>
-                      <a:ext cx="5449570" cy="3840480"/>
+                      <a:ext cx="5449329" cy="3840480"/>
                     </a:xfrm>
                     <a:prstGeom prst="rect">
                       <a:avLst/>
@@ -2181,16 +1961,7 @@
                               <w:pStyle w:val="Date"/>
                             </w:pPr>
                             <w:r>
-                              <w:t xml:space="preserve">agenda  </w:t>
-                            </w:r>
-                            <w:r>
-                              <w:t xml:space="preserve">4 </w:t>
-                            </w:r>
-                            <w:r>
-                              <w:t>–</w:t>
-                            </w:r>
-                            <w:r>
-                              <w:t xml:space="preserve"> 5</w:t>
+                              <w:t>agenda  4 – 5</w:t>
                             </w:r>
                           </w:p>
                           <w:p>
@@ -2210,7 +1981,6 @@
                               </w:rPr>
                               <w:t xml:space="preserve">Our robot controller statements in the go procedure need to handle the state in which the robots are using pheromone. Note that an additional state, </w:t>
                             </w:r>
-                            <w:proofErr w:type="gramStart"/>
                             <w:r>
                               <w:rPr>
                                 <w:color w:val="E7635F" w:themeColor="accent2"/>
@@ -2221,14 +1991,7 @@
                               <w:rPr>
                                 <w:color w:val="FFFFFF" w:themeColor="background1"/>
                               </w:rPr>
-                              <w:t>,</w:t>
-                            </w:r>
-                            <w:proofErr w:type="gramEnd"/>
-                            <w:r>
-                              <w:rPr>
-                                <w:color w:val="FFFFFF" w:themeColor="background1"/>
-                              </w:rPr>
-                              <w:t xml:space="preserve"> has been added for you already.</w:t>
+                              <w:t>, has been added for you already.</w:t>
                             </w:r>
                           </w:p>
                           <w:p>
@@ -2288,16 +2051,7 @@
                         <w:pStyle w:val="Date"/>
                       </w:pPr>
                       <w:r>
-                        <w:t xml:space="preserve">agenda  </w:t>
-                      </w:r>
-                      <w:r>
-                        <w:t xml:space="preserve">4 </w:t>
-                      </w:r>
-                      <w:r>
-                        <w:t>–</w:t>
-                      </w:r>
-                      <w:r>
-                        <w:t xml:space="preserve"> 5</w:t>
+                        <w:t>agenda  4 – 5</w:t>
                       </w:r>
                     </w:p>
                     <w:p>
@@ -2317,7 +2071,6 @@
                         </w:rPr>
                         <w:t xml:space="preserve">Our robot controller statements in the go procedure need to handle the state in which the robots are using pheromone. Note that an additional state, </w:t>
                       </w:r>
-                      <w:proofErr w:type="gramStart"/>
                       <w:r>
                         <w:rPr>
                           <w:color w:val="E7635F" w:themeColor="accent2"/>
@@ -2328,14 +2081,7 @@
                         <w:rPr>
                           <w:color w:val="FFFFFF" w:themeColor="background1"/>
                         </w:rPr>
-                        <w:t>,</w:t>
-                      </w:r>
-                      <w:proofErr w:type="gramEnd"/>
-                      <w:r>
-                        <w:rPr>
-                          <w:color w:val="FFFFFF" w:themeColor="background1"/>
-                        </w:rPr>
-                        <w:t xml:space="preserve"> has been added for you already.</w:t>
+                        <w:t>, has been added for you already.</w:t>
                       </w:r>
                     </w:p>
                     <w:p>
@@ -2444,36 +2190,28 @@
         </w:rPr>
         <w:t xml:space="preserve"> and </w:t>
       </w:r>
-      <w:proofErr w:type="spellStart"/>
       <w:r>
         <w:rPr>
           <w:color w:val="E7635F" w:themeColor="accent2"/>
         </w:rPr>
-        <w:t>usingPheromone</w:t>
-      </w:r>
-      <w:proofErr w:type="spellEnd"/>
+        <w:t>usingPheromone?</w:t>
+      </w:r>
+      <w:r>
+        <w:rPr>
+          <w:color w:val="auto"/>
+        </w:rPr>
+        <w:t xml:space="preserve"> is doing the latter and should not </w:t>
+      </w:r>
       <w:r>
         <w:rPr>
           <w:color w:val="E7635F" w:themeColor="accent2"/>
         </w:rPr>
-        <w:t>?</w:t>
+        <w:t xml:space="preserve">check-for-trails </w:t>
       </w:r>
       <w:r>
         <w:rPr>
           <w:color w:val="auto"/>
         </w:rPr>
-        <w:t xml:space="preserve"> is doing the latter and should not </w:t>
-      </w:r>
-      <w:r>
-        <w:rPr>
-          <w:color w:val="E7635F" w:themeColor="accent2"/>
-        </w:rPr>
-        <w:t xml:space="preserve">check-for-trails </w:t>
-      </w:r>
-      <w:r>
-        <w:rPr>
-          <w:color w:val="auto"/>
-        </w:rPr>
         <w:t>to follow.</w:t>
       </w:r>
     </w:p>
@@ -2483,13 +2221,13 @@
           <w:noProof/>
         </w:rPr>
         <w:drawing>
-          <wp:anchor distT="0" distB="0" distL="114300" distR="114300" simplePos="0" relativeHeight="251671552" behindDoc="0" locked="0" layoutInCell="1" allowOverlap="1" wp14:anchorId="6D0D5086" wp14:editId="26BABB2F">
+          <wp:anchor distT="0" distB="0" distL="114300" distR="114300" simplePos="0" relativeHeight="251671552" behindDoc="0" locked="0" layoutInCell="1" allowOverlap="1" wp14:anchorId="6D0D5086" wp14:editId="5890D5B6">
             <wp:simplePos x="0" y="0"/>
             <wp:positionH relativeFrom="margin">
-              <wp:posOffset>-372110</wp:posOffset>
+              <wp:posOffset>-374650</wp:posOffset>
             </wp:positionH>
             <wp:positionV relativeFrom="paragraph">
-              <wp:posOffset>935990</wp:posOffset>
+              <wp:posOffset>931545</wp:posOffset>
             </wp:positionV>
             <wp:extent cx="6562090" cy="2250440"/>
             <wp:effectExtent l="50800" t="50800" r="41910" b="60960"/>
@@ -2506,7 +2244,7 @@
                     <pic:cNvPicPr/>
                   </pic:nvPicPr>
                   <pic:blipFill>
-                    <a:blip r:embed="rId23" r:link="rId24">
+                    <a:blip r:embed="rId17">
                       <a:extLst>
                         <a:ext uri="{28A0092B-C50C-407E-A947-70E740481C1C}">
                           <a14:useLocalDpi xmlns:a14="http://schemas.microsoft.com/office/drawing/2010/main" val="0"/>
@@ -2565,13 +2303,7 @@
     <w:p/>
     <w:p>
       <w:r>
-        <w:t xml:space="preserve">We can also write a controller for the patches. Let’s do that so that every time the procedure runs (once per tick), the pheromone trails evaporate. As a trail evaporates, it changes color. </w:t>
-      </w:r>
-      <w:r>
-        <w:t xml:space="preserve">Using patch color is a great way to distinguish </w:t>
-      </w:r>
-      <w:r>
-        <w:t>between different stages of evaporation, as it is easy to see when running the simulation.</w:t>
+        <w:t>We can also write a controller for the patches. Let’s do that so that every time the procedure runs (once per tick), the pheromone trails evaporate. As a trail evaporates, it changes color. Using patch color is a great way to distinguish between different stages of evaporation, as it is easy to see when running the simulation.</w:t>
       </w:r>
     </w:p>
     <w:p>
@@ -2579,7 +2311,16 @@
         <w:t xml:space="preserve">Robots cannot sense the faintest trail. </w:t>
       </w:r>
       <w:r>
-        <w:t>We’ll implement that behavior a little bit later on. For now, fill in the patches controller by carefully reading the comments and using the picture that follows.</w:t>
+        <w:t>(</w:t>
+      </w:r>
+      <w:r>
+        <w:t>We’ll implement that behavior a little bit later on.</w:t>
+      </w:r>
+      <w:r>
+        <w:t>)</w:t>
+      </w:r>
+      <w:r>
+        <w:t xml:space="preserve"> For now, fill in the patches controller by carefully reading the comments and using the picture that follows.</w:t>
       </w:r>
     </w:p>
     <w:p>
@@ -2589,13 +2330,13 @@
         </w:rPr>
         <w:lastRenderedPageBreak/>
         <w:drawing>
-          <wp:anchor distT="0" distB="0" distL="114300" distR="114300" simplePos="0" relativeHeight="251672576" behindDoc="0" locked="0" layoutInCell="1" allowOverlap="1" wp14:anchorId="279CFA10" wp14:editId="152CDD8E">
+          <wp:anchor distT="0" distB="0" distL="114300" distR="114300" simplePos="0" relativeHeight="251672576" behindDoc="0" locked="0" layoutInCell="1" allowOverlap="1" wp14:anchorId="279CFA10" wp14:editId="054F12CB">
             <wp:simplePos x="0" y="0"/>
             <wp:positionH relativeFrom="margin">
-              <wp:posOffset>83820</wp:posOffset>
+              <wp:posOffset>82550</wp:posOffset>
             </wp:positionH>
             <wp:positionV relativeFrom="paragraph">
-              <wp:posOffset>50800</wp:posOffset>
+              <wp:posOffset>54610</wp:posOffset>
             </wp:positionV>
             <wp:extent cx="5449570" cy="2433320"/>
             <wp:effectExtent l="50800" t="50800" r="62230" b="55880"/>
@@ -2612,7 +2353,7 @@
                     <pic:cNvPicPr/>
                   </pic:nvPicPr>
                   <pic:blipFill>
-                    <a:blip r:embed="rId25" r:link="rId26">
+                    <a:blip r:embed="rId18">
                       <a:extLst>
                         <a:ext uri="{28A0092B-C50C-407E-A947-70E740481C1C}">
                           <a14:useLocalDpi xmlns:a14="http://schemas.microsoft.com/office/drawing/2010/main" val="0"/>
@@ -2670,19 +2411,11 @@
       <w:r>
         <w:t xml:space="preserve">.  This is because the </w:t>
       </w:r>
-      <w:proofErr w:type="spellStart"/>
       <w:r>
         <w:rPr>
           <w:color w:val="E7635F" w:themeColor="accent2"/>
         </w:rPr>
-        <w:t>usingPheromone</w:t>
-      </w:r>
-      <w:proofErr w:type="spellEnd"/>
-      <w:r>
-        <w:rPr>
-          <w:color w:val="E7635F" w:themeColor="accent2"/>
-        </w:rPr>
-        <w:t>?</w:t>
+        <w:t>usingPheromone?</w:t>
       </w:r>
       <w:r>
         <w:t xml:space="preserve"> variable is never set to true at this point! </w:t>
@@ -2842,13 +2575,7 @@
                               <w:rPr>
                                 <w:color w:val="FFFFFF" w:themeColor="background1"/>
                               </w:rPr>
-                              <w:t xml:space="preserve">State switching </w:t>
-                            </w:r>
-                            <w:r>
-                              <w:rPr>
-                                <w:color w:val="FFFFFF" w:themeColor="background1"/>
-                              </w:rPr>
-                              <w:t>is managed.</w:t>
+                              <w:t>State switching is managed.</w:t>
                             </w:r>
                           </w:p>
                           <w:p>
@@ -2968,13 +2695,7 @@
                         <w:rPr>
                           <w:color w:val="FFFFFF" w:themeColor="background1"/>
                         </w:rPr>
-                        <w:t xml:space="preserve">State switching </w:t>
-                      </w:r>
-                      <w:r>
-                        <w:rPr>
-                          <w:color w:val="FFFFFF" w:themeColor="background1"/>
-                        </w:rPr>
-                        <w:t>is managed.</w:t>
+                        <w:t>State switching is managed.</w:t>
                       </w:r>
                     </w:p>
                     <w:p>
@@ -3027,10 +2748,84 @@
     </w:p>
     <w:p>
       <w:pPr>
-        <w:rPr>
-          <w:color w:val="000000" w:themeColor="text1"/>
-        </w:rPr>
-      </w:pPr>
+        <w:pStyle w:val="Heading2"/>
+      </w:pPr>
+      <w:r>
+        <w:t>Laying the trail</w:t>
+      </w:r>
+    </w:p>
+    <w:p>
+      <w:pPr>
+        <w:rPr>
+          <w:color w:val="000000" w:themeColor="text1"/>
+        </w:rPr>
+      </w:pPr>
+      <w:r>
+        <w:rPr>
+          <w:noProof/>
+          <w:color w:val="000000" w:themeColor="text1"/>
+        </w:rPr>
+        <w:drawing>
+          <wp:anchor distT="0" distB="0" distL="114300" distR="114300" simplePos="0" relativeHeight="251675648" behindDoc="0" locked="0" layoutInCell="1" allowOverlap="1" wp14:anchorId="64CBC3DF" wp14:editId="3250562C">
+            <wp:simplePos x="0" y="0"/>
+            <wp:positionH relativeFrom="margin">
+              <wp:posOffset>-30480</wp:posOffset>
+            </wp:positionH>
+            <wp:positionV relativeFrom="paragraph">
+              <wp:posOffset>647700</wp:posOffset>
+            </wp:positionV>
+            <wp:extent cx="5449570" cy="1195705"/>
+            <wp:effectExtent l="50800" t="50800" r="62230" b="48895"/>
+            <wp:wrapTopAndBottom/>
+            <wp:docPr id="12" name="Picture 12"/>
+            <wp:cNvGraphicFramePr>
+              <a:graphicFrameLocks xmlns:a="http://schemas.openxmlformats.org/drawingml/2006/main" noChangeAspect="1"/>
+            </wp:cNvGraphicFramePr>
+            <a:graphic xmlns:a="http://schemas.openxmlformats.org/drawingml/2006/main">
+              <a:graphicData uri="http://schemas.openxmlformats.org/drawingml/2006/picture">
+                <pic:pic xmlns:pic="http://schemas.openxmlformats.org/drawingml/2006/picture">
+                  <pic:nvPicPr>
+                    <pic:cNvPr id="12" name="6.1.png"/>
+                    <pic:cNvPicPr/>
+                  </pic:nvPicPr>
+                  <pic:blipFill>
+                    <a:blip r:embed="rId19">
+                      <a:extLst>
+                        <a:ext uri="{28A0092B-C50C-407E-A947-70E740481C1C}">
+                          <a14:useLocalDpi xmlns:a14="http://schemas.microsoft.com/office/drawing/2010/main" val="0"/>
+                        </a:ext>
+                      </a:extLst>
+                    </a:blip>
+                    <a:stretch>
+                      <a:fillRect/>
+                    </a:stretch>
+                  </pic:blipFill>
+                  <pic:spPr>
+                    <a:xfrm>
+                      <a:off x="0" y="0"/>
+                      <a:ext cx="5449570" cy="1195705"/>
+                    </a:xfrm>
+                    <a:prstGeom prst="rect">
+                      <a:avLst/>
+                    </a:prstGeom>
+                    <a:ln w="38100">
+                      <a:solidFill>
+                        <a:schemeClr val="accent1"/>
+                      </a:solidFill>
+                    </a:ln>
+                  </pic:spPr>
+                </pic:pic>
+              </a:graphicData>
+            </a:graphic>
+            <wp14:sizeRelH relativeFrom="page">
+              <wp14:pctWidth>0</wp14:pctWidth>
+            </wp14:sizeRelH>
+            <wp14:sizeRelV relativeFrom="page">
+              <wp14:pctHeight>0</wp14:pctHeight>
+            </wp14:sizeRelV>
+          </wp:anchor>
+        </w:drawing>
+      </w:r>
       <w:r>
         <w:t xml:space="preserve">Doing this is surprisingly easy! Just scroll to the </w:t>
       </w:r>
@@ -3053,12 +2848,1890 @@
           <w:color w:val="000000" w:themeColor="text1"/>
         </w:rPr>
       </w:pPr>
+      <w:r>
+        <w:rPr>
+          <w:color w:val="000000" w:themeColor="text1"/>
+        </w:rPr>
+        <w:t>Note</w:t>
+      </w:r>
+      <w:r>
+        <w:rPr>
+          <w:color w:val="000000" w:themeColor="text1"/>
+        </w:rPr>
+        <w:t xml:space="preserve"> that in the </w:t>
+      </w:r>
+      <w:r>
+        <w:rPr>
+          <w:color w:val="E7635F" w:themeColor="accent2"/>
+        </w:rPr>
+        <w:t xml:space="preserve">look-for-rocks </w:t>
+      </w:r>
+      <w:r>
+        <w:rPr>
+          <w:color w:val="000000" w:themeColor="text1"/>
+        </w:rPr>
+        <w:t xml:space="preserve">procedure, </w:t>
+      </w:r>
+      <w:r>
+        <w:rPr>
+          <w:b/>
+          <w:color w:val="000000" w:themeColor="text1"/>
+        </w:rPr>
+        <w:t xml:space="preserve">all </w:t>
+      </w:r>
+      <w:r>
+        <w:rPr>
+          <w:color w:val="000000" w:themeColor="text1"/>
+        </w:rPr>
+        <w:t xml:space="preserve">robots who finds a rock set their state so that they will </w:t>
+      </w:r>
+      <w:r>
+        <w:rPr>
+          <w:color w:val="E7635F" w:themeColor="accent2"/>
+        </w:rPr>
+        <w:t>return-to-base</w:t>
+      </w:r>
+      <w:r>
+        <w:rPr>
+          <w:color w:val="000000" w:themeColor="text1"/>
+        </w:rPr>
+        <w:t xml:space="preserve">, regardless of whether they are </w:t>
+      </w:r>
+      <w:r>
+        <w:rPr>
+          <w:color w:val="E7635F" w:themeColor="accent2"/>
+        </w:rPr>
+        <w:t xml:space="preserve">usingPheromone? </w:t>
+      </w:r>
+      <w:r>
+        <w:rPr>
+          <w:color w:val="000000" w:themeColor="text1"/>
+        </w:rPr>
+        <w:t xml:space="preserve">or not. </w:t>
+      </w:r>
+    </w:p>
+    <w:p>
+      <w:pPr>
+        <w:rPr>
+          <w:color w:val="000000" w:themeColor="text1"/>
+        </w:rPr>
+      </w:pPr>
+      <w:r>
+        <w:rPr>
+          <w:color w:val="000000" w:themeColor="text1"/>
+        </w:rPr>
+        <w:t xml:space="preserve">Now that we’ve set the </w:t>
+      </w:r>
+      <w:r>
+        <w:rPr>
+          <w:b/>
+          <w:color w:val="000000" w:themeColor="text1"/>
+        </w:rPr>
+        <w:t xml:space="preserve">condition </w:t>
+      </w:r>
+      <w:r>
+        <w:rPr>
+          <w:color w:val="000000" w:themeColor="text1"/>
+        </w:rPr>
+        <w:t xml:space="preserve">under which the robots will lay trails back to the nest, let’s code that </w:t>
+      </w:r>
+      <w:r>
+        <w:rPr>
+          <w:b/>
+          <w:color w:val="000000" w:themeColor="text1"/>
+        </w:rPr>
+        <w:t>behavior</w:t>
+      </w:r>
+      <w:r>
+        <w:rPr>
+          <w:color w:val="000000" w:themeColor="text1"/>
+        </w:rPr>
+        <w:t>.</w:t>
+      </w:r>
+      <w:r>
+        <w:rPr>
+          <w:color w:val="000000" w:themeColor="text1"/>
+        </w:rPr>
+        <w:t xml:space="preserve"> Scroll to the next procedure, </w:t>
+      </w:r>
+      <w:r>
+        <w:rPr>
+          <w:color w:val="E7635F" w:themeColor="accent2"/>
+        </w:rPr>
+        <w:t>return-to-base</w:t>
+      </w:r>
+      <w:r>
+        <w:rPr>
+          <w:color w:val="000000" w:themeColor="text1"/>
+        </w:rPr>
+        <w:t xml:space="preserve">. </w:t>
+      </w:r>
+      <w:r>
+        <w:rPr>
+          <w:color w:val="000000" w:themeColor="text1"/>
+        </w:rPr>
+        <w:t>Note that there are two areas to fill in,</w:t>
+      </w:r>
+      <w:r>
+        <w:rPr>
+          <w:color w:val="000000" w:themeColor="text1"/>
+        </w:rPr>
+        <w:t xml:space="preserve"> 1) and 2),</w:t>
+      </w:r>
+      <w:r>
+        <w:rPr>
+          <w:color w:val="000000" w:themeColor="text1"/>
+        </w:rPr>
+        <w:t xml:space="preserve"> and that 1) is at the </w:t>
+      </w:r>
+      <w:r>
+        <w:rPr>
+          <w:i/>
+          <w:color w:val="000000" w:themeColor="text1"/>
+        </w:rPr>
+        <w:t>bottom</w:t>
+      </w:r>
+      <w:r>
+        <w:rPr>
+          <w:i/>
+          <w:color w:val="000000" w:themeColor="text1"/>
+        </w:rPr>
+        <w:t xml:space="preserve"> </w:t>
+      </w:r>
+      <w:r>
+        <w:rPr>
+          <w:color w:val="000000" w:themeColor="text1"/>
+        </w:rPr>
+        <w:t>of the procedure</w:t>
+      </w:r>
+      <w:r>
+        <w:rPr>
+          <w:i/>
+          <w:color w:val="000000" w:themeColor="text1"/>
+        </w:rPr>
+        <w:t xml:space="preserve">. </w:t>
+      </w:r>
+    </w:p>
+    <w:p>
+      <w:pPr>
+        <w:rPr>
+          <w:color w:val="000000" w:themeColor="text1"/>
+        </w:rPr>
+      </w:pPr>
+      <w:r>
+        <w:rPr>
+          <w:color w:val="000000" w:themeColor="text1"/>
+        </w:rPr>
+        <w:t>Let’</w:t>
+      </w:r>
+      <w:r>
+        <w:rPr>
+          <w:color w:val="000000" w:themeColor="text1"/>
+        </w:rPr>
+        <w:t xml:space="preserve">s start </w:t>
+      </w:r>
+      <w:r>
+        <w:rPr>
+          <w:color w:val="000000" w:themeColor="text1"/>
+        </w:rPr>
+        <w:t>with</w:t>
+      </w:r>
+      <w:r>
+        <w:rPr>
+          <w:color w:val="000000" w:themeColor="text1"/>
+        </w:rPr>
+        <w:t xml:space="preserve"> 1). </w:t>
+      </w:r>
+      <w:r>
+        <w:rPr>
+          <w:color w:val="000000" w:themeColor="text1"/>
+        </w:rPr>
+        <w:t>W</w:t>
+      </w:r>
+      <w:r>
+        <w:rPr>
+          <w:color w:val="000000" w:themeColor="text1"/>
+        </w:rPr>
+        <w:t>e will have robots that found 2 or more additional rocks in the area where they picked up a rock lay a trail back to the base.</w:t>
+      </w:r>
+      <w:r>
+        <w:rPr>
+          <w:color w:val="000000" w:themeColor="text1"/>
+        </w:rPr>
+        <w:t xml:space="preserve"> </w:t>
+      </w:r>
+      <w:r>
+        <w:rPr>
+          <w:color w:val="000000" w:themeColor="text1"/>
+        </w:rPr>
+        <w:t xml:space="preserve">Let’s make the trail by changing the patch color under the robot to cyan. Recall that in our pheromone controller in the go procedure, we specified that cyan was the strongest (most recently laid) trail. </w:t>
+      </w:r>
+    </w:p>
+    <w:p>
+      <w:pPr>
+        <w:pStyle w:val="Header"/>
+        <w:rPr>
+          <w:b/>
+          <w:color w:val="E7635F" w:themeColor="accent2"/>
+        </w:rPr>
+      </w:pPr>
+      <w:r>
+        <w:rPr>
+          <w:b/>
+          <w:color w:val="E7635F" w:themeColor="accent2"/>
+        </w:rPr>
+        <w:lastRenderedPageBreak/>
+        <w:t>IMPORTANT!  Do not change yellow patches to cyan—or you are eliminating rocks!</w:t>
+      </w:r>
+    </w:p>
+    <w:p>
+      <w:pPr>
+        <w:pStyle w:val="Header"/>
+        <w:rPr>
+          <w:color w:val="000000" w:themeColor="text1"/>
+        </w:rPr>
+      </w:pPr>
+      <w:r>
+        <w:rPr>
+          <w:color w:val="000000" w:themeColor="text1"/>
+        </w:rPr>
+        <w:t>Enter the code from the picture below</w:t>
+      </w:r>
+      <w:r>
+        <w:rPr>
+          <w:color w:val="000000" w:themeColor="text1"/>
+        </w:rPr>
+        <w:t xml:space="preserve"> to complete 1)</w:t>
+      </w:r>
+      <w:r>
+        <w:rPr>
+          <w:color w:val="000000" w:themeColor="text1"/>
+        </w:rPr>
+        <w:t>.</w:t>
+      </w:r>
+    </w:p>
+    <w:p>
+      <w:pPr>
+        <w:pStyle w:val="Header"/>
+        <w:rPr>
+          <w:color w:val="000000" w:themeColor="text1"/>
+        </w:rPr>
+      </w:pPr>
+    </w:p>
+    <w:p>
+      <w:pPr>
+        <w:pStyle w:val="Header"/>
+        <w:spacing w:line="276" w:lineRule="auto"/>
+        <w:rPr>
+          <w:color w:val="000000" w:themeColor="text1"/>
+        </w:rPr>
+      </w:pPr>
+      <w:r>
+        <w:rPr>
+          <w:noProof/>
+          <w:color w:val="000000" w:themeColor="text1"/>
+        </w:rPr>
+        <w:drawing>
+          <wp:anchor distT="0" distB="0" distL="114300" distR="114300" simplePos="0" relativeHeight="251676672" behindDoc="0" locked="0" layoutInCell="1" allowOverlap="1" wp14:anchorId="562F79CF" wp14:editId="3515EA34">
+            <wp:simplePos x="0" y="0"/>
+            <wp:positionH relativeFrom="margin">
+              <wp:align>center</wp:align>
+            </wp:positionH>
+            <wp:positionV relativeFrom="paragraph">
+              <wp:posOffset>-5715</wp:posOffset>
+            </wp:positionV>
+            <wp:extent cx="5449570" cy="1928495"/>
+            <wp:effectExtent l="50800" t="50800" r="62230" b="52705"/>
+            <wp:wrapTopAndBottom/>
+            <wp:docPr id="17" name="Picture 17"/>
+            <wp:cNvGraphicFramePr>
+              <a:graphicFrameLocks xmlns:a="http://schemas.openxmlformats.org/drawingml/2006/main" noChangeAspect="1"/>
+            </wp:cNvGraphicFramePr>
+            <a:graphic xmlns:a="http://schemas.openxmlformats.org/drawingml/2006/main">
+              <a:graphicData uri="http://schemas.openxmlformats.org/drawingml/2006/picture">
+                <pic:pic xmlns:pic="http://schemas.openxmlformats.org/drawingml/2006/picture">
+                  <pic:nvPicPr>
+                    <pic:cNvPr id="17" name="6.2.png"/>
+                    <pic:cNvPicPr/>
+                  </pic:nvPicPr>
+                  <pic:blipFill rotWithShape="1">
+                    <a:blip r:embed="rId20">
+                      <a:extLst>
+                        <a:ext uri="{28A0092B-C50C-407E-A947-70E740481C1C}">
+                          <a14:useLocalDpi xmlns:a14="http://schemas.microsoft.com/office/drawing/2010/main" val="0"/>
+                        </a:ext>
+                      </a:extLst>
+                    </a:blip>
+                    <a:srcRect t="3801"/>
+                    <a:stretch/>
+                  </pic:blipFill>
+                  <pic:spPr bwMode="auto">
+                    <a:xfrm>
+                      <a:off x="0" y="0"/>
+                      <a:ext cx="5449570" cy="1928495"/>
+                    </a:xfrm>
+                    <a:prstGeom prst="rect">
+                      <a:avLst/>
+                    </a:prstGeom>
+                    <a:ln w="38100">
+                      <a:solidFill>
+                        <a:schemeClr val="accent1"/>
+                      </a:solidFill>
+                    </a:ln>
+                    <a:extLst>
+                      <a:ext uri="{53640926-AAD7-44D8-BBD7-CCE9431645EC}">
+                        <a14:shadowObscured xmlns:a14="http://schemas.microsoft.com/office/drawing/2010/main"/>
+                      </a:ext>
+                    </a:extLst>
+                  </pic:spPr>
+                </pic:pic>
+              </a:graphicData>
+            </a:graphic>
+            <wp14:sizeRelH relativeFrom="page">
+              <wp14:pctWidth>0</wp14:pctWidth>
+            </wp14:sizeRelH>
+            <wp14:sizeRelV relativeFrom="page">
+              <wp14:pctHeight>0</wp14:pctHeight>
+            </wp14:sizeRelV>
+          </wp:anchor>
+        </w:drawing>
+      </w:r>
+      <w:r>
+        <w:rPr>
+          <w:color w:val="000000" w:themeColor="text1"/>
+        </w:rPr>
+        <w:t xml:space="preserve">Go back to the interface and click </w:t>
+      </w:r>
+      <w:r>
+        <w:rPr>
+          <w:color w:val="E7635F" w:themeColor="accent2"/>
+        </w:rPr>
+        <w:t>setup</w:t>
+      </w:r>
+      <w:r>
+        <w:rPr>
+          <w:color w:val="000000" w:themeColor="text1"/>
+        </w:rPr>
+        <w:t xml:space="preserve"> and then </w:t>
+      </w:r>
+      <w:r>
+        <w:rPr>
+          <w:color w:val="E7635F" w:themeColor="accent2"/>
+        </w:rPr>
+        <w:t>go</w:t>
+      </w:r>
+      <w:r>
+        <w:rPr>
+          <w:color w:val="000000" w:themeColor="text1"/>
+        </w:rPr>
+        <w:t>. Robots begin to lay trails!</w:t>
+      </w:r>
+    </w:p>
+    <w:p>
+      <w:pPr>
+        <w:pStyle w:val="Header"/>
+        <w:spacing w:line="276" w:lineRule="auto"/>
+        <w:rPr>
+          <w:color w:val="000000" w:themeColor="text1"/>
+        </w:rPr>
+      </w:pPr>
+      <w:r>
+        <w:rPr>
+          <w:noProof/>
+          <w:color w:val="000000" w:themeColor="text1"/>
+        </w:rPr>
+        <w:drawing>
+          <wp:anchor distT="0" distB="0" distL="114300" distR="114300" simplePos="0" relativeHeight="251677696" behindDoc="0" locked="0" layoutInCell="1" allowOverlap="1" wp14:anchorId="1282DC6C" wp14:editId="08C624D4">
+            <wp:simplePos x="0" y="0"/>
+            <wp:positionH relativeFrom="margin">
+              <wp:align>center</wp:align>
+            </wp:positionH>
+            <wp:positionV relativeFrom="paragraph">
+              <wp:posOffset>452120</wp:posOffset>
+            </wp:positionV>
+            <wp:extent cx="2540000" cy="2540000"/>
+            <wp:effectExtent l="50800" t="50800" r="50800" b="50800"/>
+            <wp:wrapTopAndBottom/>
+            <wp:docPr id="18" name="Picture 18"/>
+            <wp:cNvGraphicFramePr>
+              <a:graphicFrameLocks xmlns:a="http://schemas.openxmlformats.org/drawingml/2006/main" noChangeAspect="1"/>
+            </wp:cNvGraphicFramePr>
+            <a:graphic xmlns:a="http://schemas.openxmlformats.org/drawingml/2006/main">
+              <a:graphicData uri="http://schemas.openxmlformats.org/drawingml/2006/picture">
+                <pic:pic xmlns:pic="http://schemas.openxmlformats.org/drawingml/2006/picture">
+                  <pic:nvPicPr>
+                    <pic:cNvPr id="18" name="6.3.png"/>
+                    <pic:cNvPicPr/>
+                  </pic:nvPicPr>
+                  <pic:blipFill>
+                    <a:blip r:embed="rId21">
+                      <a:extLst>
+                        <a:ext uri="{28A0092B-C50C-407E-A947-70E740481C1C}">
+                          <a14:useLocalDpi xmlns:a14="http://schemas.microsoft.com/office/drawing/2010/main" val="0"/>
+                        </a:ext>
+                      </a:extLst>
+                    </a:blip>
+                    <a:stretch>
+                      <a:fillRect/>
+                    </a:stretch>
+                  </pic:blipFill>
+                  <pic:spPr>
+                    <a:xfrm>
+                      <a:off x="0" y="0"/>
+                      <a:ext cx="2540000" cy="2540000"/>
+                    </a:xfrm>
+                    <a:prstGeom prst="rect">
+                      <a:avLst/>
+                    </a:prstGeom>
+                    <a:ln w="38100">
+                      <a:solidFill>
+                        <a:schemeClr val="accent1"/>
+                      </a:solidFill>
+                    </a:ln>
+                  </pic:spPr>
+                </pic:pic>
+              </a:graphicData>
+            </a:graphic>
+            <wp14:sizeRelH relativeFrom="page">
+              <wp14:pctWidth>0</wp14:pctWidth>
+            </wp14:sizeRelH>
+            <wp14:sizeRelV relativeFrom="page">
+              <wp14:pctHeight>0</wp14:pctHeight>
+            </wp14:sizeRelV>
+          </wp:anchor>
+        </w:drawing>
+      </w:r>
+    </w:p>
+    <w:p>
+      <w:pPr>
+        <w:pStyle w:val="Header"/>
+        <w:rPr>
+          <w:color w:val="000000" w:themeColor="text1"/>
+        </w:rPr>
+      </w:pPr>
+    </w:p>
+    <w:p>
+      <w:pPr>
+        <w:pStyle w:val="Heading2"/>
+      </w:pPr>
+      <w:r>
+        <w:t>sensing and deciding to follow the trail</w:t>
+      </w:r>
+    </w:p>
+    <w:p>
+      <w:r>
+        <w:t>Now that the robots are laying trails, let’s get other robots to follow them. In nature, however, ants don’t follow trails 100% of the time. They may randomly decide to do something else. Let’s give o</w:t>
+      </w:r>
+      <w:r>
+        <w:t xml:space="preserve">ur robots the same independence by using </w:t>
+      </w:r>
+      <w:r>
+        <w:rPr>
+          <w:b/>
+        </w:rPr>
+        <w:t>probability</w:t>
+      </w:r>
+      <w:r>
+        <w:t>.</w:t>
+      </w:r>
+    </w:p>
+    <w:p>
+      <w:pPr>
+        <w:rPr>
+          <w:color w:val="000000" w:themeColor="text1"/>
+        </w:rPr>
+      </w:pPr>
+      <w:r>
+        <w:rPr>
+          <w:noProof/>
+        </w:rPr>
+        <w:lastRenderedPageBreak/>
+        <w:drawing>
+          <wp:anchor distT="0" distB="0" distL="114300" distR="114300" simplePos="0" relativeHeight="251683840" behindDoc="0" locked="0" layoutInCell="1" allowOverlap="1" wp14:anchorId="25A4A6F2" wp14:editId="4696C2E9">
+            <wp:simplePos x="0" y="0"/>
+            <wp:positionH relativeFrom="margin">
+              <wp:posOffset>3854450</wp:posOffset>
+            </wp:positionH>
+            <wp:positionV relativeFrom="paragraph">
+              <wp:posOffset>876300</wp:posOffset>
+            </wp:positionV>
+            <wp:extent cx="2260600" cy="2402840"/>
+            <wp:effectExtent l="50800" t="50800" r="50800" b="60960"/>
+            <wp:wrapSquare wrapText="bothSides"/>
+            <wp:docPr id="19" name="Picture 19"/>
+            <wp:cNvGraphicFramePr>
+              <a:graphicFrameLocks xmlns:a="http://schemas.openxmlformats.org/drawingml/2006/main" noChangeAspect="1"/>
+            </wp:cNvGraphicFramePr>
+            <a:graphic xmlns:a="http://schemas.openxmlformats.org/drawingml/2006/main">
+              <a:graphicData uri="http://schemas.openxmlformats.org/drawingml/2006/picture">
+                <pic:pic xmlns:pic="http://schemas.openxmlformats.org/drawingml/2006/picture">
+                  <pic:nvPicPr>
+                    <pic:cNvPr id="19" name="mia_ryan_anthony_ant.png"/>
+                    <pic:cNvPicPr/>
+                  </pic:nvPicPr>
+                  <pic:blipFill rotWithShape="1">
+                    <a:blip r:embed="rId22">
+                      <a:extLst>
+                        <a:ext uri="{28A0092B-C50C-407E-A947-70E740481C1C}">
+                          <a14:useLocalDpi xmlns:a14="http://schemas.microsoft.com/office/drawing/2010/main" val="0"/>
+                        </a:ext>
+                      </a:extLst>
+                    </a:blip>
+                    <a:srcRect l="11528" t="2561" r="12468" b="-343"/>
+                    <a:stretch/>
+                  </pic:blipFill>
+                  <pic:spPr bwMode="auto">
+                    <a:xfrm>
+                      <a:off x="0" y="0"/>
+                      <a:ext cx="2260600" cy="2402840"/>
+                    </a:xfrm>
+                    <a:prstGeom prst="rect">
+                      <a:avLst/>
+                    </a:prstGeom>
+                    <a:ln w="38100" cap="flat" cmpd="sng" algn="ctr">
+                      <a:solidFill>
+                        <a:srgbClr val="33B7D3"/>
+                      </a:solidFill>
+                      <a:prstDash val="solid"/>
+                      <a:round/>
+                      <a:headEnd type="none" w="med" len="med"/>
+                      <a:tailEnd type="none" w="med" len="med"/>
+                    </a:ln>
+                    <a:extLst>
+                      <a:ext uri="{53640926-AAD7-44D8-BBD7-CCE9431645EC}">
+                        <a14:shadowObscured xmlns:a14="http://schemas.microsoft.com/office/drawing/2010/main"/>
+                      </a:ext>
+                    </a:extLst>
+                  </pic:spPr>
+                </pic:pic>
+              </a:graphicData>
+            </a:graphic>
+            <wp14:sizeRelH relativeFrom="page">
+              <wp14:pctWidth>0</wp14:pctWidth>
+            </wp14:sizeRelH>
+            <wp14:sizeRelV relativeFrom="page">
+              <wp14:pctHeight>0</wp14:pctHeight>
+            </wp14:sizeRelV>
+          </wp:anchor>
+        </w:drawing>
+      </w:r>
+      <w:r>
+        <w:rPr>
+          <w:noProof/>
+        </w:rPr>
+        <mc:AlternateContent>
+          <mc:Choice Requires="wps">
+            <w:drawing>
+              <wp:anchor distT="0" distB="0" distL="114300" distR="114300" simplePos="0" relativeHeight="251682816" behindDoc="0" locked="0" layoutInCell="1" allowOverlap="1" wp14:anchorId="0B3E235E" wp14:editId="2E26E8FC">
+                <wp:simplePos x="0" y="0"/>
+                <wp:positionH relativeFrom="column">
+                  <wp:posOffset>3740150</wp:posOffset>
+                </wp:positionH>
+                <wp:positionV relativeFrom="paragraph">
+                  <wp:posOffset>762000</wp:posOffset>
+                </wp:positionV>
+                <wp:extent cx="2515235" cy="3088640"/>
+                <wp:effectExtent l="0" t="0" r="24765" b="35560"/>
+                <wp:wrapThrough wrapText="bothSides">
+                  <wp:wrapPolygon edited="0">
+                    <wp:start x="0" y="0"/>
+                    <wp:lineTo x="0" y="21671"/>
+                    <wp:lineTo x="21595" y="21671"/>
+                    <wp:lineTo x="21595" y="0"/>
+                    <wp:lineTo x="0" y="0"/>
+                  </wp:wrapPolygon>
+                </wp:wrapThrough>
+                <wp:docPr id="21" name="Rectangle 21"/>
+                <wp:cNvGraphicFramePr/>
+                <a:graphic xmlns:a="http://schemas.openxmlformats.org/drawingml/2006/main">
+                  <a:graphicData uri="http://schemas.microsoft.com/office/word/2010/wordprocessingShape">
+                    <wps:wsp>
+                      <wps:cNvSpPr/>
+                      <wps:spPr>
+                        <a:xfrm>
+                          <a:off x="0" y="0"/>
+                          <a:ext cx="2515235" cy="3088640"/>
+                        </a:xfrm>
+                        <a:prstGeom prst="rect">
+                          <a:avLst/>
+                        </a:prstGeom>
+                      </wps:spPr>
+                      <wps:style>
+                        <a:lnRef idx="2">
+                          <a:schemeClr val="accent1">
+                            <a:shade val="50000"/>
+                          </a:schemeClr>
+                        </a:lnRef>
+                        <a:fillRef idx="1">
+                          <a:schemeClr val="accent1"/>
+                        </a:fillRef>
+                        <a:effectRef idx="0">
+                          <a:schemeClr val="accent1"/>
+                        </a:effectRef>
+                        <a:fontRef idx="minor">
+                          <a:schemeClr val="lt1"/>
+                        </a:fontRef>
+                      </wps:style>
+                      <wps:txbx>
+                        <w:txbxContent>
+                          <w:p>
+                            <w:pPr>
+                              <w:ind w:left="360"/>
+                            </w:pPr>
+                          </w:p>
+                          <w:p>
+                            <w:pPr>
+                              <w:ind w:left="360"/>
+                            </w:pPr>
+                          </w:p>
+                          <w:p>
+                            <w:pPr>
+                              <w:ind w:left="360"/>
+                            </w:pPr>
+                          </w:p>
+                          <w:p>
+                            <w:pPr>
+                              <w:ind w:left="360"/>
+                            </w:pPr>
+                          </w:p>
+                          <w:p>
+                            <w:pPr>
+                              <w:ind w:left="360"/>
+                            </w:pPr>
+                          </w:p>
+                          <w:p>
+                            <w:pPr>
+                              <w:ind w:left="360"/>
+                              <w:rPr>
+                                <w:i/>
+                                <w:color w:val="7F7F7F" w:themeColor="text1" w:themeTint="80"/>
+                              </w:rPr>
+                            </w:pPr>
+                            <w:r>
+                              <w:rPr>
+                                <w:i/>
+                                <w:color w:val="7F7F7F" w:themeColor="text1" w:themeTint="80"/>
+                              </w:rPr>
+                              <w:t>Scott Semegran</w:t>
+                            </w:r>
+                          </w:p>
+                        </w:txbxContent>
+                      </wps:txbx>
+                      <wps:bodyPr rot="0" spcFirstLastPara="0" vertOverflow="overflow" horzOverflow="overflow" vert="horz" wrap="square" lIns="91440" tIns="45720" rIns="91440" bIns="45720" numCol="1" spcCol="0" rtlCol="0" fromWordArt="0" anchor="ctr" anchorCtr="0" forceAA="0" compatLnSpc="1">
+                        <a:prstTxWarp prst="textNoShape">
+                          <a:avLst/>
+                        </a:prstTxWarp>
+                        <a:noAutofit/>
+                      </wps:bodyPr>
+                    </wps:wsp>
+                  </a:graphicData>
+                </a:graphic>
+                <wp14:sizeRelH relativeFrom="margin">
+                  <wp14:pctWidth>0</wp14:pctWidth>
+                </wp14:sizeRelH>
+                <wp14:sizeRelV relativeFrom="margin">
+                  <wp14:pctHeight>0</wp14:pctHeight>
+                </wp14:sizeRelV>
+              </wp:anchor>
+            </w:drawing>
+          </mc:Choice>
+          <mc:Fallback>
+            <w:pict>
+              <v:rect w14:anchorId="0B3E235E" id="Rectangle 21" o:spid="_x0000_s1029" style="position:absolute;margin-left:294.5pt;margin-top:60pt;width:198.05pt;height:243.2pt;z-index:251682816;visibility:visible;mso-wrap-style:square;mso-width-percent:0;mso-height-percent:0;mso-wrap-distance-left:9pt;mso-wrap-distance-top:0;mso-wrap-distance-right:9pt;mso-wrap-distance-bottom:0;mso-position-horizontal:absolute;mso-position-horizontal-relative:text;mso-position-vertical:absolute;mso-position-vertical-relative:text;mso-width-percent:0;mso-height-percent:0;mso-width-relative:margin;mso-height-relative:margin;v-text-anchor:middle" o:gfxdata="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" fillcolor="#33b7d3 [3204]" strokecolor="#175c6b [1604]" strokeweight="1pt">
+                <v:textbox>
+                  <w:txbxContent>
+                    <w:p>
+                      <w:pPr>
+                        <w:ind w:left="360"/>
+                      </w:pPr>
+                    </w:p>
+                    <w:p>
+                      <w:pPr>
+                        <w:ind w:left="360"/>
+                      </w:pPr>
+                    </w:p>
+                    <w:p>
+                      <w:pPr>
+                        <w:ind w:left="360"/>
+                      </w:pPr>
+                    </w:p>
+                    <w:p>
+                      <w:pPr>
+                        <w:ind w:left="360"/>
+                      </w:pPr>
+                    </w:p>
+                    <w:p>
+                      <w:pPr>
+                        <w:ind w:left="360"/>
+                      </w:pPr>
+                    </w:p>
+                    <w:p>
+                      <w:pPr>
+                        <w:ind w:left="360"/>
+                        <w:rPr>
+                          <w:i/>
+                          <w:color w:val="7F7F7F" w:themeColor="text1" w:themeTint="80"/>
+                        </w:rPr>
+                      </w:pPr>
+                      <w:r>
+                        <w:rPr>
+                          <w:i/>
+                          <w:color w:val="7F7F7F" w:themeColor="text1" w:themeTint="80"/>
+                        </w:rPr>
+                        <w:t>Scott Semegran</w:t>
+                      </w:r>
+                    </w:p>
+                  </w:txbxContent>
+                </v:textbox>
+                <w10:wrap type="through"/>
+              </v:rect>
+            </w:pict>
+          </mc:Fallback>
+        </mc:AlternateContent>
+      </w:r>
+      <w:r>
+        <w:rPr>
+          <w:noProof/>
+        </w:rPr>
+        <mc:AlternateContent>
+          <mc:Choice Requires="wps">
+            <w:drawing>
+              <wp:anchor distT="0" distB="0" distL="114300" distR="114300" simplePos="0" relativeHeight="251680768" behindDoc="0" locked="0" layoutInCell="1" allowOverlap="1" wp14:anchorId="6AA2AAED" wp14:editId="1D8FF2C9">
+                <wp:simplePos x="0" y="0"/>
+                <wp:positionH relativeFrom="column">
+                  <wp:posOffset>-31750</wp:posOffset>
+                </wp:positionH>
+                <wp:positionV relativeFrom="paragraph">
+                  <wp:posOffset>762000</wp:posOffset>
+                </wp:positionV>
+                <wp:extent cx="3772535" cy="3088640"/>
+                <wp:effectExtent l="0" t="0" r="37465" b="35560"/>
+                <wp:wrapThrough wrapText="bothSides">
+                  <wp:wrapPolygon edited="0">
+                    <wp:start x="0" y="0"/>
+                    <wp:lineTo x="0" y="21671"/>
+                    <wp:lineTo x="21669" y="21671"/>
+                    <wp:lineTo x="21669" y="0"/>
+                    <wp:lineTo x="0" y="0"/>
+                  </wp:wrapPolygon>
+                </wp:wrapThrough>
+                <wp:docPr id="20" name="Rectangle 20"/>
+                <wp:cNvGraphicFramePr/>
+                <a:graphic xmlns:a="http://schemas.openxmlformats.org/drawingml/2006/main">
+                  <a:graphicData uri="http://schemas.microsoft.com/office/word/2010/wordprocessingShape">
+                    <wps:wsp>
+                      <wps:cNvSpPr/>
+                      <wps:spPr>
+                        <a:xfrm>
+                          <a:off x="0" y="0"/>
+                          <a:ext cx="3772535" cy="3088640"/>
+                        </a:xfrm>
+                        <a:prstGeom prst="rect">
+                          <a:avLst/>
+                        </a:prstGeom>
+                      </wps:spPr>
+                      <wps:style>
+                        <a:lnRef idx="2">
+                          <a:schemeClr val="accent1">
+                            <a:shade val="50000"/>
+                          </a:schemeClr>
+                        </a:lnRef>
+                        <a:fillRef idx="1">
+                          <a:schemeClr val="accent1"/>
+                        </a:fillRef>
+                        <a:effectRef idx="0">
+                          <a:schemeClr val="accent1"/>
+                        </a:effectRef>
+                        <a:fontRef idx="minor">
+                          <a:schemeClr val="lt1"/>
+                        </a:fontRef>
+                      </wps:style>
+                      <wps:txbx>
+                        <w:txbxContent>
+                          <w:p>
+                            <w:pPr>
+                              <w:pStyle w:val="Date"/>
+                            </w:pPr>
+                            <w:r>
+                              <w:t>probability primer</w:t>
+                            </w:r>
+                          </w:p>
+                          <w:p>
+                            <w:pPr>
+                              <w:ind w:left="360"/>
+                            </w:pPr>
+                            <w:r>
+                              <w:rPr>
+                                <w:color w:val="FFFFFF" w:themeColor="background1"/>
+                              </w:rPr>
+                              <w:t xml:space="preserve">If you’re not familiar with probability, think of it as a chance you’ll do something. Let’s say that you have a </w:t>
+                            </w:r>
+                            <w:r>
+                              <w:rPr>
+                                <w:color w:val="FFFFFF" w:themeColor="background1"/>
+                              </w:rPr>
+                              <w:t>0</w:t>
+                            </w:r>
+                            <w:r>
+                              <w:rPr>
+                                <w:color w:val="FFFFFF" w:themeColor="background1"/>
+                              </w:rPr>
+                              <w:t xml:space="preserve">.5 </w:t>
+                            </w:r>
+                            <w:r>
+                              <w:rPr>
+                                <w:color w:val="FFFFFF" w:themeColor="background1"/>
+                              </w:rPr>
+                              <w:t xml:space="preserve">(50%) </w:t>
+                            </w:r>
+                            <w:r>
+                              <w:rPr>
+                                <w:color w:val="FFFFFF" w:themeColor="background1"/>
+                              </w:rPr>
+                              <w:t>probability to have pizza for lunch on any given day. I would expect, then, that when I came into the lunchroom, I’d see you eating pizza for lunch about half the time.</w:t>
+                            </w:r>
+                            <w:r>
+                              <w:rPr>
+                                <w:color w:val="FFFFFF" w:themeColor="background1"/>
+                              </w:rPr>
+                              <w:t xml:space="preserve"> </w:t>
+                            </w:r>
+                          </w:p>
+                        </w:txbxContent>
+                      </wps:txbx>
+                      <wps:bodyPr rot="0" spcFirstLastPara="0" vertOverflow="overflow" horzOverflow="overflow" vert="horz" wrap="square" lIns="91440" tIns="45720" rIns="91440" bIns="45720" numCol="1" spcCol="0" rtlCol="0" fromWordArt="0" anchor="ctr" anchorCtr="0" forceAA="0" compatLnSpc="1">
+                        <a:prstTxWarp prst="textNoShape">
+                          <a:avLst/>
+                        </a:prstTxWarp>
+                        <a:noAutofit/>
+                      </wps:bodyPr>
+                    </wps:wsp>
+                  </a:graphicData>
+                </a:graphic>
+                <wp14:sizeRelH relativeFrom="margin">
+                  <wp14:pctWidth>0</wp14:pctWidth>
+                </wp14:sizeRelH>
+                <wp14:sizeRelV relativeFrom="margin">
+                  <wp14:pctHeight>0</wp14:pctHeight>
+                </wp14:sizeRelV>
+              </wp:anchor>
+            </w:drawing>
+          </mc:Choice>
+          <mc:Fallback>
+            <w:pict>
+              <v:rect w14:anchorId="6AA2AAED" id="Rectangle 20" o:spid="_x0000_s1030" style="position:absolute;margin-left:-2.5pt;margin-top:60pt;width:297.05pt;height:243.2pt;z-index:251680768;visibility:visible;mso-wrap-style:square;mso-width-percent:0;mso-height-percent:0;mso-wrap-distance-left:9pt;mso-wrap-distance-top:0;mso-wrap-distance-right:9pt;mso-wrap-distance-bottom:0;mso-position-horizontal:absolute;mso-position-horizontal-relative:text;mso-position-vertical:absolute;mso-position-vertical-relative:text;mso-width-percent:0;mso-height-percent:0;mso-width-relative:margin;mso-height-relative:margin;v-text-anchor:middle" o:gfxdata="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" fillcolor="#33b7d3 [3204]" strokecolor="#175c6b [1604]" strokeweight="1pt">
+                <v:textbox>
+                  <w:txbxContent>
+                    <w:p>
+                      <w:pPr>
+                        <w:pStyle w:val="Date"/>
+                      </w:pPr>
+                      <w:r>
+                        <w:t>probability primer</w:t>
+                      </w:r>
+                    </w:p>
+                    <w:p>
+                      <w:pPr>
+                        <w:ind w:left="360"/>
+                      </w:pPr>
+                      <w:r>
+                        <w:rPr>
+                          <w:color w:val="FFFFFF" w:themeColor="background1"/>
+                        </w:rPr>
+                        <w:t xml:space="preserve">If you’re not familiar with probability, think of it as a chance you’ll do something. Let’s say that you have a </w:t>
+                      </w:r>
+                      <w:r>
+                        <w:rPr>
+                          <w:color w:val="FFFFFF" w:themeColor="background1"/>
+                        </w:rPr>
+                        <w:t>0</w:t>
+                      </w:r>
+                      <w:r>
+                        <w:rPr>
+                          <w:color w:val="FFFFFF" w:themeColor="background1"/>
+                        </w:rPr>
+                        <w:t xml:space="preserve">.5 </w:t>
+                      </w:r>
+                      <w:r>
+                        <w:rPr>
+                          <w:color w:val="FFFFFF" w:themeColor="background1"/>
+                        </w:rPr>
+                        <w:t xml:space="preserve">(50%) </w:t>
+                      </w:r>
+                      <w:r>
+                        <w:rPr>
+                          <w:color w:val="FFFFFF" w:themeColor="background1"/>
+                        </w:rPr>
+                        <w:t>probability to have pizza for lunch on any given day. I would expect, then, that when I came into the lunchroom, I’d see you eating pizza for lunch about half the time.</w:t>
+                      </w:r>
+                      <w:r>
+                        <w:rPr>
+                          <w:color w:val="FFFFFF" w:themeColor="background1"/>
+                        </w:rPr>
+                        <w:t xml:space="preserve"> </w:t>
+                      </w:r>
+                    </w:p>
+                  </w:txbxContent>
+                </v:textbox>
+                <w10:wrap type="through"/>
+              </v:rect>
+            </w:pict>
+          </mc:Fallback>
+        </mc:AlternateContent>
+      </w:r>
+      <w:r>
+        <w:t xml:space="preserve">The </w:t>
+      </w:r>
+      <w:r>
+        <w:rPr>
+          <w:color w:val="E7635F" w:themeColor="accent2"/>
+        </w:rPr>
+        <w:t>percentChanceToFollowPheromone</w:t>
+      </w:r>
+      <w:r>
+        <w:rPr>
+          <w:color w:val="E7635F" w:themeColor="accent2"/>
+        </w:rPr>
+        <w:t xml:space="preserve"> </w:t>
+      </w:r>
+      <w:r>
+        <w:rPr>
+          <w:color w:val="000000" w:themeColor="text1"/>
+        </w:rPr>
+        <w:t xml:space="preserve">slider will allow us to control the robots’ </w:t>
+      </w:r>
+      <w:r>
+        <w:rPr>
+          <w:b/>
+          <w:color w:val="000000" w:themeColor="text1"/>
+        </w:rPr>
+        <w:t xml:space="preserve">probability </w:t>
+      </w:r>
+      <w:r>
+        <w:rPr>
+          <w:color w:val="000000" w:themeColor="text1"/>
+        </w:rPr>
+        <w:t xml:space="preserve">of picking up an existing trail from the </w:t>
+      </w:r>
+      <w:r>
+        <w:rPr>
+          <w:color w:val="000000" w:themeColor="text1"/>
+        </w:rPr>
+        <w:t>base</w:t>
+      </w:r>
+      <w:r>
+        <w:rPr>
+          <w:color w:val="000000" w:themeColor="text1"/>
+        </w:rPr>
+        <w:t>.</w:t>
+      </w:r>
+      <w:r>
+        <w:rPr>
+          <w:color w:val="000000" w:themeColor="text1"/>
+        </w:rPr>
+        <w:t xml:space="preserve"> </w:t>
+      </w:r>
+    </w:p>
+    <w:p>
+      <w:pPr>
+        <w:rPr>
+          <w:color w:val="000000" w:themeColor="text1"/>
+        </w:rPr>
+      </w:pPr>
+      <w:r>
+        <w:rPr>
+          <w:noProof/>
+          <w:color w:val="000000" w:themeColor="text1"/>
+        </w:rPr>
+        <w:drawing>
+          <wp:anchor distT="0" distB="0" distL="114300" distR="114300" simplePos="0" relativeHeight="251684864" behindDoc="0" locked="0" layoutInCell="1" allowOverlap="1" wp14:anchorId="6219FA6E" wp14:editId="0EA9B21D">
+            <wp:simplePos x="0" y="0"/>
+            <wp:positionH relativeFrom="margin">
+              <wp:posOffset>-30480</wp:posOffset>
+            </wp:positionH>
+            <wp:positionV relativeFrom="paragraph">
+              <wp:posOffset>4138295</wp:posOffset>
+            </wp:positionV>
+            <wp:extent cx="6036310" cy="1717040"/>
+            <wp:effectExtent l="50800" t="50800" r="59690" b="60960"/>
+            <wp:wrapTopAndBottom/>
+            <wp:docPr id="23" name="Picture 23"/>
+            <wp:cNvGraphicFramePr>
+              <a:graphicFrameLocks xmlns:a="http://schemas.openxmlformats.org/drawingml/2006/main" noChangeAspect="1"/>
+            </wp:cNvGraphicFramePr>
+            <a:graphic xmlns:a="http://schemas.openxmlformats.org/drawingml/2006/main">
+              <a:graphicData uri="http://schemas.openxmlformats.org/drawingml/2006/picture">
+                <pic:pic xmlns:pic="http://schemas.openxmlformats.org/drawingml/2006/picture">
+                  <pic:nvPicPr>
+                    <pic:cNvPr id="23" name="6.4.png"/>
+                    <pic:cNvPicPr/>
+                  </pic:nvPicPr>
+                  <pic:blipFill>
+                    <a:blip r:embed="rId23">
+                      <a:extLst>
+                        <a:ext uri="{28A0092B-C50C-407E-A947-70E740481C1C}">
+                          <a14:useLocalDpi xmlns:a14="http://schemas.microsoft.com/office/drawing/2010/main" val="0"/>
+                        </a:ext>
+                      </a:extLst>
+                    </a:blip>
+                    <a:stretch>
+                      <a:fillRect/>
+                    </a:stretch>
+                  </pic:blipFill>
+                  <pic:spPr>
+                    <a:xfrm>
+                      <a:off x="0" y="0"/>
+                      <a:ext cx="6036310" cy="1717040"/>
+                    </a:xfrm>
+                    <a:prstGeom prst="rect">
+                      <a:avLst/>
+                    </a:prstGeom>
+                    <a:ln w="38100">
+                      <a:solidFill>
+                        <a:schemeClr val="accent1"/>
+                      </a:solidFill>
+                    </a:ln>
+                  </pic:spPr>
+                </pic:pic>
+              </a:graphicData>
+            </a:graphic>
+            <wp14:sizeRelH relativeFrom="page">
+              <wp14:pctWidth>0</wp14:pctWidth>
+            </wp14:sizeRelH>
+            <wp14:sizeRelV relativeFrom="page">
+              <wp14:pctHeight>0</wp14:pctHeight>
+            </wp14:sizeRelV>
+          </wp:anchor>
+        </w:drawing>
+      </w:r>
+      <w:r>
+        <w:rPr>
+          <w:color w:val="000000" w:themeColor="text1"/>
+        </w:rPr>
+        <w:t>Scroll up to 2)</w:t>
+      </w:r>
+      <w:r>
+        <w:rPr>
+          <w:color w:val="000000" w:themeColor="text1"/>
+        </w:rPr>
+        <w:t>. Use what you’ve just learned about probability to understand the code in the picture below. Enter the code into your program.</w:t>
+      </w:r>
+    </w:p>
+    <w:p>
+      <w:pPr>
+        <w:rPr>
+          <w:color w:val="000000" w:themeColor="text1"/>
+        </w:rPr>
+      </w:pPr>
+      <w:r>
+        <w:rPr>
+          <w:color w:val="000000" w:themeColor="text1"/>
+        </w:rPr>
+        <w:t xml:space="preserve">Now we’ve </w:t>
+      </w:r>
+      <w:r>
+        <w:rPr>
+          <w:color w:val="000000" w:themeColor="text1"/>
+        </w:rPr>
+        <w:t>implemented the behavior that a</w:t>
+      </w:r>
+      <w:r>
+        <w:rPr>
+          <w:color w:val="000000" w:themeColor="text1"/>
+        </w:rPr>
+        <w:t xml:space="preserve"> robot will </w:t>
+      </w:r>
+      <w:r>
+        <w:rPr>
+          <w:color w:val="000000" w:themeColor="text1"/>
+        </w:rPr>
+        <w:t xml:space="preserve">use the function </w:t>
+      </w:r>
+      <w:r>
+        <w:rPr>
+          <w:color w:val="E7635F" w:themeColor="accent2"/>
+        </w:rPr>
+        <w:t xml:space="preserve">check-for-trails </w:t>
+      </w:r>
+      <w:r>
+        <w:rPr>
+          <w:color w:val="000000" w:themeColor="text1"/>
+        </w:rPr>
+        <w:t xml:space="preserve">with a probability determined by our slider value. </w:t>
+      </w:r>
+      <w:r>
+        <w:rPr>
+          <w:color w:val="000000" w:themeColor="text1"/>
+        </w:rPr>
+        <w:t xml:space="preserve">check-for-trails also has a sub-procedure, </w:t>
+      </w:r>
+      <w:r>
+        <w:rPr>
+          <w:color w:val="E7635F" w:themeColor="accent2"/>
+        </w:rPr>
+        <w:t>switch-to-search-from-pheromone</w:t>
+      </w:r>
+      <w:r>
+        <w:rPr>
+          <w:color w:val="000000" w:themeColor="text1"/>
+        </w:rPr>
+        <w:t>.</w:t>
+      </w:r>
+      <w:r>
+        <w:rPr>
+          <w:color w:val="000000" w:themeColor="text1"/>
+        </w:rPr>
+        <w:t xml:space="preserve"> Let’s fill in</w:t>
+      </w:r>
+      <w:r>
+        <w:rPr>
+          <w:color w:val="000000" w:themeColor="text1"/>
+        </w:rPr>
+        <w:t xml:space="preserve"> sections 1)— 6) in</w:t>
+      </w:r>
+      <w:r>
+        <w:rPr>
+          <w:color w:val="000000" w:themeColor="text1"/>
+        </w:rPr>
+        <w:t xml:space="preserve"> </w:t>
+      </w:r>
+      <w:r>
+        <w:rPr>
+          <w:color w:val="E7635F" w:themeColor="accent2"/>
+        </w:rPr>
+        <w:t xml:space="preserve">check-for-trails </w:t>
+      </w:r>
+      <w:r>
+        <w:rPr>
+          <w:color w:val="000000" w:themeColor="text1"/>
+        </w:rPr>
+        <w:t>and</w:t>
+      </w:r>
+      <w:r>
+        <w:rPr>
+          <w:color w:val="E7635F" w:themeColor="accent2"/>
+        </w:rPr>
+        <w:t xml:space="preserve"> </w:t>
+      </w:r>
+      <w:r>
+        <w:rPr>
+          <w:color w:val="E7635F" w:themeColor="accent2"/>
+        </w:rPr>
+        <w:t>switch-to-search-from-pheromone</w:t>
+      </w:r>
+      <w:r>
+        <w:rPr>
+          <w:color w:val="000000" w:themeColor="text1"/>
+        </w:rPr>
+        <w:t xml:space="preserve"> </w:t>
+      </w:r>
+      <w:r>
+        <w:rPr>
+          <w:color w:val="000000" w:themeColor="text1"/>
+        </w:rPr>
+        <w:t xml:space="preserve">to complete </w:t>
+      </w:r>
+      <w:r>
+        <w:rPr>
+          <w:color w:val="000000" w:themeColor="text1"/>
+        </w:rPr>
+        <w:t>Swarmathon 2!</w:t>
+      </w:r>
+    </w:p>
+    <w:p>
+      <w:pPr>
+        <w:pStyle w:val="Header"/>
+        <w:spacing w:line="276" w:lineRule="auto"/>
+        <w:rPr>
+          <w:b/>
+          <w:color w:val="E7635F" w:themeColor="accent2"/>
+        </w:rPr>
+      </w:pPr>
+      <w:r>
+        <w:rPr>
+          <w:noProof/>
+          <w:color w:val="000000" w:themeColor="text1"/>
+        </w:rPr>
+        <w:lastRenderedPageBreak/>
+        <w:drawing>
+          <wp:anchor distT="0" distB="0" distL="114300" distR="114300" simplePos="0" relativeHeight="251685888" behindDoc="0" locked="0" layoutInCell="1" allowOverlap="1" wp14:anchorId="681882D9" wp14:editId="4CC774AF">
+            <wp:simplePos x="0" y="0"/>
+            <wp:positionH relativeFrom="column">
+              <wp:posOffset>-602615</wp:posOffset>
+            </wp:positionH>
+            <wp:positionV relativeFrom="paragraph">
+              <wp:posOffset>1136650</wp:posOffset>
+            </wp:positionV>
+            <wp:extent cx="7422515" cy="6860540"/>
+            <wp:effectExtent l="50800" t="50800" r="45085" b="48260"/>
+            <wp:wrapTopAndBottom/>
+            <wp:docPr id="24" name="Picture 24"/>
+            <wp:cNvGraphicFramePr>
+              <a:graphicFrameLocks xmlns:a="http://schemas.openxmlformats.org/drawingml/2006/main" noChangeAspect="1"/>
+            </wp:cNvGraphicFramePr>
+            <a:graphic xmlns:a="http://schemas.openxmlformats.org/drawingml/2006/main">
+              <a:graphicData uri="http://schemas.openxmlformats.org/drawingml/2006/picture">
+                <pic:pic xmlns:pic="http://schemas.openxmlformats.org/drawingml/2006/picture">
+                  <pic:nvPicPr>
+                    <pic:cNvPr id="24" name="6.5.png"/>
+                    <pic:cNvPicPr/>
+                  </pic:nvPicPr>
+                  <pic:blipFill>
+                    <a:blip r:embed="rId24">
+                      <a:extLst>
+                        <a:ext uri="{28A0092B-C50C-407E-A947-70E740481C1C}">
+                          <a14:useLocalDpi xmlns:a14="http://schemas.microsoft.com/office/drawing/2010/main" val="0"/>
+                        </a:ext>
+                      </a:extLst>
+                    </a:blip>
+                    <a:stretch>
+                      <a:fillRect/>
+                    </a:stretch>
+                  </pic:blipFill>
+                  <pic:spPr>
+                    <a:xfrm>
+                      <a:off x="0" y="0"/>
+                      <a:ext cx="7422515" cy="6860540"/>
+                    </a:xfrm>
+                    <a:prstGeom prst="rect">
+                      <a:avLst/>
+                    </a:prstGeom>
+                    <a:ln w="38100">
+                      <a:solidFill>
+                        <a:schemeClr val="accent1"/>
+                      </a:solidFill>
+                    </a:ln>
+                  </pic:spPr>
+                </pic:pic>
+              </a:graphicData>
+            </a:graphic>
+            <wp14:sizeRelH relativeFrom="page">
+              <wp14:pctWidth>0</wp14:pctWidth>
+            </wp14:sizeRelH>
+            <wp14:sizeRelV relativeFrom="page">
+              <wp14:pctHeight>0</wp14:pctHeight>
+            </wp14:sizeRelV>
+          </wp:anchor>
+        </w:drawing>
+      </w:r>
+      <w:r>
+        <w:rPr>
+          <w:b/>
+          <w:color w:val="E7635F" w:themeColor="accent2"/>
+        </w:rPr>
+        <w:t>NOTE:</w:t>
+      </w:r>
+      <w:r>
+        <w:rPr>
+          <w:b/>
+          <w:color w:val="E7635F" w:themeColor="accent2"/>
+        </w:rPr>
+        <w:t xml:space="preserve">  </w:t>
+      </w:r>
+      <w:r>
+        <w:rPr>
+          <w:b/>
+          <w:color w:val="E7635F" w:themeColor="accent2"/>
+        </w:rPr>
+        <w:t>Th</w:t>
+      </w:r>
+      <w:r>
+        <w:rPr>
+          <w:b/>
+          <w:color w:val="E7635F" w:themeColor="accent2"/>
+        </w:rPr>
+        <w:t>e following</w:t>
+      </w:r>
+      <w:r>
+        <w:rPr>
+          <w:b/>
+          <w:color w:val="E7635F" w:themeColor="accent2"/>
+        </w:rPr>
+        <w:t xml:space="preserve"> code is advanced. It’s okay if you don’t understand everything. Read the comments carefully and put the code together step-by-step. Notice that you can</w:t>
+      </w:r>
+      <w:r>
+        <w:rPr>
+          <w:b/>
+          <w:color w:val="E7635F" w:themeColor="accent2"/>
+        </w:rPr>
+        <w:t xml:space="preserve"> use </w:t>
+      </w:r>
+      <w:r>
+        <w:rPr>
+          <w:b/>
+          <w:color w:val="000000" w:themeColor="text1"/>
+        </w:rPr>
+        <w:t>with</w:t>
+      </w:r>
+      <w:r>
+        <w:rPr>
+          <w:b/>
+          <w:color w:val="E7635F" w:themeColor="accent2"/>
+        </w:rPr>
+        <w:t xml:space="preserve"> and </w:t>
+      </w:r>
+      <w:r>
+        <w:rPr>
+          <w:b/>
+          <w:color w:val="000000" w:themeColor="text1"/>
+        </w:rPr>
+        <w:t>of</w:t>
+      </w:r>
+      <w:r>
+        <w:rPr>
+          <w:b/>
+          <w:color w:val="000000" w:themeColor="text1"/>
+        </w:rPr>
+        <w:t xml:space="preserve"> </w:t>
+      </w:r>
+      <w:r>
+        <w:rPr>
+          <w:b/>
+          <w:color w:val="E7635F" w:themeColor="accent2"/>
+        </w:rPr>
+        <w:t>to string code together.</w:t>
+      </w:r>
+    </w:p>
+    <w:p>
+      <w:pPr>
+        <w:spacing w:line="360" w:lineRule="auto"/>
+        <w:rPr>
+          <w:color w:val="000000" w:themeColor="text1"/>
+        </w:rPr>
+      </w:pPr>
+      <w:r>
+        <w:rPr>
+          <w:noProof/>
+          <w:color w:val="000000" w:themeColor="text1"/>
+        </w:rPr>
+        <w:lastRenderedPageBreak/>
+        <w:drawing>
+          <wp:anchor distT="0" distB="0" distL="114300" distR="114300" simplePos="0" relativeHeight="251686912" behindDoc="0" locked="0" layoutInCell="1" allowOverlap="1" wp14:anchorId="382FD4F4" wp14:editId="31354516">
+            <wp:simplePos x="0" y="0"/>
+            <wp:positionH relativeFrom="margin">
+              <wp:posOffset>426720</wp:posOffset>
+            </wp:positionH>
+            <wp:positionV relativeFrom="paragraph">
+              <wp:posOffset>1139190</wp:posOffset>
+            </wp:positionV>
+            <wp:extent cx="5017135" cy="5173345"/>
+            <wp:effectExtent l="50800" t="50800" r="62865" b="59055"/>
+            <wp:wrapTopAndBottom/>
+            <wp:docPr id="25" name="Picture 25"/>
+            <wp:cNvGraphicFramePr>
+              <a:graphicFrameLocks xmlns:a="http://schemas.openxmlformats.org/drawingml/2006/main" noChangeAspect="1"/>
+            </wp:cNvGraphicFramePr>
+            <a:graphic xmlns:a="http://schemas.openxmlformats.org/drawingml/2006/main">
+              <a:graphicData uri="http://schemas.openxmlformats.org/drawingml/2006/picture">
+                <pic:pic xmlns:pic="http://schemas.openxmlformats.org/drawingml/2006/picture">
+                  <pic:nvPicPr>
+                    <pic:cNvPr id="25" name="6.6.png"/>
+                    <pic:cNvPicPr/>
+                  </pic:nvPicPr>
+                  <pic:blipFill>
+                    <a:blip r:embed="rId25">
+                      <a:extLst>
+                        <a:ext uri="{28A0092B-C50C-407E-A947-70E740481C1C}">
+                          <a14:useLocalDpi xmlns:a14="http://schemas.microsoft.com/office/drawing/2010/main" val="0"/>
+                        </a:ext>
+                      </a:extLst>
+                    </a:blip>
+                    <a:stretch>
+                      <a:fillRect/>
+                    </a:stretch>
+                  </pic:blipFill>
+                  <pic:spPr>
+                    <a:xfrm>
+                      <a:off x="0" y="0"/>
+                      <a:ext cx="5017135" cy="5173345"/>
+                    </a:xfrm>
+                    <a:prstGeom prst="rect">
+                      <a:avLst/>
+                    </a:prstGeom>
+                    <a:ln w="38100">
+                      <a:solidFill>
+                        <a:schemeClr val="accent1"/>
+                      </a:solidFill>
+                    </a:ln>
+                  </pic:spPr>
+                </pic:pic>
+              </a:graphicData>
+            </a:graphic>
+            <wp14:sizeRelH relativeFrom="page">
+              <wp14:pctWidth>0</wp14:pctWidth>
+            </wp14:sizeRelH>
+            <wp14:sizeRelV relativeFrom="page">
+              <wp14:pctHeight>0</wp14:pctHeight>
+            </wp14:sizeRelV>
+          </wp:anchor>
+        </w:drawing>
+      </w:r>
+      <w:r>
+        <w:rPr>
+          <w:color w:val="000000" w:themeColor="text1"/>
+        </w:rPr>
+        <w:t>Return</w:t>
+      </w:r>
+      <w:r>
+        <w:rPr>
+          <w:color w:val="000000" w:themeColor="text1"/>
+        </w:rPr>
+        <w:t xml:space="preserve"> to the interface and clicking </w:t>
+      </w:r>
+      <w:r>
+        <w:rPr>
+          <w:color w:val="E7635F" w:themeColor="accent2"/>
+        </w:rPr>
+        <w:t xml:space="preserve">setup </w:t>
+      </w:r>
+      <w:r>
+        <w:rPr>
+          <w:color w:val="000000" w:themeColor="text1"/>
+        </w:rPr>
+        <w:t xml:space="preserve">and </w:t>
+      </w:r>
+      <w:r>
+        <w:rPr>
+          <w:color w:val="E7635F" w:themeColor="accent2"/>
+        </w:rPr>
+        <w:t>go</w:t>
+      </w:r>
+      <w:r>
+        <w:rPr>
+          <w:color w:val="000000" w:themeColor="text1"/>
+        </w:rPr>
+        <w:t xml:space="preserve">. </w:t>
+      </w:r>
+      <w:r>
+        <w:rPr>
+          <w:color w:val="000000" w:themeColor="text1"/>
+        </w:rPr>
+        <w:t>The robots should both lay and follow pheromone. Additionally, robots that are currently following a trail should show the label “ph.”</w:t>
+      </w:r>
+    </w:p>
+    <w:p>
+      <w:pPr>
+        <w:spacing w:line="276" w:lineRule="auto"/>
+        <w:rPr>
+          <w:color w:val="000000" w:themeColor="text1"/>
+        </w:rPr>
+      </w:pPr>
+    </w:p>
+    <w:p>
+      <w:pPr>
+        <w:spacing w:line="276" w:lineRule="auto"/>
+        <w:rPr>
+          <w:color w:val="000000" w:themeColor="text1"/>
+        </w:rPr>
+      </w:pPr>
+      <w:r>
+        <w:rPr>
+          <w:color w:val="000000" w:themeColor="text1"/>
+        </w:rPr>
+        <w:t>Try experimenting with the slider values and consider the following:</w:t>
+      </w:r>
+    </w:p>
+    <w:p>
+      <w:pPr>
+        <w:pStyle w:val="ListParagraph"/>
+        <w:numPr>
+          <w:ilvl w:val="0"/>
+          <w:numId w:val="13"/>
+        </w:numPr>
+        <w:spacing w:line="276" w:lineRule="auto"/>
+        <w:rPr>
+          <w:color w:val="E7635F" w:themeColor="accent2"/>
+        </w:rPr>
+      </w:pPr>
+      <w:r>
+        <w:rPr>
+          <w:color w:val="E7635F" w:themeColor="accent2"/>
+        </w:rPr>
+        <w:t>How does changing the initial rock setup affect how the robots use pheromone? Do certain rocks cause them to use pheromone more or less? Why do you think that is?</w:t>
+      </w:r>
+    </w:p>
+    <w:p>
+      <w:pPr>
+        <w:pStyle w:val="ListParagraph"/>
+        <w:numPr>
+          <w:ilvl w:val="0"/>
+          <w:numId w:val="13"/>
+        </w:numPr>
+        <w:spacing w:line="276" w:lineRule="auto"/>
+        <w:rPr>
+          <w:color w:val="E7635F" w:themeColor="accent2"/>
+        </w:rPr>
+      </w:pPr>
+      <w:r>
+        <w:rPr>
+          <w:color w:val="E7635F" w:themeColor="accent2"/>
+        </w:rPr>
+        <w:lastRenderedPageBreak/>
+        <w:t>How does changing the probability affect how the robots use pheromone? Is a lower or higher probability more effective? Why do you think that is?</w:t>
+      </w:r>
+    </w:p>
+    <w:p>
+      <w:pPr>
+        <w:pStyle w:val="ListParagraph"/>
+        <w:numPr>
+          <w:ilvl w:val="0"/>
+          <w:numId w:val="13"/>
+        </w:numPr>
+        <w:spacing w:line="276" w:lineRule="auto"/>
+        <w:rPr>
+          <w:color w:val="E7635F" w:themeColor="accent2"/>
+        </w:rPr>
+      </w:pPr>
+      <w:r>
+        <w:rPr>
+          <w:color w:val="E7635F" w:themeColor="accent2"/>
+        </w:rPr>
+        <w:t>How does changing the robots’ max walk angle change their search patterns?</w:t>
+      </w:r>
+    </w:p>
+    <w:p>
+      <w:pPr>
+        <w:pStyle w:val="Footer"/>
+        <w:rPr>
+          <w:sz w:val="40"/>
+          <w:szCs w:val="40"/>
+        </w:rPr>
+      </w:pPr>
+    </w:p>
+    <w:p>
+      <w:pPr>
+        <w:pStyle w:val="Footer"/>
+        <w:rPr>
+          <w:color w:val="000000" w:themeColor="text1"/>
+          <w:sz w:val="40"/>
+          <w:szCs w:val="40"/>
+        </w:rPr>
+      </w:pPr>
+      <w:r>
+        <w:rPr>
+          <w:noProof/>
+        </w:rPr>
+        <w:drawing>
+          <wp:anchor distT="0" distB="0" distL="114300" distR="114300" simplePos="0" relativeHeight="251689984" behindDoc="0" locked="0" layoutInCell="1" allowOverlap="1" wp14:anchorId="4A188807" wp14:editId="2A273F53">
+            <wp:simplePos x="0" y="0"/>
+            <wp:positionH relativeFrom="column">
+              <wp:posOffset>-31115</wp:posOffset>
+            </wp:positionH>
+            <wp:positionV relativeFrom="paragraph">
+              <wp:posOffset>447675</wp:posOffset>
+            </wp:positionV>
+            <wp:extent cx="5819775" cy="2517140"/>
+            <wp:effectExtent l="0" t="0" r="0" b="0"/>
+            <wp:wrapTopAndBottom/>
+            <wp:docPr id="45" name="SwarmathonLogo.jpg"/>
+            <wp:cNvGraphicFramePr>
+              <a:graphicFrameLocks xmlns:a="http://schemas.openxmlformats.org/drawingml/2006/main" noChangeAspect="1"/>
+            </wp:cNvGraphicFramePr>
+            <a:graphic xmlns:a="http://schemas.openxmlformats.org/drawingml/2006/main">
+              <a:graphicData uri="http://schemas.openxmlformats.org/drawingml/2006/picture">
+                <pic:pic xmlns:pic="http://schemas.openxmlformats.org/drawingml/2006/picture">
+                  <pic:nvPicPr>
+                    <pic:cNvPr id="45" name="SwarmathonLogo.jpg"/>
+                    <pic:cNvPicPr/>
+                  </pic:nvPicPr>
+                  <pic:blipFill>
+                    <a:blip r:embed="rId26" r:link="rId27">
+                      <a:extLst>
+                        <a:ext uri="{28A0092B-C50C-407E-A947-70E740481C1C}">
+                          <a14:useLocalDpi xmlns:a14="http://schemas.microsoft.com/office/drawing/2010/main" val="0"/>
+                        </a:ext>
+                      </a:extLst>
+                    </a:blip>
+                    <a:stretch>
+                      <a:fillRect/>
+                    </a:stretch>
+                  </pic:blipFill>
+                  <pic:spPr>
+                    <a:xfrm>
+                      <a:off x="0" y="0"/>
+                      <a:ext cx="5819775" cy="2517140"/>
+                    </a:xfrm>
+                    <a:prstGeom prst="rect">
+                      <a:avLst/>
+                    </a:prstGeom>
+                  </pic:spPr>
+                </pic:pic>
+              </a:graphicData>
+            </a:graphic>
+            <wp14:sizeRelH relativeFrom="page">
+              <wp14:pctWidth>0</wp14:pctWidth>
+            </wp14:sizeRelH>
+            <wp14:sizeRelV relativeFrom="page">
+              <wp14:pctHeight>0</wp14:pctHeight>
+            </wp14:sizeRelV>
+          </wp:anchor>
+        </w:drawing>
+      </w:r>
+      <w:r>
+        <w:rPr>
+          <w:sz w:val="40"/>
+          <w:szCs w:val="40"/>
+        </w:rPr>
+        <w:t xml:space="preserve">GREAT JOB! You completed </w:t>
+      </w:r>
+      <w:r>
+        <w:rPr>
+          <w:sz w:val="40"/>
+          <w:szCs w:val="40"/>
+        </w:rPr>
+        <w:t>SWARMATHON 2</w:t>
+      </w:r>
+      <w:r>
+        <w:rPr>
+          <w:sz w:val="40"/>
+          <w:szCs w:val="40"/>
+        </w:rPr>
+        <w:t>.</w:t>
+      </w:r>
+    </w:p>
+    <w:p>
+      <w:r>
+        <w:rPr>
+          <w:noProof/>
+        </w:rPr>
+        <mc:AlternateContent>
+          <mc:Choice Requires="wps">
+            <w:drawing>
+              <wp:anchor distT="0" distB="0" distL="114300" distR="114300" simplePos="0" relativeHeight="251688960" behindDoc="0" locked="0" layoutInCell="1" allowOverlap="1" wp14:anchorId="3EB51145" wp14:editId="43644DCC">
+                <wp:simplePos x="0" y="0"/>
+                <wp:positionH relativeFrom="column">
+                  <wp:posOffset>-31115</wp:posOffset>
+                </wp:positionH>
+                <wp:positionV relativeFrom="paragraph">
+                  <wp:posOffset>2998470</wp:posOffset>
+                </wp:positionV>
+                <wp:extent cx="6400800" cy="1717040"/>
+                <wp:effectExtent l="0" t="0" r="25400" b="35560"/>
+                <wp:wrapThrough wrapText="bothSides">
+                  <wp:wrapPolygon edited="0">
+                    <wp:start x="0" y="0"/>
+                    <wp:lineTo x="0" y="21728"/>
+                    <wp:lineTo x="21600" y="21728"/>
+                    <wp:lineTo x="21600" y="0"/>
+                    <wp:lineTo x="0" y="0"/>
+                  </wp:wrapPolygon>
+                </wp:wrapThrough>
+                <wp:docPr id="46" name="Rectangle 46"/>
+                <wp:cNvGraphicFramePr/>
+                <a:graphic xmlns:a="http://schemas.openxmlformats.org/drawingml/2006/main">
+                  <a:graphicData uri="http://schemas.microsoft.com/office/word/2010/wordprocessingShape">
+                    <wps:wsp>
+                      <wps:cNvSpPr/>
+                      <wps:spPr>
+                        <a:xfrm>
+                          <a:off x="0" y="0"/>
+                          <a:ext cx="6400800" cy="1717040"/>
+                        </a:xfrm>
+                        <a:prstGeom prst="rect">
+                          <a:avLst/>
+                        </a:prstGeom>
+                        <a:ln>
+                          <a:solidFill>
+                            <a:schemeClr val="accent2"/>
+                          </a:solidFill>
+                        </a:ln>
+                      </wps:spPr>
+                      <wps:style>
+                        <a:lnRef idx="2">
+                          <a:schemeClr val="accent1">
+                            <a:shade val="50000"/>
+                          </a:schemeClr>
+                        </a:lnRef>
+                        <a:fillRef idx="1">
+                          <a:schemeClr val="accent1"/>
+                        </a:fillRef>
+                        <a:effectRef idx="0">
+                          <a:schemeClr val="accent1"/>
+                        </a:effectRef>
+                        <a:fontRef idx="minor">
+                          <a:schemeClr val="lt1"/>
+                        </a:fontRef>
+                      </wps:style>
+                      <wps:txbx>
+                        <w:txbxContent>
+                          <w:p>
+                            <w:pPr>
+                              <w:pStyle w:val="Date"/>
+                              <w:rPr>
+                                <w:color w:val="FFFFFF" w:themeColor="background1"/>
+                              </w:rPr>
+                            </w:pPr>
+                            <w:r>
+                              <w:rPr>
+                                <w:color w:val="FFFFFF" w:themeColor="background1"/>
+                              </w:rPr>
+                              <w:t>BUG REPORT? FEATURE REQUEST?</w:t>
+                            </w:r>
+                          </w:p>
+                          <w:p>
+                            <w:r>
+                              <w:t xml:space="preserve">email </w:t>
+                            </w:r>
+                            <w:r>
+                              <w:rPr>
+                                <w:color w:val="FFFFFF" w:themeColor="background1"/>
+                              </w:rPr>
+                              <w:t xml:space="preserve">elizabeth@cs.unm.edu </w:t>
+                            </w:r>
+                            <w:r>
+                              <w:t xml:space="preserve">with the subject </w:t>
+                            </w:r>
+                            <w:r>
+                              <w:rPr>
+                                <w:color w:val="FFFFFF" w:themeColor="background1"/>
+                              </w:rPr>
+                              <w:t>SW2</w:t>
+                            </w:r>
+                            <w:r>
+                              <w:rPr>
+                                <w:color w:val="FFFFFF" w:themeColor="background1"/>
+                              </w:rPr>
+                              <w:t xml:space="preserve"> report</w:t>
+                            </w:r>
+                          </w:p>
+                        </w:txbxContent>
+                      </wps:txbx>
+                      <wps:bodyPr rot="0" spcFirstLastPara="0" vertOverflow="overflow" horzOverflow="overflow" vert="horz" wrap="square" lIns="91440" tIns="45720" rIns="91440" bIns="45720" numCol="1" spcCol="0" rtlCol="0" fromWordArt="0" anchor="ctr" anchorCtr="0" forceAA="0" compatLnSpc="1">
+                        <a:prstTxWarp prst="textNoShape">
+                          <a:avLst/>
+                        </a:prstTxWarp>
+                        <a:noAutofit/>
+                      </wps:bodyPr>
+                    </wps:wsp>
+                  </a:graphicData>
+                </a:graphic>
+                <wp14:sizeRelV relativeFrom="margin">
+                  <wp14:pctHeight>0</wp14:pctHeight>
+                </wp14:sizeRelV>
+              </wp:anchor>
+            </w:drawing>
+          </mc:Choice>
+          <mc:Fallback>
+            <w:pict>
+              <v:rect w14:anchorId="3EB51145" id="Rectangle 46" o:spid="_x0000_s1031" style="position:absolute;margin-left:-2.45pt;margin-top:236.1pt;width:7in;height:135.2pt;z-index:251688960;visibility:visible;mso-wrap-style:square;mso-height-percent:0;mso-wrap-distance-left:9pt;mso-wrap-distance-top:0;mso-wrap-distance-right:9pt;mso-wrap-distance-bottom:0;mso-position-horizontal:absolute;mso-position-horizontal-relative:text;mso-position-vertical:absolute;mso-position-vertical-relative:text;mso-height-percent:0;mso-height-relative:margin;v-text-anchor:middle" o:gfxdata="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" fillcolor="#33b7d3 [3204]" strokecolor="#e7635f [3205]" strokeweight="1pt">
+                <v:textbox>
+                  <w:txbxContent>
+                    <w:p>
+                      <w:pPr>
+                        <w:pStyle w:val="Date"/>
+                        <w:rPr>
+                          <w:color w:val="FFFFFF" w:themeColor="background1"/>
+                        </w:rPr>
+                      </w:pPr>
+                      <w:r>
+                        <w:rPr>
+                          <w:color w:val="FFFFFF" w:themeColor="background1"/>
+                        </w:rPr>
+                        <w:t>BUG REPORT? FEATURE REQUEST?</w:t>
+                      </w:r>
+                    </w:p>
+                    <w:p>
+                      <w:r>
+                        <w:t xml:space="preserve">email </w:t>
+                      </w:r>
+                      <w:r>
+                        <w:rPr>
+                          <w:color w:val="FFFFFF" w:themeColor="background1"/>
+                        </w:rPr>
+                        <w:t xml:space="preserve">elizabeth@cs.unm.edu </w:t>
+                      </w:r>
+                      <w:r>
+                        <w:t xml:space="preserve">with the subject </w:t>
+                      </w:r>
+                      <w:r>
+                        <w:rPr>
+                          <w:color w:val="FFFFFF" w:themeColor="background1"/>
+                        </w:rPr>
+                        <w:t>SW2</w:t>
+                      </w:r>
+                      <w:r>
+                        <w:rPr>
+                          <w:color w:val="FFFFFF" w:themeColor="background1"/>
+                        </w:rPr>
+                        <w:t xml:space="preserve"> report</w:t>
+                      </w:r>
+                    </w:p>
+                  </w:txbxContent>
+                </v:textbox>
+                <w10:wrap type="through"/>
+              </v:rect>
+            </w:pict>
+          </mc:Fallback>
+        </mc:AlternateContent>
+      </w:r>
+    </w:p>
+    <w:p>
+      <w:pPr>
+        <w:pStyle w:val="Footer"/>
+        <w:rPr>
+          <w:sz w:val="40"/>
+          <w:szCs w:val="40"/>
+        </w:rPr>
+      </w:pPr>
+      <w:r>
+        <w:rPr>
+          <w:sz w:val="40"/>
+          <w:szCs w:val="40"/>
+        </w:rPr>
+        <w:t>NEXT UP</w:t>
+      </w:r>
+    </w:p>
+    <w:p>
+      <w:pPr>
+        <w:pStyle w:val="Footer"/>
+        <w:rPr>
+          <w:color w:val="000000" w:themeColor="text1"/>
+          <w:sz w:val="40"/>
+          <w:szCs w:val="40"/>
+        </w:rPr>
+      </w:pPr>
+      <w:r>
+        <w:rPr>
+          <w:sz w:val="40"/>
+          <w:szCs w:val="40"/>
+        </w:rPr>
+        <w:t>SWARMATHON 3</w:t>
+      </w:r>
+      <w:r>
+        <w:rPr>
+          <w:sz w:val="40"/>
+          <w:szCs w:val="40"/>
+        </w:rPr>
+        <w:t xml:space="preserve">: </w:t>
+      </w:r>
+      <w:r>
+        <w:rPr>
+          <w:sz w:val="40"/>
+          <w:szCs w:val="40"/>
+        </w:rPr>
+        <w:t xml:space="preserve">intro to deterministic </w:t>
+      </w:r>
       <w:bookmarkStart w:id="0" w:name="_GoBack"/>
       <w:bookmarkEnd w:id="0"/>
-    </w:p>
-    <w:p/>
+      <w:r>
+        <w:rPr>
+          <w:sz w:val="40"/>
+          <w:szCs w:val="40"/>
+        </w:rPr>
+        <w:t>search</w:t>
+      </w:r>
+    </w:p>
+    <w:p>
+      <w:pPr>
+        <w:pStyle w:val="Header"/>
+        <w:spacing w:line="360" w:lineRule="auto"/>
+        <w:rPr>
+          <w:color w:val="000000" w:themeColor="text1"/>
+        </w:rPr>
+      </w:pPr>
+    </w:p>
     <w:sectPr>
-      <w:footerReference w:type="default" r:id="rId27"/>
+      <w:footerReference w:type="default" r:id="rId28"/>
       <w:pgSz w:w="12240" w:h="15840" w:code="1"/>
       <w:pgMar w:top="1094" w:right="2448" w:bottom="1771" w:left="1210" w:header="720" w:footer="720" w:gutter="0"/>
       <w:cols w:space="720"/>
@@ -3125,7 +4798,7 @@
           <w:rPr>
             <w:noProof/>
           </w:rPr>
-          <w:t>11</w:t>
+          <w:t>16</w:t>
         </w:r>
         <w:r>
           <w:fldChar w:fldCharType="end"/>
@@ -3166,6 +4839,259 @@
 <file path=word/numbering.xml><?xml version="1.0" encoding="utf-8"?>
 <w:numbering xmlns:wpc="http://schemas.microsoft.com/office/word/2010/wordprocessingCanvas" xmlns:mo="http://schemas.microsoft.com/office/mac/office/2008/main" xmlns:mc="http://schemas.openxmlformats.org/markup-compatibility/2006" xmlns:mv="urn:schemas-microsoft-com:mac:vml" xmlns:o="urn:schemas-microsoft-com:office:office" xmlns:r="http://schemas.openxmlformats.org/officeDocument/2006/relationships" xmlns:m="http://schemas.openxmlformats.org/officeDocument/2006/math" xmlns:v="urn:schemas-microsoft-com:vml" xmlns:wp14="http://schemas.microsoft.com/office/word/2010/wordprocessingDrawing" xmlns:wp="http://schemas.openxmlformats.org/drawingml/2006/wordprocessingDrawing" xmlns:w10="urn:schemas-microsoft-com:office:word" xmlns:w="http://schemas.openxmlformats.org/wordprocessingml/2006/main" xmlns:w14="http://schemas.microsoft.com/office/word/2010/wordml" xmlns:w15="http://schemas.microsoft.com/office/word/2012/wordml" xmlns:wpg="http://schemas.microsoft.com/office/word/2010/wordprocessingGroup" xmlns:wpi="http://schemas.microsoft.com/office/word/2010/wordprocessingInk" xmlns:wne="http://schemas.microsoft.com/office/word/2006/wordml" xmlns:wps="http://schemas.microsoft.com/office/word/2010/wordprocessingShape" mc:Ignorable="w14 w15 wp14">
   <w:abstractNum w:abstractNumId="0">
+    <w:nsid w:val="FFFFFF1D"/>
+    <w:multiLevelType w:val="multilevel"/>
+    <w:tmpl w:val="8180A6D6"/>
+    <w:lvl w:ilvl="0">
+      <w:start w:val="1"/>
+      <w:numFmt w:val="bullet"/>
+      <w:lvlText w:val=""/>
+      <w:lvlJc w:val="left"/>
+      <w:pPr>
+        <w:tabs>
+          <w:tab w:val="num" w:pos="0"/>
+        </w:tabs>
+        <w:ind w:left="0" w:firstLine="0"/>
+      </w:pPr>
+      <w:rPr>
+        <w:rFonts w:ascii="Symbol" w:hAnsi="Symbol" w:hint="default"/>
+      </w:rPr>
+    </w:lvl>
+    <w:lvl w:ilvl="1">
+      <w:start w:val="1"/>
+      <w:numFmt w:val="bullet"/>
+      <w:lvlText w:val=""/>
+      <w:lvlJc w:val="left"/>
+      <w:pPr>
+        <w:tabs>
+          <w:tab w:val="num" w:pos="720"/>
+        </w:tabs>
+        <w:ind w:left="1080" w:hanging="360"/>
+      </w:pPr>
+      <w:rPr>
+        <w:rFonts w:ascii="Symbol" w:hAnsi="Symbol" w:hint="default"/>
+      </w:rPr>
+    </w:lvl>
+    <w:lvl w:ilvl="2">
+      <w:start w:val="1"/>
+      <w:numFmt w:val="bullet"/>
+      <w:lvlText w:val="o"/>
+      <w:lvlJc w:val="left"/>
+      <w:pPr>
+        <w:tabs>
+          <w:tab w:val="num" w:pos="1440"/>
+        </w:tabs>
+        <w:ind w:left="1800" w:hanging="360"/>
+      </w:pPr>
+      <w:rPr>
+        <w:rFonts w:ascii="Courier New" w:hAnsi="Courier New" w:cs="Courier New" w:hint="default"/>
+      </w:rPr>
+    </w:lvl>
+    <w:lvl w:ilvl="3">
+      <w:start w:val="1"/>
+      <w:numFmt w:val="bullet"/>
+      <w:lvlText w:val=""/>
+      <w:lvlJc w:val="left"/>
+      <w:pPr>
+        <w:tabs>
+          <w:tab w:val="num" w:pos="2160"/>
+        </w:tabs>
+        <w:ind w:left="2520" w:hanging="360"/>
+      </w:pPr>
+      <w:rPr>
+        <w:rFonts w:ascii="Wingdings" w:hAnsi="Wingdings" w:hint="default"/>
+      </w:rPr>
+    </w:lvl>
+    <w:lvl w:ilvl="4">
+      <w:start w:val="1"/>
+      <w:numFmt w:val="bullet"/>
+      <w:lvlText w:val=""/>
+      <w:lvlJc w:val="left"/>
+      <w:pPr>
+        <w:tabs>
+          <w:tab w:val="num" w:pos="2880"/>
+        </w:tabs>
+        <w:ind w:left="3240" w:hanging="360"/>
+      </w:pPr>
+      <w:rPr>
+        <w:rFonts w:ascii="Wingdings" w:hAnsi="Wingdings" w:hint="default"/>
+      </w:rPr>
+    </w:lvl>
+    <w:lvl w:ilvl="5">
+      <w:start w:val="1"/>
+      <w:numFmt w:val="bullet"/>
+      <w:lvlText w:val=""/>
+      <w:lvlJc w:val="left"/>
+      <w:pPr>
+        <w:tabs>
+          <w:tab w:val="num" w:pos="3600"/>
+        </w:tabs>
+        <w:ind w:left="3960" w:hanging="360"/>
+      </w:pPr>
+      <w:rPr>
+        <w:rFonts w:ascii="Symbol" w:hAnsi="Symbol" w:hint="default"/>
+      </w:rPr>
+    </w:lvl>
+    <w:lvl w:ilvl="6">
+      <w:start w:val="1"/>
+      <w:numFmt w:val="bullet"/>
+      <w:lvlText w:val="o"/>
+      <w:lvlJc w:val="left"/>
+      <w:pPr>
+        <w:tabs>
+          <w:tab w:val="num" w:pos="4320"/>
+        </w:tabs>
+        <w:ind w:left="4680" w:hanging="360"/>
+      </w:pPr>
+      <w:rPr>
+        <w:rFonts w:ascii="Courier New" w:hAnsi="Courier New" w:cs="Courier New" w:hint="default"/>
+      </w:rPr>
+    </w:lvl>
+    <w:lvl w:ilvl="7">
+      <w:start w:val="1"/>
+      <w:numFmt w:val="bullet"/>
+      <w:lvlText w:val=""/>
+      <w:lvlJc w:val="left"/>
+      <w:pPr>
+        <w:tabs>
+          <w:tab w:val="num" w:pos="5040"/>
+        </w:tabs>
+        <w:ind w:left="5400" w:hanging="360"/>
+      </w:pPr>
+      <w:rPr>
+        <w:rFonts w:ascii="Wingdings" w:hAnsi="Wingdings" w:hint="default"/>
+      </w:rPr>
+    </w:lvl>
+    <w:lvl w:ilvl="8">
+      <w:start w:val="1"/>
+      <w:numFmt w:val="bullet"/>
+      <w:lvlText w:val=""/>
+      <w:lvlJc w:val="left"/>
+      <w:pPr>
+        <w:tabs>
+          <w:tab w:val="num" w:pos="5760"/>
+        </w:tabs>
+        <w:ind w:left="6120" w:hanging="360"/>
+      </w:pPr>
+      <w:rPr>
+        <w:rFonts w:ascii="Wingdings" w:hAnsi="Wingdings" w:hint="default"/>
+      </w:rPr>
+    </w:lvl>
+  </w:abstractNum>
+  <w:abstractNum w:abstractNumId="1">
+    <w:nsid w:val="0C5B4084"/>
+    <w:multiLevelType w:val="hybridMultilevel"/>
+    <w:tmpl w:val="6DCC9958"/>
+    <w:lvl w:ilvl="0" w:tplc="04090001">
+      <w:start w:val="1"/>
+      <w:numFmt w:val="bullet"/>
+      <w:lvlText w:val=""/>
+      <w:lvlJc w:val="left"/>
+      <w:pPr>
+        <w:ind w:left="720" w:hanging="360"/>
+      </w:pPr>
+      <w:rPr>
+        <w:rFonts w:ascii="Symbol" w:hAnsi="Symbol" w:hint="default"/>
+      </w:rPr>
+    </w:lvl>
+    <w:lvl w:ilvl="1" w:tplc="04090003" w:tentative="1">
+      <w:start w:val="1"/>
+      <w:numFmt w:val="bullet"/>
+      <w:lvlText w:val="o"/>
+      <w:lvlJc w:val="left"/>
+      <w:pPr>
+        <w:ind w:left="1440" w:hanging="360"/>
+      </w:pPr>
+      <w:rPr>
+        <w:rFonts w:ascii="Courier New" w:hAnsi="Courier New" w:cs="Courier New" w:hint="default"/>
+      </w:rPr>
+    </w:lvl>
+    <w:lvl w:ilvl="2" w:tplc="04090005" w:tentative="1">
+      <w:start w:val="1"/>
+      <w:numFmt w:val="bullet"/>
+      <w:lvlText w:val=""/>
+      <w:lvlJc w:val="left"/>
+      <w:pPr>
+        <w:ind w:left="2160" w:hanging="360"/>
+      </w:pPr>
+      <w:rPr>
+        <w:rFonts w:ascii="Wingdings" w:hAnsi="Wingdings" w:hint="default"/>
+      </w:rPr>
+    </w:lvl>
+    <w:lvl w:ilvl="3" w:tplc="04090001" w:tentative="1">
+      <w:start w:val="1"/>
+      <w:numFmt w:val="bullet"/>
+      <w:lvlText w:val=""/>
+      <w:lvlJc w:val="left"/>
+      <w:pPr>
+        <w:ind w:left="2880" w:hanging="360"/>
+      </w:pPr>
+      <w:rPr>
+        <w:rFonts w:ascii="Symbol" w:hAnsi="Symbol" w:hint="default"/>
+      </w:rPr>
+    </w:lvl>
+    <w:lvl w:ilvl="4" w:tplc="04090003" w:tentative="1">
+      <w:start w:val="1"/>
+      <w:numFmt w:val="bullet"/>
+      <w:lvlText w:val="o"/>
+      <w:lvlJc w:val="left"/>
+      <w:pPr>
+        <w:ind w:left="3600" w:hanging="360"/>
+      </w:pPr>
+      <w:rPr>
+        <w:rFonts w:ascii="Courier New" w:hAnsi="Courier New" w:cs="Courier New" w:hint="default"/>
+      </w:rPr>
+    </w:lvl>
+    <w:lvl w:ilvl="5" w:tplc="04090005" w:tentative="1">
+      <w:start w:val="1"/>
+      <w:numFmt w:val="bullet"/>
+      <w:lvlText w:val=""/>
+      <w:lvlJc w:val="left"/>
+      <w:pPr>
+        <w:ind w:left="4320" w:hanging="360"/>
+      </w:pPr>
+      <w:rPr>
+        <w:rFonts w:ascii="Wingdings" w:hAnsi="Wingdings" w:hint="default"/>
+      </w:rPr>
+    </w:lvl>
+    <w:lvl w:ilvl="6" w:tplc="04090001" w:tentative="1">
+      <w:start w:val="1"/>
+      <w:numFmt w:val="bullet"/>
+      <w:lvlText w:val=""/>
+      <w:lvlJc w:val="left"/>
+      <w:pPr>
+        <w:ind w:left="5040" w:hanging="360"/>
+      </w:pPr>
+      <w:rPr>
+        <w:rFonts w:ascii="Symbol" w:hAnsi="Symbol" w:hint="default"/>
+      </w:rPr>
+    </w:lvl>
+    <w:lvl w:ilvl="7" w:tplc="04090003" w:tentative="1">
+      <w:start w:val="1"/>
+      <w:numFmt w:val="bullet"/>
+      <w:lvlText w:val="o"/>
+      <w:lvlJc w:val="left"/>
+      <w:pPr>
+        <w:ind w:left="5760" w:hanging="360"/>
+      </w:pPr>
+      <w:rPr>
+        <w:rFonts w:ascii="Courier New" w:hAnsi="Courier New" w:cs="Courier New" w:hint="default"/>
+      </w:rPr>
+    </w:lvl>
+    <w:lvl w:ilvl="8" w:tplc="04090005" w:tentative="1">
+      <w:start w:val="1"/>
+      <w:numFmt w:val="bullet"/>
+      <w:lvlText w:val=""/>
+      <w:lvlJc w:val="left"/>
+      <w:pPr>
+        <w:ind w:left="6480" w:hanging="360"/>
+      </w:pPr>
+      <w:rPr>
+        <w:rFonts w:ascii="Wingdings" w:hAnsi="Wingdings" w:hint="default"/>
+      </w:rPr>
+    </w:lvl>
+  </w:abstractNum>
+  <w:abstractNum w:abstractNumId="2">
     <w:nsid w:val="1C2A31EA"/>
     <w:multiLevelType w:val="hybridMultilevel"/>
     <w:tmpl w:val="251E5ABC"/>
@@ -3251,7 +5177,7 @@
       </w:pPr>
     </w:lvl>
   </w:abstractNum>
-  <w:abstractNum w:abstractNumId="1">
+  <w:abstractNum w:abstractNumId="3">
     <w:nsid w:val="1ECE06E2"/>
     <w:multiLevelType w:val="multilevel"/>
     <w:tmpl w:val="04090025"/>
@@ -3346,7 +5272,7 @@
       </w:pPr>
     </w:lvl>
   </w:abstractNum>
-  <w:abstractNum w:abstractNumId="2">
+  <w:abstractNum w:abstractNumId="4">
     <w:nsid w:val="2BBB5D6F"/>
     <w:multiLevelType w:val="hybridMultilevel"/>
     <w:tmpl w:val="5ABA1A86"/>
@@ -3459,7 +5385,7 @@
       </w:rPr>
     </w:lvl>
   </w:abstractNum>
-  <w:abstractNum w:abstractNumId="3">
+  <w:abstractNum w:abstractNumId="5">
     <w:nsid w:val="327D2CBD"/>
     <w:multiLevelType w:val="hybridMultilevel"/>
     <w:tmpl w:val="AFDC2CB6"/>
@@ -3572,7 +5498,7 @@
       </w:rPr>
     </w:lvl>
   </w:abstractNum>
-  <w:abstractNum w:abstractNumId="4">
+  <w:abstractNum w:abstractNumId="6">
     <w:nsid w:val="33770D3F"/>
     <w:multiLevelType w:val="hybridMultilevel"/>
     <w:tmpl w:val="AEFC9006"/>
@@ -3685,7 +5611,7 @@
       </w:rPr>
     </w:lvl>
   </w:abstractNum>
-  <w:abstractNum w:abstractNumId="5">
+  <w:abstractNum w:abstractNumId="7">
     <w:nsid w:val="40A0795E"/>
     <w:multiLevelType w:val="hybridMultilevel"/>
     <w:tmpl w:val="AFDC2CB6"/>
@@ -3798,7 +5724,7 @@
       </w:rPr>
     </w:lvl>
   </w:abstractNum>
-  <w:abstractNum w:abstractNumId="6">
+  <w:abstractNum w:abstractNumId="8">
     <w:nsid w:val="5734232A"/>
     <w:multiLevelType w:val="multilevel"/>
     <w:tmpl w:val="0409001F"/>
@@ -3884,7 +5810,7 @@
       </w:pPr>
     </w:lvl>
   </w:abstractNum>
-  <w:abstractNum w:abstractNumId="7">
+  <w:abstractNum w:abstractNumId="9">
     <w:nsid w:val="656E735D"/>
     <w:multiLevelType w:val="multilevel"/>
     <w:tmpl w:val="04090025"/>
@@ -3970,7 +5896,7 @@
       </w:pPr>
     </w:lvl>
   </w:abstractNum>
-  <w:abstractNum w:abstractNumId="8">
+  <w:abstractNum w:abstractNumId="10">
     <w:nsid w:val="6D732761"/>
     <w:multiLevelType w:val="multilevel"/>
     <w:tmpl w:val="0409001F"/>
@@ -4056,7 +5982,7 @@
       </w:pPr>
     </w:lvl>
   </w:abstractNum>
-  <w:abstractNum w:abstractNumId="9">
+  <w:abstractNum w:abstractNumId="11">
     <w:nsid w:val="6E921CDF"/>
     <w:multiLevelType w:val="hybridMultilevel"/>
     <w:tmpl w:val="9594F9DE"/>
@@ -4169,7 +6095,7 @@
       </w:rPr>
     </w:lvl>
   </w:abstractNum>
-  <w:abstractNum w:abstractNumId="10">
+  <w:abstractNum w:abstractNumId="12">
     <w:nsid w:val="7D532976"/>
     <w:multiLevelType w:val="hybridMultilevel"/>
     <w:tmpl w:val="880A52F2"/>
@@ -4283,37 +6209,43 @@
     </w:lvl>
   </w:abstractNum>
   <w:num w:numId="1">
+    <w:abstractNumId w:val="2"/>
+  </w:num>
+  <w:num w:numId="2">
+    <w:abstractNumId w:val="9"/>
+  </w:num>
+  <w:num w:numId="3">
+    <w:abstractNumId w:val="10"/>
+  </w:num>
+  <w:num w:numId="4">
+    <w:abstractNumId w:val="8"/>
+  </w:num>
+  <w:num w:numId="5">
+    <w:abstractNumId w:val="3"/>
+  </w:num>
+  <w:num w:numId="6">
+    <w:abstractNumId w:val="6"/>
+  </w:num>
+  <w:num w:numId="7">
+    <w:abstractNumId w:val="12"/>
+  </w:num>
+  <w:num w:numId="8">
+    <w:abstractNumId w:val="11"/>
+  </w:num>
+  <w:num w:numId="9">
+    <w:abstractNumId w:val="7"/>
+  </w:num>
+  <w:num w:numId="10">
+    <w:abstractNumId w:val="5"/>
+  </w:num>
+  <w:num w:numId="11">
+    <w:abstractNumId w:val="4"/>
+  </w:num>
+  <w:num w:numId="12">
     <w:abstractNumId w:val="0"/>
   </w:num>
-  <w:num w:numId="2">
-    <w:abstractNumId w:val="7"/>
-  </w:num>
-  <w:num w:numId="3">
-    <w:abstractNumId w:val="8"/>
-  </w:num>
-  <w:num w:numId="4">
-    <w:abstractNumId w:val="6"/>
-  </w:num>
-  <w:num w:numId="5">
+  <w:num w:numId="13">
     <w:abstractNumId w:val="1"/>
-  </w:num>
-  <w:num w:numId="6">
-    <w:abstractNumId w:val="4"/>
-  </w:num>
-  <w:num w:numId="7">
-    <w:abstractNumId w:val="10"/>
-  </w:num>
-  <w:num w:numId="8">
-    <w:abstractNumId w:val="9"/>
-  </w:num>
-  <w:num w:numId="9">
-    <w:abstractNumId w:val="5"/>
-  </w:num>
-  <w:num w:numId="10">
-    <w:abstractNumId w:val="3"/>
-  </w:num>
-  <w:num w:numId="11">
-    <w:abstractNumId w:val="2"/>
   </w:num>
 </w:numbering>
 </file>
@@ -4744,6 +6676,7 @@
     <w:link w:val="Heading2Char"/>
     <w:uiPriority w:val="6"/>
     <w:qFormat/>
+    <w:rsid w:val="00FD35C2"/>
     <w:pPr>
       <w:keepNext/>
       <w:keepLines/>
@@ -4751,11 +6684,12 @@
         <w:ilvl w:val="1"/>
         <w:numId w:val="5"/>
       </w:numPr>
-      <w:spacing w:before="140" w:after="120" w:line="264" w:lineRule="auto"/>
+      <w:spacing w:before="140" w:after="120" w:line="240" w:lineRule="auto"/>
+      <w:ind w:left="576"/>
       <w:outlineLvl w:val="1"/>
     </w:pPr>
     <w:rPr>
-      <w:rFonts w:asciiTheme="majorHAnsi" w:eastAsiaTheme="majorEastAsia" w:hAnsiTheme="majorHAnsi" w:cstheme="majorBidi"/>
+      <w:rFonts w:eastAsiaTheme="majorEastAsia" w:cstheme="majorBidi"/>
       <w:b/>
       <w:caps/>
       <w:color w:val="33B7D3" w:themeColor="accent1"/>
@@ -4771,6 +6705,7 @@
     <w:uiPriority w:val="7"/>
     <w:unhideWhenUsed/>
     <w:qFormat/>
+    <w:rsid w:val="00FD35C2"/>
     <w:pPr>
       <w:keepNext/>
       <w:keepLines/>
@@ -5199,8 +7134,9 @@
     <w:basedOn w:val="DefaultParagraphFont"/>
     <w:link w:val="Heading2"/>
     <w:uiPriority w:val="6"/>
+    <w:rsid w:val="00FD35C2"/>
     <w:rPr>
-      <w:rFonts w:asciiTheme="majorHAnsi" w:eastAsiaTheme="majorEastAsia" w:hAnsiTheme="majorHAnsi" w:cstheme="majorBidi"/>
+      <w:rFonts w:eastAsiaTheme="majorEastAsia" w:cstheme="majorBidi"/>
       <w:b/>
       <w:caps/>
       <w:color w:val="33B7D3" w:themeColor="accent1"/>
@@ -5213,7 +7149,7 @@
     <w:basedOn w:val="DefaultParagraphFont"/>
     <w:link w:val="Heading3"/>
     <w:uiPriority w:val="7"/>
-    <w:semiHidden/>
+    <w:rsid w:val="00FD35C2"/>
     <w:rPr>
       <w:rFonts w:asciiTheme="majorHAnsi" w:eastAsiaTheme="majorEastAsia" w:hAnsiTheme="majorHAnsi" w:cstheme="majorBidi"/>
       <w:b/>

</xml_diff>

<commit_message>
remove print statements from [Sw3] and update images in walkthrough
</commit_message>
<xml_diff>
--- a/[Sw2]AdvancedBioSearch/[Sw2]AdvBioSearchwalkthroughs/[Sw2]AdvBioSearchwalkthrough.docx
+++ b/[Sw2]AdvancedBioSearch/[Sw2]AdvBioSearchwalkthroughs/[Sw2]AdvBioSearchwalkthrough.docx
@@ -65,11 +65,19 @@
       <w:r>
         <w:t xml:space="preserve"> </w:t>
       </w:r>
+      <w:proofErr w:type="spellStart"/>
       <w:r>
         <w:rPr>
           <w:color w:val="E7635F" w:themeColor="accent2"/>
         </w:rPr>
-        <w:t xml:space="preserve">Stigmergy </w:t>
+        <w:t>Stigmergy</w:t>
+      </w:r>
+      <w:proofErr w:type="spellEnd"/>
+      <w:r>
+        <w:rPr>
+          <w:color w:val="E7635F" w:themeColor="accent2"/>
+        </w:rPr>
+        <w:t xml:space="preserve"> </w:t>
       </w:r>
       <w:r>
         <w:rPr>
@@ -92,16 +100,16 @@
           <w:noProof/>
         </w:rPr>
         <w:drawing>
-          <wp:anchor distT="0" distB="0" distL="114300" distR="114300" simplePos="0" relativeHeight="251660288" behindDoc="0" locked="0" layoutInCell="1" allowOverlap="1" wp14:anchorId="786F47C6" wp14:editId="3C5F8C9B">
+          <wp:anchor distT="0" distB="0" distL="114300" distR="114300" simplePos="0" relativeHeight="251660288" behindDoc="0" locked="0" layoutInCell="1" allowOverlap="1" wp14:anchorId="786F47C6" wp14:editId="2F50DA50">
             <wp:simplePos x="0" y="0"/>
             <wp:positionH relativeFrom="margin">
-              <wp:posOffset>88265</wp:posOffset>
+              <wp:posOffset>237490</wp:posOffset>
             </wp:positionH>
             <wp:positionV relativeFrom="page">
-              <wp:posOffset>5379085</wp:posOffset>
+              <wp:posOffset>5715000</wp:posOffset>
             </wp:positionV>
-            <wp:extent cx="5449570" cy="3269615"/>
-            <wp:effectExtent l="50800" t="50800" r="62230" b="57785"/>
+            <wp:extent cx="5138420" cy="3269615"/>
+            <wp:effectExtent l="50800" t="50800" r="43180" b="57785"/>
             <wp:wrapTopAndBottom/>
             <wp:docPr id="1" name="leafcutterForage.jpg"/>
             <wp:cNvGraphicFramePr>
@@ -115,7 +123,7 @@
                     <pic:cNvPicPr/>
                   </pic:nvPicPr>
                   <pic:blipFill>
-                    <a:blip r:embed="rId7" r:link="rId8">
+                    <a:blip r:embed="rId7">
                       <a:extLst>
                         <a:ext uri="{28A0092B-C50C-407E-A947-70E740481C1C}">
                           <a14:useLocalDpi xmlns:a14="http://schemas.microsoft.com/office/drawing/2010/main" val="0"/>
@@ -129,7 +137,7 @@
                   <pic:spPr>
                     <a:xfrm>
                       <a:off x="0" y="0"/>
-                      <a:ext cx="5449570" cy="3269615"/>
+                      <a:ext cx="5138420" cy="3269615"/>
                     </a:xfrm>
                     <a:prstGeom prst="rect">
                       <a:avLst/>
@@ -152,11 +160,19 @@
           </wp:anchor>
         </w:drawing>
       </w:r>
+      <w:proofErr w:type="spellStart"/>
       <w:r>
         <w:rPr>
           <w:color w:val="E7635F" w:themeColor="accent2"/>
         </w:rPr>
-        <w:t xml:space="preserve">Stigmergy </w:t>
+        <w:t>Stigmergy</w:t>
+      </w:r>
+      <w:proofErr w:type="spellEnd"/>
+      <w:r>
+        <w:rPr>
+          <w:color w:val="E7635F" w:themeColor="accent2"/>
+        </w:rPr>
+        <w:t xml:space="preserve"> </w:t>
       </w:r>
       <w:r>
         <w:rPr>
@@ -168,7 +184,21 @@
         <w:rPr>
           <w:color w:val="000000" w:themeColor="text1"/>
         </w:rPr>
-        <w:t xml:space="preserve"> employ stigmergy by</w:t>
+        <w:t xml:space="preserve"> employ </w:t>
+      </w:r>
+      <w:proofErr w:type="spellStart"/>
+      <w:r>
+        <w:rPr>
+          <w:color w:val="000000" w:themeColor="text1"/>
+        </w:rPr>
+        <w:t>stigmergy</w:t>
+      </w:r>
+      <w:proofErr w:type="spellEnd"/>
+      <w:r>
+        <w:rPr>
+          <w:color w:val="000000" w:themeColor="text1"/>
+        </w:rPr>
+        <w:t xml:space="preserve"> by</w:t>
       </w:r>
       <w:r>
         <w:rPr>
@@ -230,20 +260,25 @@
         </w:rPr>
         <w:t>Ants also reinforce existing trails if they are still useful.</w:t>
       </w:r>
-    </w:p>
-    <w:p>
-      <w:pPr>
-        <w:rPr>
-          <w:i/>
-          <w:color w:val="7F7F7F" w:themeColor="text1" w:themeTint="80"/>
-        </w:rPr>
-      </w:pPr>
-      <w:r>
-        <w:rPr>
-          <w:i/>
-          <w:color w:val="7F7F7F" w:themeColor="text1" w:themeTint="80"/>
-        </w:rPr>
-        <w:t>NatGeo</w:t>
+      <w:r>
+        <w:rPr>
+          <w:color w:val="000000" w:themeColor="text1"/>
+        </w:rPr>
+        <w:t xml:space="preserve"> The </w:t>
+      </w:r>
+      <w:proofErr w:type="spellStart"/>
+      <w:r>
+        <w:rPr>
+          <w:color w:val="000000" w:themeColor="text1"/>
+        </w:rPr>
+        <w:t>Swarmies</w:t>
+      </w:r>
+      <w:proofErr w:type="spellEnd"/>
+      <w:r>
+        <w:rPr>
+          <w:color w:val="000000" w:themeColor="text1"/>
+        </w:rPr>
+        <w:t xml:space="preserve"> can mimic this behavior too—using spray color and their on-board cameras!</w:t>
       </w:r>
     </w:p>
     <w:p>
@@ -257,19 +292,61 @@
           <w:color w:val="000000" w:themeColor="text1"/>
         </w:rPr>
         <w:lastRenderedPageBreak/>
-        <w:t>In Swarmath</w:t>
-      </w:r>
-      <w:r>
-        <w:rPr>
-          <w:color w:val="000000" w:themeColor="text1"/>
-        </w:rPr>
-        <w:t>on 2, we will build on some base concepts from Swarma</w:t>
-      </w:r>
-      <w:r>
-        <w:rPr>
-          <w:color w:val="000000" w:themeColor="text1"/>
-        </w:rPr>
-        <w:t xml:space="preserve">thon 1. In Swarmathon 1, we worked extensively with robots-own variables </w:t>
+        <w:t xml:space="preserve">In </w:t>
+      </w:r>
+      <w:proofErr w:type="spellStart"/>
+      <w:r>
+        <w:rPr>
+          <w:color w:val="000000" w:themeColor="text1"/>
+        </w:rPr>
+        <w:t>Swarmath</w:t>
+      </w:r>
+      <w:r>
+        <w:rPr>
+          <w:color w:val="000000" w:themeColor="text1"/>
+        </w:rPr>
+        <w:t>on</w:t>
+      </w:r>
+      <w:proofErr w:type="spellEnd"/>
+      <w:r>
+        <w:rPr>
+          <w:color w:val="000000" w:themeColor="text1"/>
+        </w:rPr>
+        <w:t xml:space="preserve"> 2, we will build on some base concepts from </w:t>
+      </w:r>
+      <w:proofErr w:type="spellStart"/>
+      <w:r>
+        <w:rPr>
+          <w:color w:val="000000" w:themeColor="text1"/>
+        </w:rPr>
+        <w:t>Swarma</w:t>
+      </w:r>
+      <w:r>
+        <w:rPr>
+          <w:color w:val="000000" w:themeColor="text1"/>
+        </w:rPr>
+        <w:t>thon</w:t>
+      </w:r>
+      <w:proofErr w:type="spellEnd"/>
+      <w:r>
+        <w:rPr>
+          <w:color w:val="000000" w:themeColor="text1"/>
+        </w:rPr>
+        <w:t xml:space="preserve"> 1. In </w:t>
+      </w:r>
+      <w:proofErr w:type="spellStart"/>
+      <w:r>
+        <w:rPr>
+          <w:color w:val="000000" w:themeColor="text1"/>
+        </w:rPr>
+        <w:t>Swarmathon</w:t>
+      </w:r>
+      <w:proofErr w:type="spellEnd"/>
+      <w:r>
+        <w:rPr>
+          <w:color w:val="000000" w:themeColor="text1"/>
+        </w:rPr>
+        <w:t xml:space="preserve"> 1, we worked extensively with robots-own variables </w:t>
       </w:r>
       <w:r>
         <w:rPr>
@@ -294,7 +371,21 @@
         <w:rPr>
           <w:color w:val="000000" w:themeColor="text1"/>
         </w:rPr>
-        <w:t xml:space="preserve">To implement stigmergy, </w:t>
+        <w:t xml:space="preserve">To implement </w:t>
+      </w:r>
+      <w:proofErr w:type="spellStart"/>
+      <w:r>
+        <w:rPr>
+          <w:color w:val="000000" w:themeColor="text1"/>
+        </w:rPr>
+        <w:t>stigmergy</w:t>
+      </w:r>
+      <w:proofErr w:type="spellEnd"/>
+      <w:r>
+        <w:rPr>
+          <w:color w:val="000000" w:themeColor="text1"/>
+        </w:rPr>
+        <w:t xml:space="preserve">, </w:t>
       </w:r>
       <w:r>
         <w:rPr>
@@ -318,7 +409,21 @@
         <w:rPr>
           <w:color w:val="000000" w:themeColor="text1"/>
         </w:rPr>
-        <w:t xml:space="preserve">need to work with the “ground” in Netlogo—the patches. To this end, </w:t>
+        <w:t xml:space="preserve">need to work with the “ground” in </w:t>
+      </w:r>
+      <w:proofErr w:type="spellStart"/>
+      <w:r>
+        <w:rPr>
+          <w:color w:val="000000" w:themeColor="text1"/>
+        </w:rPr>
+        <w:t>Netlogo</w:t>
+      </w:r>
+      <w:proofErr w:type="spellEnd"/>
+      <w:r>
+        <w:rPr>
+          <w:color w:val="000000" w:themeColor="text1"/>
+        </w:rPr>
+        <w:t xml:space="preserve">—the patches. To this end, </w:t>
       </w:r>
       <w:r>
         <w:rPr>
@@ -377,7 +482,35 @@
         <w:rPr>
           <w:color w:val="000000" w:themeColor="text1"/>
         </w:rPr>
-        <w:t xml:space="preserve">As in Swarmathon 1, we will be using Netlogo base code and a background image. </w:t>
+        <w:t xml:space="preserve">As in </w:t>
+      </w:r>
+      <w:proofErr w:type="spellStart"/>
+      <w:r>
+        <w:rPr>
+          <w:color w:val="000000" w:themeColor="text1"/>
+        </w:rPr>
+        <w:t>Swarmathon</w:t>
+      </w:r>
+      <w:proofErr w:type="spellEnd"/>
+      <w:r>
+        <w:rPr>
+          <w:color w:val="000000" w:themeColor="text1"/>
+        </w:rPr>
+        <w:t xml:space="preserve"> 1, we will be using </w:t>
+      </w:r>
+      <w:proofErr w:type="spellStart"/>
+      <w:r>
+        <w:rPr>
+          <w:color w:val="000000" w:themeColor="text1"/>
+        </w:rPr>
+        <w:t>Netlogo</w:t>
+      </w:r>
+      <w:proofErr w:type="spellEnd"/>
+      <w:r>
+        <w:rPr>
+          <w:color w:val="000000" w:themeColor="text1"/>
+        </w:rPr>
+        <w:t xml:space="preserve"> base code and a background image. </w:t>
       </w:r>
     </w:p>
     <w:p>
@@ -420,7 +553,7 @@
                     <pic:cNvPicPr/>
                   </pic:nvPicPr>
                   <pic:blipFill>
-                    <a:blip r:embed="rId9" r:link="rId10">
+                    <a:blip r:embed="rId8" r:link="rId9">
                       <a:extLst>
                         <a:ext uri="{28A0092B-C50C-407E-A947-70E740481C1C}">
                           <a14:useLocalDpi xmlns:a14="http://schemas.microsoft.com/office/drawing/2010/main" val="0"/>
@@ -463,13 +596,23 @@
         </w:rPr>
         <w:t xml:space="preserve">Create a folder named </w:t>
       </w:r>
+      <w:proofErr w:type="spellStart"/>
       <w:r>
         <w:rPr>
           <w:rFonts w:ascii="Tahoma" w:hAnsi="Tahoma" w:cs="Tahoma"/>
           <w:i/>
           <w:color w:val="382F32"/>
         </w:rPr>
-        <w:t>yourlastname _Swarmathon2</w:t>
+        <w:t>yourlastname</w:t>
+      </w:r>
+      <w:proofErr w:type="spellEnd"/>
+      <w:r>
+        <w:rPr>
+          <w:rFonts w:ascii="Tahoma" w:hAnsi="Tahoma" w:cs="Tahoma"/>
+          <w:i/>
+          <w:color w:val="382F32"/>
+        </w:rPr>
+        <w:t xml:space="preserve"> _Swarmathon2</w:t>
       </w:r>
       <w:r>
         <w:rPr>
@@ -496,7 +639,32 @@
           <w:rFonts w:ascii="Tahoma" w:hAnsi="Tahoma" w:cs="Tahoma"/>
           <w:color w:val="382F32"/>
         </w:rPr>
-        <w:t>Place the .nlogo file and the .jpg file in your new folder.</w:t>
+        <w:t xml:space="preserve">Place </w:t>
+      </w:r>
+      <w:proofErr w:type="gramStart"/>
+      <w:r>
+        <w:rPr>
+          <w:rFonts w:ascii="Tahoma" w:hAnsi="Tahoma" w:cs="Tahoma"/>
+          <w:color w:val="382F32"/>
+        </w:rPr>
+        <w:t>the .</w:t>
+      </w:r>
+      <w:proofErr w:type="spellStart"/>
+      <w:r>
+        <w:rPr>
+          <w:rFonts w:ascii="Tahoma" w:hAnsi="Tahoma" w:cs="Tahoma"/>
+          <w:color w:val="382F32"/>
+        </w:rPr>
+        <w:t>nlogo</w:t>
+      </w:r>
+      <w:proofErr w:type="spellEnd"/>
+      <w:proofErr w:type="gramEnd"/>
+      <w:r>
+        <w:rPr>
+          <w:rFonts w:ascii="Tahoma" w:hAnsi="Tahoma" w:cs="Tahoma"/>
+          <w:color w:val="382F32"/>
+        </w:rPr>
+        <w:t xml:space="preserve"> file and the .jpg file in your new folder.</w:t>
       </w:r>
     </w:p>
     <w:p>
@@ -515,7 +683,32 @@
           <w:rFonts w:ascii="Tahoma" w:hAnsi="Tahoma" w:cs="Tahoma"/>
           <w:color w:val="382F32"/>
         </w:rPr>
-        <w:t>Open the .nlogo file.</w:t>
+        <w:t xml:space="preserve">Open </w:t>
+      </w:r>
+      <w:proofErr w:type="gramStart"/>
+      <w:r>
+        <w:rPr>
+          <w:rFonts w:ascii="Tahoma" w:hAnsi="Tahoma" w:cs="Tahoma"/>
+          <w:color w:val="382F32"/>
+        </w:rPr>
+        <w:t>the .</w:t>
+      </w:r>
+      <w:proofErr w:type="spellStart"/>
+      <w:r>
+        <w:rPr>
+          <w:rFonts w:ascii="Tahoma" w:hAnsi="Tahoma" w:cs="Tahoma"/>
+          <w:color w:val="382F32"/>
+        </w:rPr>
+        <w:t>nlogo</w:t>
+      </w:r>
+      <w:proofErr w:type="spellEnd"/>
+      <w:proofErr w:type="gramEnd"/>
+      <w:r>
+        <w:rPr>
+          <w:rFonts w:ascii="Tahoma" w:hAnsi="Tahoma" w:cs="Tahoma"/>
+          <w:color w:val="382F32"/>
+        </w:rPr>
+        <w:t xml:space="preserve"> file.</w:t>
       </w:r>
     </w:p>
     <w:p>
@@ -589,7 +782,21 @@
         <w:rPr>
           <w:color w:val="000000" w:themeColor="text1"/>
         </w:rPr>
-        <w:t xml:space="preserve">from Swarmathon 1 are </w:t>
+        <w:t xml:space="preserve">from </w:t>
+      </w:r>
+      <w:proofErr w:type="spellStart"/>
+      <w:r>
+        <w:rPr>
+          <w:color w:val="000000" w:themeColor="text1"/>
+        </w:rPr>
+        <w:t>Swarmathon</w:t>
+      </w:r>
+      <w:proofErr w:type="spellEnd"/>
+      <w:r>
+        <w:rPr>
+          <w:color w:val="000000" w:themeColor="text1"/>
+        </w:rPr>
+        <w:t xml:space="preserve"> 1 are </w:t>
       </w:r>
       <w:r>
         <w:rPr>
@@ -722,21 +929,22 @@
       <w:pPr>
         <w:pStyle w:val="Heading1"/>
       </w:pPr>
+      <w:bookmarkStart w:id="0" w:name="_GoBack"/>
       <w:r>
         <w:rPr>
           <w:noProof/>
         </w:rPr>
         <w:drawing>
-          <wp:anchor distT="0" distB="0" distL="114300" distR="114300" simplePos="0" relativeHeight="251662336" behindDoc="0" locked="0" layoutInCell="1" allowOverlap="1" wp14:anchorId="36B1D323" wp14:editId="4E8CB52E">
+          <wp:anchor distT="0" distB="0" distL="114300" distR="114300" simplePos="0" relativeHeight="251662336" behindDoc="0" locked="0" layoutInCell="1" allowOverlap="1" wp14:anchorId="36B1D323" wp14:editId="23B249FA">
             <wp:simplePos x="0" y="0"/>
             <wp:positionH relativeFrom="margin">
-              <wp:align>center</wp:align>
+              <wp:posOffset>628650</wp:posOffset>
             </wp:positionH>
             <wp:positionV relativeFrom="paragraph">
-              <wp:posOffset>542925</wp:posOffset>
+              <wp:posOffset>695960</wp:posOffset>
             </wp:positionV>
-            <wp:extent cx="4191635" cy="2828925"/>
-            <wp:effectExtent l="50800" t="50800" r="50165" b="41275"/>
+            <wp:extent cx="4190365" cy="2513965"/>
+            <wp:effectExtent l="50800" t="50800" r="51435" b="51435"/>
             <wp:wrapTopAndBottom/>
             <wp:docPr id="4" name="robot-and-ant.jpg"/>
             <wp:cNvGraphicFramePr>
@@ -750,7 +958,7 @@
                     <pic:cNvPicPr/>
                   </pic:nvPicPr>
                   <pic:blipFill>
-                    <a:blip r:embed="rId11">
+                    <a:blip r:embed="rId10">
                       <a:extLst>
                         <a:ext uri="{28A0092B-C50C-407E-A947-70E740481C1C}">
                           <a14:useLocalDpi xmlns:a14="http://schemas.microsoft.com/office/drawing/2010/main" val="0"/>
@@ -764,7 +972,7 @@
                   <pic:spPr>
                     <a:xfrm>
                       <a:off x="0" y="0"/>
-                      <a:ext cx="4190999" cy="2828925"/>
+                      <a:ext cx="4190365" cy="2513965"/>
                     </a:xfrm>
                     <a:prstGeom prst="rect">
                       <a:avLst/>
@@ -787,6 +995,7 @@
           </wp:anchor>
         </w:drawing>
       </w:r>
+      <w:bookmarkEnd w:id="0"/>
       <w:r>
         <w:t>the trail</w:t>
       </w:r>
@@ -910,6 +1119,7 @@
       <w:r>
         <w:t xml:space="preserve">Note that an additional state, </w:t>
       </w:r>
+      <w:proofErr w:type="gramStart"/>
       <w:r>
         <w:rPr>
           <w:color w:val="E7635F" w:themeColor="accent2"/>
@@ -917,7 +1127,11 @@
         <w:t>returning?</w:t>
       </w:r>
       <w:r>
-        <w:t>, has been added for you already.</w:t>
+        <w:t>,</w:t>
+      </w:r>
+      <w:proofErr w:type="gramEnd"/>
+      <w:r>
+        <w:t xml:space="preserve"> has been added for you already.</w:t>
       </w:r>
     </w:p>
     <w:p>
@@ -1338,7 +1552,7 @@
                     <pic:cNvPicPr/>
                   </pic:nvPicPr>
                   <pic:blipFill>
-                    <a:blip r:embed="rId12">
+                    <a:blip r:embed="rId11">
                       <a:extLst>
                         <a:ext uri="{28A0092B-C50C-407E-A947-70E740481C1C}">
                           <a14:useLocalDpi xmlns:a14="http://schemas.microsoft.com/office/drawing/2010/main" val="0"/>
@@ -1378,11 +1592,19 @@
       <w:r>
         <w:t xml:space="preserve">Scroll to the top of the file, where the </w:t>
       </w:r>
+      <w:proofErr w:type="spellStart"/>
       <w:r>
         <w:rPr>
           <w:color w:val="E7635F" w:themeColor="accent2"/>
         </w:rPr>
-        <w:t xml:space="preserve">Globals and Properties </w:t>
+        <w:t>Globals</w:t>
+      </w:r>
+      <w:proofErr w:type="spellEnd"/>
+      <w:r>
+        <w:rPr>
+          <w:color w:val="E7635F" w:themeColor="accent2"/>
+        </w:rPr>
+        <w:t xml:space="preserve"> and Properties </w:t>
       </w:r>
       <w:r>
         <w:t xml:space="preserve">section is.  </w:t>
@@ -1430,7 +1652,7 @@
                     <pic:cNvPicPr/>
                   </pic:nvPicPr>
                   <pic:blipFill>
-                    <a:blip r:embed="rId13">
+                    <a:blip r:embed="rId12">
                       <a:extLst>
                         <a:ext uri="{28A0092B-C50C-407E-A947-70E740481C1C}">
                           <a14:useLocalDpi xmlns:a14="http://schemas.microsoft.com/office/drawing/2010/main" val="0"/>
@@ -1586,7 +1808,7 @@
                     <pic:cNvPicPr/>
                   </pic:nvPicPr>
                   <pic:blipFill>
-                    <a:blip r:embed="rId14">
+                    <a:blip r:embed="rId13">
                       <a:extLst>
                         <a:ext uri="{28A0092B-C50C-407E-A947-70E740481C1C}">
                           <a14:useLocalDpi xmlns:a14="http://schemas.microsoft.com/office/drawing/2010/main" val="0"/>
@@ -1702,7 +1924,7 @@
                     <pic:cNvPicPr/>
                   </pic:nvPicPr>
                   <pic:blipFill>
-                    <a:blip r:embed="rId15">
+                    <a:blip r:embed="rId14">
                       <a:extLst>
                         <a:ext uri="{28A0092B-C50C-407E-A947-70E740481C1C}">
                           <a14:useLocalDpi xmlns:a14="http://schemas.microsoft.com/office/drawing/2010/main" val="0"/>
@@ -1751,12 +1973,14 @@
       <w:r>
         <w:t xml:space="preserve">in the picture below. Don’t forget to add the new rocks to the </w:t>
       </w:r>
+      <w:proofErr w:type="spellStart"/>
       <w:r>
         <w:rPr>
           <w:color w:val="E7635F" w:themeColor="accent2"/>
         </w:rPr>
         <w:t>numberOfRocks</w:t>
       </w:r>
+      <w:proofErr w:type="spellEnd"/>
       <w:r>
         <w:rPr>
           <w:color w:val="000000" w:themeColor="text1"/>
@@ -1778,12 +2002,14 @@
       <w:r>
         <w:t xml:space="preserve">Adjust the </w:t>
       </w:r>
+      <w:proofErr w:type="spellStart"/>
       <w:r>
         <w:rPr>
           <w:color w:val="E7635F" w:themeColor="accent2"/>
         </w:rPr>
         <w:t>largeClusterRocks</w:t>
       </w:r>
+      <w:proofErr w:type="spellEnd"/>
       <w:r>
         <w:t xml:space="preserve"> slider value to be greater than 0 if</w:t>
       </w:r>
@@ -1834,7 +2060,7 @@
                     <pic:cNvPicPr/>
                   </pic:nvPicPr>
                   <pic:blipFill>
-                    <a:blip r:embed="rId16">
+                    <a:blip r:embed="rId15">
                       <a:extLst>
                         <a:ext uri="{28A0092B-C50C-407E-A947-70E740481C1C}">
                           <a14:useLocalDpi xmlns:a14="http://schemas.microsoft.com/office/drawing/2010/main" val="0"/>
@@ -1981,6 +2207,7 @@
                               </w:rPr>
                               <w:t xml:space="preserve">Our robot controller statements in the go procedure need to handle the state in which the robots are using pheromone. Note that an additional state, </w:t>
                             </w:r>
+                            <w:proofErr w:type="gramStart"/>
                             <w:r>
                               <w:rPr>
                                 <w:color w:val="E7635F" w:themeColor="accent2"/>
@@ -1991,7 +2218,14 @@
                               <w:rPr>
                                 <w:color w:val="FFFFFF" w:themeColor="background1"/>
                               </w:rPr>
-                              <w:t>, has been added for you already.</w:t>
+                              <w:t>,</w:t>
+                            </w:r>
+                            <w:proofErr w:type="gramEnd"/>
+                            <w:r>
+                              <w:rPr>
+                                <w:color w:val="FFFFFF" w:themeColor="background1"/>
+                              </w:rPr>
+                              <w:t xml:space="preserve"> has been added for you already.</w:t>
                             </w:r>
                           </w:p>
                           <w:p>
@@ -2190,11 +2424,19 @@
         </w:rPr>
         <w:t xml:space="preserve"> and </w:t>
       </w:r>
+      <w:proofErr w:type="spellStart"/>
       <w:r>
         <w:rPr>
           <w:color w:val="E7635F" w:themeColor="accent2"/>
         </w:rPr>
-        <w:t>usingPheromone?</w:t>
+        <w:t>usingPheromone</w:t>
+      </w:r>
+      <w:proofErr w:type="spellEnd"/>
+      <w:r>
+        <w:rPr>
+          <w:color w:val="E7635F" w:themeColor="accent2"/>
+        </w:rPr>
+        <w:t>?</w:t>
       </w:r>
       <w:r>
         <w:rPr>
@@ -2244,7 +2486,7 @@
                     <pic:cNvPicPr/>
                   </pic:nvPicPr>
                   <pic:blipFill>
-                    <a:blip r:embed="rId17">
+                    <a:blip r:embed="rId16">
                       <a:extLst>
                         <a:ext uri="{28A0092B-C50C-407E-A947-70E740481C1C}">
                           <a14:useLocalDpi xmlns:a14="http://schemas.microsoft.com/office/drawing/2010/main" val="0"/>
@@ -2353,7 +2595,7 @@
                     <pic:cNvPicPr/>
                   </pic:nvPicPr>
                   <pic:blipFill>
-                    <a:blip r:embed="rId18">
+                    <a:blip r:embed="rId17">
                       <a:extLst>
                         <a:ext uri="{28A0092B-C50C-407E-A947-70E740481C1C}">
                           <a14:useLocalDpi xmlns:a14="http://schemas.microsoft.com/office/drawing/2010/main" val="0"/>
@@ -2411,11 +2653,19 @@
       <w:r>
         <w:t xml:space="preserve">.  This is because the </w:t>
       </w:r>
+      <w:proofErr w:type="spellStart"/>
       <w:r>
         <w:rPr>
           <w:color w:val="E7635F" w:themeColor="accent2"/>
         </w:rPr>
-        <w:t>usingPheromone?</w:t>
+        <w:t>usingPheromone</w:t>
+      </w:r>
+      <w:proofErr w:type="spellEnd"/>
+      <w:r>
+        <w:rPr>
+          <w:color w:val="E7635F" w:themeColor="accent2"/>
+        </w:rPr>
+        <w:t>?</w:t>
       </w:r>
       <w:r>
         <w:t xml:space="preserve"> variable is never set to true at this point! </w:t>
@@ -2789,7 +3039,7 @@
                     <pic:cNvPicPr/>
                   </pic:nvPicPr>
                   <pic:blipFill>
-                    <a:blip r:embed="rId19">
+                    <a:blip r:embed="rId18">
                       <a:extLst>
                         <a:ext uri="{28A0092B-C50C-407E-A947-70E740481C1C}">
                           <a14:useLocalDpi xmlns:a14="http://schemas.microsoft.com/office/drawing/2010/main" val="0"/>
@@ -2852,13 +3102,7 @@
         <w:rPr>
           <w:color w:val="000000" w:themeColor="text1"/>
         </w:rPr>
-        <w:t>Note</w:t>
-      </w:r>
-      <w:r>
-        <w:rPr>
-          <w:color w:val="000000" w:themeColor="text1"/>
-        </w:rPr>
-        <w:t xml:space="preserve"> that in the </w:t>
+        <w:t xml:space="preserve">Note that in the </w:t>
       </w:r>
       <w:r>
         <w:rPr>
@@ -2897,11 +3141,19 @@
         </w:rPr>
         <w:t xml:space="preserve">, regardless of whether they are </w:t>
       </w:r>
+      <w:proofErr w:type="spellStart"/>
       <w:r>
         <w:rPr>
           <w:color w:val="E7635F" w:themeColor="accent2"/>
         </w:rPr>
-        <w:t xml:space="preserve">usingPheromone? </w:t>
+        <w:t>usingPheromone</w:t>
+      </w:r>
+      <w:proofErr w:type="spellEnd"/>
+      <w:r>
+        <w:rPr>
+          <w:color w:val="E7635F" w:themeColor="accent2"/>
+        </w:rPr>
+        <w:t xml:space="preserve">? </w:t>
       </w:r>
       <w:r>
         <w:rPr>
@@ -3155,7 +3407,7 @@
                     <pic:cNvPicPr/>
                   </pic:nvPicPr>
                   <pic:blipFill rotWithShape="1">
-                    <a:blip r:embed="rId20">
+                    <a:blip r:embed="rId19">
                       <a:extLst>
                         <a:ext uri="{28A0092B-C50C-407E-A947-70E740481C1C}">
                           <a14:useLocalDpi xmlns:a14="http://schemas.microsoft.com/office/drawing/2010/main" val="0"/>
@@ -3264,7 +3516,7 @@
                     <pic:cNvPicPr/>
                   </pic:nvPicPr>
                   <pic:blipFill>
-                    <a:blip r:embed="rId21">
+                    <a:blip r:embed="rId20">
                       <a:extLst>
                         <a:ext uri="{28A0092B-C50C-407E-A947-70E740481C1C}">
                           <a14:useLocalDpi xmlns:a14="http://schemas.microsoft.com/office/drawing/2010/main" val="0"/>
@@ -3370,7 +3622,7 @@
                     <pic:cNvPicPr/>
                   </pic:nvPicPr>
                   <pic:blipFill rotWithShape="1">
-                    <a:blip r:embed="rId22">
+                    <a:blip r:embed="rId21">
                       <a:extLst>
                         <a:ext uri="{28A0092B-C50C-407E-A947-70E740481C1C}">
                           <a14:useLocalDpi xmlns:a14="http://schemas.microsoft.com/office/drawing/2010/main" val="0"/>
@@ -3512,8 +3764,17 @@
                                 <w:i/>
                                 <w:color w:val="7F7F7F" w:themeColor="text1" w:themeTint="80"/>
                               </w:rPr>
-                              <w:t>Scott Semegran</w:t>
+                              <w:t xml:space="preserve">Scott </w:t>
                             </w:r>
+                            <w:proofErr w:type="spellStart"/>
+                            <w:r>
+                              <w:rPr>
+                                <w:i/>
+                                <w:color w:val="7F7F7F" w:themeColor="text1" w:themeTint="80"/>
+                              </w:rPr>
+                              <w:t>Semegran</w:t>
+                            </w:r>
+                            <w:proofErr w:type="spellEnd"/>
                           </w:p>
                         </w:txbxContent>
                       </wps:txbx>
@@ -3782,12 +4043,14 @@
       <w:r>
         <w:t xml:space="preserve">The </w:t>
       </w:r>
+      <w:proofErr w:type="spellStart"/>
       <w:r>
         <w:rPr>
           <w:color w:val="E7635F" w:themeColor="accent2"/>
         </w:rPr>
         <w:t>percentChanceToFollowPheromone</w:t>
       </w:r>
+      <w:proofErr w:type="spellEnd"/>
       <w:r>
         <w:rPr>
           <w:color w:val="E7635F" w:themeColor="accent2"/>
@@ -3867,7 +4130,7 @@
                     <pic:cNvPicPr/>
                   </pic:nvPicPr>
                   <pic:blipFill>
-                    <a:blip r:embed="rId23">
+                    <a:blip r:embed="rId22">
                       <a:extLst>
                         <a:ext uri="{28A0092B-C50C-407E-A947-70E740481C1C}">
                           <a14:useLocalDpi xmlns:a14="http://schemas.microsoft.com/office/drawing/2010/main" val="0"/>
@@ -4031,11 +4294,19 @@
         </w:rPr>
         <w:t xml:space="preserve">to complete </w:t>
       </w:r>
-      <w:r>
-        <w:rPr>
-          <w:color w:val="000000" w:themeColor="text1"/>
-        </w:rPr>
-        <w:t>Swarmathon 2!</w:t>
+      <w:proofErr w:type="spellStart"/>
+      <w:r>
+        <w:rPr>
+          <w:color w:val="000000" w:themeColor="text1"/>
+        </w:rPr>
+        <w:t>Swarmathon</w:t>
+      </w:r>
+      <w:proofErr w:type="spellEnd"/>
+      <w:r>
+        <w:rPr>
+          <w:color w:val="000000" w:themeColor="text1"/>
+        </w:rPr>
+        <w:t xml:space="preserve"> 2!</w:t>
       </w:r>
     </w:p>
     <w:p>
@@ -4077,7 +4348,7 @@
                     <pic:cNvPicPr/>
                   </pic:nvPicPr>
                   <pic:blipFill>
-                    <a:blip r:embed="rId24">
+                    <a:blip r:embed="rId23">
                       <a:extLst>
                         <a:ext uri="{28A0092B-C50C-407E-A947-70E740481C1C}">
                           <a14:useLocalDpi xmlns:a14="http://schemas.microsoft.com/office/drawing/2010/main" val="0"/>
@@ -4229,7 +4500,7 @@
                     <pic:cNvPicPr/>
                   </pic:nvPicPr>
                   <pic:blipFill>
-                    <a:blip r:embed="rId25">
+                    <a:blip r:embed="rId24">
                       <a:extLst>
                         <a:ext uri="{28A0092B-C50C-407E-A947-70E740481C1C}">
                           <a14:useLocalDpi xmlns:a14="http://schemas.microsoft.com/office/drawing/2010/main" val="0"/>
@@ -4435,7 +4706,7 @@
                     <pic:cNvPicPr/>
                   </pic:nvPicPr>
                   <pic:blipFill>
-                    <a:blip r:embed="rId26" r:link="rId27">
+                    <a:blip r:embed="rId25" r:link="rId26">
                       <a:extLst>
                         <a:ext uri="{28A0092B-C50C-407E-A947-70E740481C1C}">
                           <a14:useLocalDpi xmlns:a14="http://schemas.microsoft.com/office/drawing/2010/main" val="0"/>
@@ -4695,29 +4966,20 @@
           <w:sz w:val="40"/>
           <w:szCs w:val="40"/>
         </w:rPr>
-        <w:t>SWARMATHON 3</w:t>
+        <w:t xml:space="preserve">SWARMATHON 3: </w:t>
       </w:r>
       <w:r>
         <w:rPr>
           <w:sz w:val="40"/>
           <w:szCs w:val="40"/>
         </w:rPr>
-        <w:t xml:space="preserve">: </w:t>
+        <w:t xml:space="preserve">intro to deterministic </w:t>
       </w:r>
       <w:r>
         <w:rPr>
           <w:sz w:val="40"/>
           <w:szCs w:val="40"/>
         </w:rPr>
-        <w:t xml:space="preserve">intro to deterministic </w:t>
-      </w:r>
-      <w:bookmarkStart w:id="0" w:name="_GoBack"/>
-      <w:bookmarkEnd w:id="0"/>
-      <w:r>
-        <w:rPr>
-          <w:sz w:val="40"/>
-          <w:szCs w:val="40"/>
-        </w:rPr>
         <w:t>search</w:t>
       </w:r>
     </w:p>
@@ -4731,7 +4993,7 @@
       </w:pPr>
     </w:p>
     <w:sectPr>
-      <w:footerReference w:type="default" r:id="rId28"/>
+      <w:footerReference w:type="default" r:id="rId27"/>
       <w:pgSz w:w="12240" w:h="15840" w:code="1"/>
       <w:pgMar w:top="1094" w:right="2448" w:bottom="1771" w:left="1210" w:header="720" w:footer="720" w:gutter="0"/>
       <w:cols w:space="720"/>

</xml_diff>